<commit_message>
Modification résumé 24 septembre 2018
</commit_message>
<xml_diff>
--- a/Résumé des lectures.docx
+++ b/Résumé des lectures.docx
@@ -1674,43 +1674,7 @@
           <w:szCs w:val="18"/>
           <w:lang w:val="en-CA"/>
         </w:rPr>
-        <w:t xml:space="preserve">At these times </w:t>
-      </w:r>
-      <w:r>
-        <w:rPr>
-          <w:rFonts w:ascii="AdvOT46dcae81" w:hAnsi="AdvOT46dcae81" w:cs="AdvOT46dcae81"/>
-          <w:color w:val="231F20"/>
-          <w:szCs w:val="18"/>
-          <w:lang w:val="en-CA"/>
-        </w:rPr>
-        <w:t>(</w:t>
-      </w:r>
-      <w:r>
-        <w:rPr>
-          <w:rFonts w:ascii="AdvOT46dcae81" w:hAnsi="AdvOT46dcae81" w:cs="AdvOT46dcae81"/>
-          <w:color w:val="231F20"/>
-          <w:szCs w:val="18"/>
-          <w:lang w:val="en-CA"/>
-        </w:rPr>
-        <w:t>Pleistocene</w:t>
-      </w:r>
-      <w:r>
-        <w:rPr>
-          <w:rFonts w:ascii="AdvOT46dcae81" w:hAnsi="AdvOT46dcae81" w:cs="AdvOT46dcae81"/>
-          <w:color w:val="231F20"/>
-          <w:szCs w:val="18"/>
-          <w:lang w:val="en-CA"/>
-        </w:rPr>
-        <w:t xml:space="preserve">) </w:t>
-      </w:r>
-      <w:r>
-        <w:rPr>
-          <w:rFonts w:ascii="AdvOT46dcae81" w:hAnsi="AdvOT46dcae81" w:cs="AdvOT46dcae81"/>
-          <w:color w:val="231F20"/>
-          <w:szCs w:val="18"/>
-          <w:lang w:val="en-CA"/>
-        </w:rPr>
-        <w:t>permafro</w:t>
+        <w:t>At these times (Pleistocene) permafro</w:t>
       </w:r>
       <w:r>
         <w:rPr>
@@ -2484,16 +2448,7 @@
           <w:szCs w:val="18"/>
           <w:lang w:val="en-CA"/>
         </w:rPr>
-        <w:t>as strata hosting</w:t>
-      </w:r>
-      <w:r>
-        <w:rPr>
-          <w:rFonts w:ascii="AdvOT46dcae81" w:hAnsi="AdvOT46dcae81" w:cs="AdvOT46dcae81"/>
-          <w:color w:val="231F20"/>
-          <w:szCs w:val="18"/>
-          <w:lang w:val="en-CA"/>
-        </w:rPr>
-        <w:t xml:space="preserve"> IBPF</w:t>
+        <w:t>as strata hosting IBPF</w:t>
       </w:r>
       <w:r>
         <w:rPr>
@@ -2615,16 +2570,7 @@
           <w:szCs w:val="18"/>
           <w:lang w:val="en-CA"/>
         </w:rPr>
-        <w:t>) – (</w:t>
-      </w:r>
-      <w:r>
-        <w:rPr>
-          <w:rFonts w:ascii="AdvOT65f8a23b.I" w:hAnsi="AdvOT65f8a23b.I" w:cs="AdvOT65f8a23b.I"/>
-          <w:color w:val="231F20"/>
-          <w:szCs w:val="18"/>
-          <w:lang w:val="en-CA"/>
-        </w:rPr>
-        <w:t>Vwc</w:t>
+        <w:t>) – (Vwc</w:t>
       </w:r>
       <w:r>
         <w:rPr>
@@ -2672,17 +2618,91 @@
           <w:szCs w:val="18"/>
           <w:lang w:val="en-CA"/>
         </w:rPr>
+        <w:t xml:space="preserve"> 750 </w:t>
+      </w:r>
+      <w:proofErr w:type="spellStart"/>
+      <w:r>
+        <w:rPr>
+          <w:rFonts w:ascii="AdvOT65f8a23b.I" w:hAnsi="AdvOT65f8a23b.I" w:cs="AdvOT65f8a23b.I"/>
+          <w:color w:val="231F20"/>
+          <w:szCs w:val="18"/>
+          <w:lang w:val="en-CA"/>
+        </w:rPr>
+        <w:t>ms</w:t>
+      </w:r>
+      <w:proofErr w:type="spellEnd"/>
+      <w:r>
+        <w:rPr>
+          <w:rFonts w:ascii="AdvP80675" w:hAnsi="AdvP80675" w:cs="AdvP80675"/>
+          <w:color w:val="231F20"/>
+          <w:szCs w:val="18"/>
+          <w:lang w:val="en-CA"/>
+        </w:rPr>
+        <w:t xml:space="preserve"> - </w:t>
+      </w:r>
+      <w:proofErr w:type="spellStart"/>
+      <w:r>
+        <w:rPr>
+          <w:rFonts w:ascii="AdvOT65f8a23b.I" w:hAnsi="AdvOT65f8a23b.I" w:cs="AdvOT65f8a23b.I"/>
+          <w:color w:val="231F20"/>
+          <w:szCs w:val="18"/>
+          <w:lang w:val="en-CA"/>
+        </w:rPr>
+        <w:t>Twc</w:t>
+      </w:r>
+      <w:proofErr w:type="spellEnd"/>
+    </w:p>
+    <w:p>
+      <w:pPr>
+        <w:autoSpaceDE w:val="0"/>
+        <w:autoSpaceDN w:val="0"/>
+        <w:adjustRightInd w:val="0"/>
+        <w:spacing w:after="0" w:line="240" w:lineRule="auto"/>
+        <w:rPr>
+          <w:rFonts w:ascii="AdvOT46dcae81" w:hAnsi="AdvOT46dcae81" w:cs="AdvOT46dcae81"/>
+          <w:color w:val="231F20"/>
+          <w:szCs w:val="18"/>
+          <w:lang w:val="en-CA"/>
+        </w:rPr>
+      </w:pPr>
+      <w:r>
+        <w:rPr>
+          <w:rFonts w:ascii="AdvP4C4E51" w:hAnsi="AdvP4C4E51" w:cs="AdvP4C4E51"/>
+          <w:color w:val="231F20"/>
+          <w:szCs w:val="18"/>
+          <w:lang w:val="en-CA"/>
+        </w:rPr>
+        <w:t xml:space="preserve">; </w:t>
+      </w:r>
+      <w:r>
+        <w:rPr>
+          <w:rFonts w:ascii="AdvOT46dcae81" w:hAnsi="AdvOT46dcae81" w:cs="AdvOT46dcae81"/>
+          <w:color w:val="231F20"/>
+          <w:szCs w:val="18"/>
+          <w:lang w:val="en-CA"/>
+        </w:rPr>
+        <w:t xml:space="preserve">(1) </w:t>
+      </w:r>
+      <w:proofErr w:type="gramStart"/>
+      <w:r>
+        <w:rPr>
+          <w:rFonts w:ascii="AdvOT46dcae81" w:hAnsi="AdvOT46dcae81" w:cs="AdvOT46dcae81"/>
+          <w:color w:val="231F20"/>
+          <w:szCs w:val="18"/>
+          <w:lang w:val="en-CA"/>
+        </w:rPr>
+        <w:t>where</w:t>
+      </w:r>
+      <w:proofErr w:type="gramEnd"/>
+      <w:r>
+        <w:rPr>
+          <w:rFonts w:ascii="AdvOT46dcae81" w:hAnsi="AdvOT46dcae81" w:cs="AdvOT46dcae81"/>
+          <w:color w:val="231F20"/>
+          <w:szCs w:val="18"/>
+          <w:lang w:val="en-CA"/>
+        </w:rPr>
         <w:t xml:space="preserve"> </w:t>
       </w:r>
-      <w:r>
-        <w:rPr>
-          <w:rFonts w:ascii="AdvOT46dcae81" w:hAnsi="AdvOT46dcae81" w:cs="AdvOT46dcae81"/>
-          <w:color w:val="231F20"/>
-          <w:szCs w:val="18"/>
-          <w:lang w:val="en-CA"/>
-        </w:rPr>
-        <w:t xml:space="preserve">750 </w:t>
-      </w:r>
       <w:proofErr w:type="spellStart"/>
       <w:r>
         <w:rPr>
@@ -2691,223 +2711,104 @@
           <w:szCs w:val="18"/>
           <w:lang w:val="en-CA"/>
         </w:rPr>
+        <w:t>Vsed</w:t>
+      </w:r>
+      <w:proofErr w:type="spellEnd"/>
+      <w:r>
+        <w:rPr>
+          <w:rFonts w:ascii="AdvP80675" w:hAnsi="AdvP80675" w:cs="AdvP80675"/>
+          <w:color w:val="231F20"/>
+          <w:szCs w:val="18"/>
+          <w:lang w:val="en-CA"/>
+        </w:rPr>
+        <w:t xml:space="preserve"> =  </w:t>
+      </w:r>
+      <w:r>
+        <w:rPr>
+          <w:rFonts w:ascii="AdvOT46dcae81" w:hAnsi="AdvOT46dcae81" w:cs="AdvOT46dcae81"/>
+          <w:color w:val="231F20"/>
+          <w:szCs w:val="18"/>
+          <w:lang w:val="en-CA"/>
+        </w:rPr>
+        <w:t xml:space="preserve">sediment column velocity, </w:t>
+      </w:r>
+      <w:proofErr w:type="spellStart"/>
+      <w:r>
+        <w:rPr>
+          <w:rFonts w:ascii="AdvOT65f8a23b.I" w:hAnsi="AdvOT65f8a23b.I" w:cs="AdvOT65f8a23b.I"/>
+          <w:color w:val="231F20"/>
+          <w:szCs w:val="18"/>
+          <w:lang w:val="en-CA"/>
+        </w:rPr>
+        <w:t>Vave</w:t>
+      </w:r>
+      <w:proofErr w:type="spellEnd"/>
+      <w:r>
+        <w:rPr>
+          <w:rFonts w:ascii="AdvP80675" w:hAnsi="AdvP80675" w:cs="AdvP80675"/>
+          <w:color w:val="231F20"/>
+          <w:szCs w:val="18"/>
+          <w:lang w:val="en-CA"/>
+        </w:rPr>
+        <w:t xml:space="preserve"> =  </w:t>
+      </w:r>
+      <w:r>
+        <w:rPr>
+          <w:rFonts w:ascii="AdvOT46dcae81" w:hAnsi="AdvOT46dcae81" w:cs="AdvOT46dcae81"/>
+          <w:color w:val="231F20"/>
+          <w:szCs w:val="18"/>
+          <w:lang w:val="en-CA"/>
+        </w:rPr>
+        <w:t xml:space="preserve">velocity from 0 to 750 </w:t>
+      </w:r>
+      <w:proofErr w:type="spellStart"/>
+      <w:r>
+        <w:rPr>
+          <w:rFonts w:ascii="AdvOT46dcae81" w:hAnsi="AdvOT46dcae81" w:cs="AdvOT46dcae81"/>
+          <w:color w:val="231F20"/>
+          <w:szCs w:val="18"/>
+          <w:lang w:val="en-CA"/>
+        </w:rPr>
         <w:t>ms</w:t>
       </w:r>
       <w:proofErr w:type="spellEnd"/>
       <w:r>
         <w:rPr>
+          <w:rFonts w:ascii="AdvOT46dcae81" w:hAnsi="AdvOT46dcae81" w:cs="AdvOT46dcae81"/>
+          <w:color w:val="231F20"/>
+          <w:szCs w:val="18"/>
+          <w:lang w:val="en-CA"/>
+        </w:rPr>
+        <w:t xml:space="preserve"> TWTT, </w:t>
+      </w:r>
+      <w:proofErr w:type="spellStart"/>
+      <w:r>
+        <w:rPr>
+          <w:rFonts w:ascii="AdvOT65f8a23b.I" w:hAnsi="AdvOT65f8a23b.I" w:cs="AdvOT65f8a23b.I"/>
+          <w:color w:val="231F20"/>
+          <w:szCs w:val="18"/>
+          <w:lang w:val="en-CA"/>
+        </w:rPr>
+        <w:t>Vwc</w:t>
+      </w:r>
+      <w:proofErr w:type="spellEnd"/>
+      <w:r>
+        <w:rPr>
           <w:rFonts w:ascii="AdvP80675" w:hAnsi="AdvP80675" w:cs="AdvP80675"/>
           <w:color w:val="231F20"/>
           <w:szCs w:val="18"/>
           <w:lang w:val="en-CA"/>
         </w:rPr>
-        <w:t xml:space="preserve"> - </w:t>
-      </w:r>
-      <w:proofErr w:type="spellStart"/>
-      <w:r>
-        <w:rPr>
-          <w:rFonts w:ascii="AdvOT65f8a23b.I" w:hAnsi="AdvOT65f8a23b.I" w:cs="AdvOT65f8a23b.I"/>
-          <w:color w:val="231F20"/>
-          <w:szCs w:val="18"/>
-          <w:lang w:val="en-CA"/>
-        </w:rPr>
-        <w:t>Twc</w:t>
-      </w:r>
-      <w:proofErr w:type="spellEnd"/>
-    </w:p>
-    <w:p>
-      <w:pPr>
-        <w:autoSpaceDE w:val="0"/>
-        <w:autoSpaceDN w:val="0"/>
-        <w:adjustRightInd w:val="0"/>
-        <w:spacing w:after="0" w:line="240" w:lineRule="auto"/>
-        <w:rPr>
-          <w:rFonts w:ascii="AdvOT46dcae81" w:hAnsi="AdvOT46dcae81" w:cs="AdvOT46dcae81"/>
-          <w:color w:val="231F20"/>
-          <w:szCs w:val="18"/>
-          <w:lang w:val="en-CA"/>
-        </w:rPr>
-      </w:pPr>
-      <w:r>
-        <w:rPr>
-          <w:rFonts w:ascii="AdvP4C4E51" w:hAnsi="AdvP4C4E51" w:cs="AdvP4C4E51"/>
-          <w:color w:val="231F20"/>
-          <w:szCs w:val="18"/>
-          <w:lang w:val="en-CA"/>
-        </w:rPr>
-        <w:t xml:space="preserve">; </w:t>
-      </w:r>
-      <w:r>
-        <w:rPr>
-          <w:rFonts w:ascii="AdvOT46dcae81" w:hAnsi="AdvOT46dcae81" w:cs="AdvOT46dcae81"/>
-          <w:color w:val="231F20"/>
-          <w:szCs w:val="18"/>
-          <w:lang w:val="en-CA"/>
-        </w:rPr>
-        <w:t xml:space="preserve">(1) </w:t>
-      </w:r>
-      <w:proofErr w:type="gramStart"/>
-      <w:r>
-        <w:rPr>
-          <w:rFonts w:ascii="AdvOT46dcae81" w:hAnsi="AdvOT46dcae81" w:cs="AdvOT46dcae81"/>
-          <w:color w:val="231F20"/>
-          <w:szCs w:val="18"/>
-          <w:lang w:val="en-CA"/>
-        </w:rPr>
-        <w:t>where</w:t>
-      </w:r>
-      <w:proofErr w:type="gramEnd"/>
-      <w:r>
-        <w:rPr>
-          <w:rFonts w:ascii="AdvOT46dcae81" w:hAnsi="AdvOT46dcae81" w:cs="AdvOT46dcae81"/>
-          <w:color w:val="231F20"/>
-          <w:szCs w:val="18"/>
-          <w:lang w:val="en-CA"/>
-        </w:rPr>
-        <w:t xml:space="preserve"> </w:t>
-      </w:r>
-      <w:proofErr w:type="spellStart"/>
-      <w:r>
-        <w:rPr>
-          <w:rFonts w:ascii="AdvOT65f8a23b.I" w:hAnsi="AdvOT65f8a23b.I" w:cs="AdvOT65f8a23b.I"/>
-          <w:color w:val="231F20"/>
-          <w:szCs w:val="18"/>
-          <w:lang w:val="en-CA"/>
-        </w:rPr>
-        <w:t>Vsed</w:t>
-      </w:r>
-      <w:proofErr w:type="spellEnd"/>
-      <w:r>
-        <w:rPr>
-          <w:rFonts w:ascii="AdvP80675" w:hAnsi="AdvP80675" w:cs="AdvP80675"/>
-          <w:color w:val="231F20"/>
-          <w:szCs w:val="18"/>
-          <w:lang w:val="en-CA"/>
-        </w:rPr>
         <w:t xml:space="preserve"> = </w:t>
       </w:r>
       <w:r>
         <w:rPr>
-          <w:rFonts w:ascii="AdvP80675" w:hAnsi="AdvP80675" w:cs="AdvP80675"/>
-          <w:color w:val="231F20"/>
-          <w:szCs w:val="18"/>
-          <w:lang w:val="en-CA"/>
-        </w:rPr>
-        <w:t xml:space="preserve"> </w:t>
-      </w:r>
-      <w:r>
-        <w:rPr>
-          <w:rFonts w:ascii="AdvOT46dcae81" w:hAnsi="AdvOT46dcae81" w:cs="AdvOT46dcae81"/>
-          <w:color w:val="231F20"/>
-          <w:szCs w:val="18"/>
-          <w:lang w:val="en-CA"/>
-        </w:rPr>
-        <w:t xml:space="preserve">sediment column velocity, </w:t>
-      </w:r>
-      <w:proofErr w:type="spellStart"/>
-      <w:r>
-        <w:rPr>
-          <w:rFonts w:ascii="AdvOT65f8a23b.I" w:hAnsi="AdvOT65f8a23b.I" w:cs="AdvOT65f8a23b.I"/>
-          <w:color w:val="231F20"/>
-          <w:szCs w:val="18"/>
-          <w:lang w:val="en-CA"/>
-        </w:rPr>
-        <w:t>Vave</w:t>
-      </w:r>
-      <w:proofErr w:type="spellEnd"/>
-      <w:r>
-        <w:rPr>
-          <w:rFonts w:ascii="AdvP80675" w:hAnsi="AdvP80675" w:cs="AdvP80675"/>
-          <w:color w:val="231F20"/>
-          <w:szCs w:val="18"/>
-          <w:lang w:val="en-CA"/>
-        </w:rPr>
-        <w:t xml:space="preserve"> = </w:t>
-      </w:r>
-      <w:r>
-        <w:rPr>
-          <w:rFonts w:ascii="AdvP80675" w:hAnsi="AdvP80675" w:cs="AdvP80675"/>
-          <w:color w:val="231F20"/>
-          <w:szCs w:val="18"/>
-          <w:lang w:val="en-CA"/>
-        </w:rPr>
-        <w:t xml:space="preserve"> </w:t>
-      </w:r>
-      <w:r>
-        <w:rPr>
-          <w:rFonts w:ascii="AdvOT46dcae81" w:hAnsi="AdvOT46dcae81" w:cs="AdvOT46dcae81"/>
-          <w:color w:val="231F20"/>
-          <w:szCs w:val="18"/>
-          <w:lang w:val="en-CA"/>
-        </w:rPr>
-        <w:t xml:space="preserve">velocity from 0 to 750 </w:t>
-      </w:r>
-      <w:proofErr w:type="spellStart"/>
-      <w:r>
-        <w:rPr>
-          <w:rFonts w:ascii="AdvOT46dcae81" w:hAnsi="AdvOT46dcae81" w:cs="AdvOT46dcae81"/>
-          <w:color w:val="231F20"/>
-          <w:szCs w:val="18"/>
-          <w:lang w:val="en-CA"/>
-        </w:rPr>
-        <w:t>ms</w:t>
-      </w:r>
-      <w:proofErr w:type="spellEnd"/>
-      <w:r>
-        <w:rPr>
-          <w:rFonts w:ascii="AdvOT46dcae81" w:hAnsi="AdvOT46dcae81" w:cs="AdvOT46dcae81"/>
-          <w:color w:val="231F20"/>
-          <w:szCs w:val="18"/>
-          <w:lang w:val="en-CA"/>
-        </w:rPr>
-        <w:t xml:space="preserve"> TWTT, </w:t>
-      </w:r>
-      <w:proofErr w:type="spellStart"/>
-      <w:r>
-        <w:rPr>
-          <w:rFonts w:ascii="AdvOT65f8a23b.I" w:hAnsi="AdvOT65f8a23b.I" w:cs="AdvOT65f8a23b.I"/>
-          <w:color w:val="231F20"/>
-          <w:szCs w:val="18"/>
-          <w:lang w:val="en-CA"/>
-        </w:rPr>
-        <w:t>Vwc</w:t>
-      </w:r>
-      <w:proofErr w:type="spellEnd"/>
-      <w:r>
-        <w:rPr>
-          <w:rFonts w:ascii="AdvP80675" w:hAnsi="AdvP80675" w:cs="AdvP80675"/>
-          <w:color w:val="231F20"/>
-          <w:szCs w:val="18"/>
-          <w:lang w:val="en-CA"/>
-        </w:rPr>
-        <w:t xml:space="preserve"> =</w:t>
-      </w:r>
-      <w:r>
-        <w:rPr>
-          <w:rFonts w:ascii="AdvP80675" w:hAnsi="AdvP80675" w:cs="AdvP80675"/>
-          <w:color w:val="231F20"/>
-          <w:szCs w:val="18"/>
-          <w:lang w:val="en-CA"/>
-        </w:rPr>
-        <w:t xml:space="preserve"> </w:t>
-      </w:r>
-      <w:r>
-        <w:rPr>
-          <w:rFonts w:ascii="AdvOT46dcae81" w:hAnsi="AdvOT46dcae81" w:cs="AdvOT46dcae81"/>
-          <w:color w:val="231F20"/>
-          <w:szCs w:val="18"/>
-          <w:lang w:val="en-CA"/>
-        </w:rPr>
-        <w:t xml:space="preserve">water column velocity </w:t>
-      </w:r>
-      <w:r>
-        <w:rPr>
-          <w:rFonts w:ascii="AdvOT46dcae81" w:hAnsi="AdvOT46dcae81" w:cs="AdvOT46dcae81"/>
-          <w:color w:val="231F20"/>
-          <w:szCs w:val="18"/>
-          <w:lang w:val="en-CA"/>
-        </w:rPr>
-        <w:t>1475 m s</w:t>
+          <w:rFonts w:ascii="AdvOT46dcae81" w:hAnsi="AdvOT46dcae81" w:cs="AdvOT46dcae81"/>
+          <w:color w:val="231F20"/>
+          <w:szCs w:val="18"/>
+          <w:lang w:val="en-CA"/>
+        </w:rPr>
+        <w:t>water column velocity 1475 m s</w:t>
       </w:r>
       <w:r>
         <w:rPr>
@@ -3320,25 +3221,7 @@
           <w:szCs w:val="18"/>
           <w:lang w:val="en-CA"/>
         </w:rPr>
-        <w:t xml:space="preserve"> velocity changes the most rapidly in the study area (Figure 4). Velocity changes the most rapidly</w:t>
-      </w:r>
-      <w:r>
-        <w:rPr>
-          <w:rFonts w:ascii="AdvOT46dcae81" w:hAnsi="AdvOT46dcae81" w:cs="AdvOT46dcae81"/>
-          <w:color w:val="231F20"/>
-          <w:szCs w:val="18"/>
-          <w:lang w:val="en-CA"/>
-        </w:rPr>
-        <w:t xml:space="preserve"> </w:t>
-      </w:r>
-      <w:r>
-        <w:rPr>
-          <w:rFonts w:ascii="AdvOT46dcae81" w:hAnsi="AdvOT46dcae81" w:cs="AdvOT46dcae81"/>
-          <w:color w:val="231F20"/>
-          <w:szCs w:val="18"/>
-          <w:lang w:val="en-CA"/>
-        </w:rPr>
-        <w:t>along the modern shoreline, at the shelf edge and along Barrow Cany</w:t>
+        <w:t xml:space="preserve"> velocity changes the most rapidly in the study area (Figure 4). Velocity changes the most rapidly along the modern shoreline, at the shelf edge and along Barrow Cany</w:t>
       </w:r>
       <w:r>
         <w:rPr>
@@ -3481,7 +3364,7 @@
                     <pic:cNvPicPr/>
                   </pic:nvPicPr>
                   <pic:blipFill>
-                    <a:blip r:embed="rId4">
+                    <a:blip r:embed="rId7">
                       <a:extLst>
                         <a:ext uri="{28A0092B-C50C-407E-A947-70E740481C1C}">
                           <a14:useLocalDpi xmlns:a14="http://schemas.microsoft.com/office/drawing/2010/main" val="0"/>
@@ -3531,7 +3414,7 @@
                     <pic:cNvPicPr/>
                   </pic:nvPicPr>
                   <pic:blipFill>
-                    <a:blip r:embed="rId5">
+                    <a:blip r:embed="rId8">
                       <a:extLst>
                         <a:ext uri="{28A0092B-C50C-407E-A947-70E740481C1C}">
                           <a14:useLocalDpi xmlns:a14="http://schemas.microsoft.com/office/drawing/2010/main" val="0"/>
@@ -3560,6 +3443,60 @@
     </w:p>
     <w:p>
       <w:pPr>
+        <w:rPr>
+          <w:rFonts w:ascii="AdvOT46dcae81" w:hAnsi="AdvOT46dcae81" w:cs="AdvOT46dcae81"/>
+          <w:szCs w:val="18"/>
+          <w:lang w:val="en-CA"/>
+        </w:rPr>
+      </w:pPr>
+    </w:p>
+    <w:p>
+      <w:pPr>
+        <w:rPr>
+          <w:rFonts w:ascii="AdvOT46dcae81" w:hAnsi="AdvOT46dcae81" w:cs="AdvOT46dcae81"/>
+          <w:szCs w:val="18"/>
+        </w:rPr>
+      </w:pPr>
+      <w:r>
+        <w:rPr>
+          <w:rFonts w:ascii="AdvOT46dcae81" w:hAnsi="AdvOT46dcae81" w:cs="AdvOT46dcae81"/>
+          <w:szCs w:val="18"/>
+        </w:rPr>
+        <w:t xml:space="preserve">Les données recueillies sont meilleures pour le littoral que la mer. </w:t>
+      </w:r>
+    </w:p>
+    <w:p>
+      <w:pPr>
+        <w:rPr>
+          <w:rFonts w:ascii="AdvOT46dcae81" w:hAnsi="AdvOT46dcae81" w:cs="AdvOT46dcae81"/>
+          <w:szCs w:val="18"/>
+        </w:rPr>
+      </w:pPr>
+      <w:r>
+        <w:rPr>
+          <w:rFonts w:ascii="AdvOT46dcae81" w:hAnsi="AdvOT46dcae81" w:cs="AdvOT46dcae81"/>
+          <w:szCs w:val="18"/>
+        </w:rPr>
+        <w:t>Les vitesses les plus rapides concordent avec les épaisseurs apparentes.</w:t>
+      </w:r>
+    </w:p>
+    <w:p>
+      <w:pPr>
+        <w:rPr>
+          <w:rFonts w:ascii="AdvOT46dcae81" w:hAnsi="AdvOT46dcae81" w:cs="AdvOT46dcae81"/>
+          <w:szCs w:val="18"/>
+        </w:rPr>
+      </w:pPr>
+      <w:r>
+        <w:rPr>
+          <w:rFonts w:ascii="AdvOT46dcae81" w:hAnsi="AdvOT46dcae81" w:cs="AdvOT46dcae81"/>
+          <w:szCs w:val="18"/>
+        </w:rPr>
+        <w:t>La hauteur d’eau impact sur les vélocités mesurées.</w:t>
+      </w:r>
+    </w:p>
+    <w:p>
+      <w:pPr>
         <w:autoSpaceDE w:val="0"/>
         <w:autoSpaceDN w:val="0"/>
         <w:adjustRightInd w:val="0"/>
@@ -3596,7 +3533,7 @@
                     <pic:cNvPicPr/>
                   </pic:nvPicPr>
                   <pic:blipFill>
-                    <a:blip r:embed="rId6">
+                    <a:blip r:embed="rId9">
                       <a:extLst>
                         <a:ext uri="{28A0092B-C50C-407E-A947-70E740481C1C}">
                           <a14:useLocalDpi xmlns:a14="http://schemas.microsoft.com/office/drawing/2010/main" val="0"/>
@@ -3625,9 +3562,921 @@
     </w:p>
     <w:p>
       <w:pPr>
-        <w:rPr>
-          <w:rFonts w:ascii="AdvOT46dcae81" w:hAnsi="AdvOT46dcae81" w:cs="AdvOT46dcae81"/>
-          <w:szCs w:val="18"/>
+        <w:autoSpaceDE w:val="0"/>
+        <w:autoSpaceDN w:val="0"/>
+        <w:adjustRightInd w:val="0"/>
+        <w:spacing w:after="0" w:line="240" w:lineRule="auto"/>
+        <w:rPr>
+          <w:rFonts w:ascii="AdvOT46dcae81" w:hAnsi="AdvOT46dcae81" w:cs="AdvOT46dcae81"/>
+          <w:color w:val="231F20"/>
+          <w:szCs w:val="18"/>
+          <w:lang w:val="en-CA"/>
+        </w:rPr>
+      </w:pPr>
+      <w:proofErr w:type="spellStart"/>
+      <w:r>
+        <w:rPr>
+          <w:rFonts w:ascii="AdvOT65f8a23b.I" w:hAnsi="AdvOT65f8a23b.I" w:cs="AdvOT65f8a23b.I"/>
+          <w:color w:val="231F20"/>
+          <w:szCs w:val="18"/>
+          <w:lang w:val="en-CA"/>
+        </w:rPr>
+        <w:t>Portnov</w:t>
+      </w:r>
+      <w:proofErr w:type="spellEnd"/>
+      <w:r>
+        <w:rPr>
+          <w:rFonts w:ascii="AdvOT65f8a23b.I" w:hAnsi="AdvOT65f8a23b.I" w:cs="AdvOT65f8a23b.I"/>
+          <w:color w:val="231F20"/>
+          <w:szCs w:val="18"/>
+          <w:lang w:val="en-CA"/>
+        </w:rPr>
+        <w:t xml:space="preserve"> et al</w:t>
+      </w:r>
+      <w:r>
+        <w:rPr>
+          <w:rFonts w:ascii="AdvOT46dcae81" w:hAnsi="AdvOT46dcae81" w:cs="AdvOT46dcae81"/>
+          <w:color w:val="231F20"/>
+          <w:szCs w:val="18"/>
+          <w:lang w:val="en-CA"/>
+        </w:rPr>
+        <w:t>. [2013]</w:t>
+      </w:r>
+      <w:r>
+        <w:rPr>
+          <w:rFonts w:ascii="AdvOT46dcae81" w:hAnsi="AdvOT46dcae81" w:cs="AdvOT46dcae81"/>
+          <w:color w:val="231F20"/>
+          <w:szCs w:val="18"/>
+          <w:lang w:val="en-CA"/>
+        </w:rPr>
+        <w:t xml:space="preserve"> suggest that continuous subsea </w:t>
+      </w:r>
+      <w:r>
+        <w:rPr>
+          <w:rFonts w:ascii="AdvOT46dcae81" w:hAnsi="AdvOT46dcae81" w:cs="AdvOT46dcae81"/>
+          <w:color w:val="231F20"/>
+          <w:szCs w:val="18"/>
+          <w:lang w:val="en-CA"/>
+        </w:rPr>
+        <w:t>permafrost acts as a seal for gas sourced below the permafrost (e.g., from ga</w:t>
+      </w:r>
+      <w:r>
+        <w:rPr>
+          <w:rFonts w:ascii="AdvOT46dcae81" w:hAnsi="AdvOT46dcae81" w:cs="AdvOT46dcae81"/>
+          <w:color w:val="231F20"/>
+          <w:szCs w:val="18"/>
+          <w:lang w:val="en-CA"/>
+        </w:rPr>
+        <w:t xml:space="preserve">s hydrate or deeper thermogenic </w:t>
+      </w:r>
+      <w:r>
+        <w:rPr>
+          <w:rFonts w:ascii="AdvOT46dcae81" w:hAnsi="AdvOT46dcae81" w:cs="AdvOT46dcae81"/>
+          <w:color w:val="231F20"/>
+          <w:szCs w:val="18"/>
+          <w:lang w:val="en-CA"/>
+        </w:rPr>
+        <w:t xml:space="preserve">sources) and with degradation gas migrates up along the seaward edge of continuous </w:t>
+      </w:r>
+      <w:r>
+        <w:rPr>
+          <w:rFonts w:ascii="AdvOT46dcae81" w:hAnsi="AdvOT46dcae81" w:cs="AdvOT46dcae81"/>
+          <w:color w:val="231F20"/>
+          <w:szCs w:val="18"/>
+          <w:lang w:val="en-CA"/>
+        </w:rPr>
+        <w:t xml:space="preserve">subsea permafrost. </w:t>
+      </w:r>
+      <w:r>
+        <w:rPr>
+          <w:rFonts w:ascii="AdvOT46dcae81" w:hAnsi="AdvOT46dcae81" w:cs="AdvOT46dcae81"/>
+          <w:color w:val="231F20"/>
+          <w:szCs w:val="18"/>
+          <w:lang w:val="en-CA"/>
+        </w:rPr>
+        <w:t xml:space="preserve">Both the Canadian Beaufort and the West Kara shelves host </w:t>
+      </w:r>
+      <w:proofErr w:type="spellStart"/>
+      <w:r>
+        <w:rPr>
+          <w:rFonts w:ascii="AdvOT46dcae81" w:hAnsi="AdvOT46dcae81" w:cs="AdvOT46dcae81"/>
+          <w:color w:val="231F20"/>
+          <w:szCs w:val="18"/>
+          <w:lang w:val="en-CA"/>
+        </w:rPr>
+        <w:t>ping</w:t>
+      </w:r>
+      <w:r>
+        <w:rPr>
+          <w:rFonts w:ascii="AdvOT46dcae81" w:hAnsi="AdvOT46dcae81" w:cs="AdvOT46dcae81"/>
+          <w:color w:val="231F20"/>
+          <w:szCs w:val="18"/>
+          <w:lang w:val="en-CA"/>
+        </w:rPr>
+        <w:t>o</w:t>
+      </w:r>
+      <w:proofErr w:type="spellEnd"/>
+      <w:r>
+        <w:rPr>
+          <w:rFonts w:ascii="AdvOT46dcae81" w:hAnsi="AdvOT46dcae81" w:cs="AdvOT46dcae81"/>
+          <w:color w:val="231F20"/>
+          <w:szCs w:val="18"/>
+          <w:lang w:val="en-CA"/>
+        </w:rPr>
+        <w:t xml:space="preserve">-like features associated with </w:t>
+      </w:r>
+      <w:r>
+        <w:rPr>
+          <w:rFonts w:ascii="AdvOT46dcae81" w:hAnsi="AdvOT46dcae81" w:cs="AdvOT46dcae81"/>
+          <w:color w:val="231F20"/>
+          <w:szCs w:val="18"/>
+          <w:lang w:val="en-CA"/>
+        </w:rPr>
+        <w:t>seabed fluid escape [</w:t>
+      </w:r>
+      <w:r>
+        <w:rPr>
+          <w:rFonts w:ascii="AdvOT65f8a23b.I" w:hAnsi="AdvOT65f8a23b.I" w:cs="AdvOT65f8a23b.I"/>
+          <w:color w:val="231F20"/>
+          <w:szCs w:val="18"/>
+          <w:lang w:val="en-CA"/>
+        </w:rPr>
+        <w:t>Paull et al</w:t>
+      </w:r>
+      <w:r>
+        <w:rPr>
+          <w:rFonts w:ascii="AdvOT46dcae81" w:hAnsi="AdvOT46dcae81" w:cs="AdvOT46dcae81"/>
+          <w:color w:val="231F20"/>
+          <w:szCs w:val="18"/>
+          <w:lang w:val="en-CA"/>
+        </w:rPr>
+        <w:t xml:space="preserve">., 2007; </w:t>
+      </w:r>
+      <w:proofErr w:type="spellStart"/>
+      <w:r>
+        <w:rPr>
+          <w:rFonts w:ascii="AdvOT65f8a23b.I" w:hAnsi="AdvOT65f8a23b.I" w:cs="AdvOT65f8a23b.I"/>
+          <w:color w:val="231F20"/>
+          <w:szCs w:val="18"/>
+          <w:lang w:val="en-CA"/>
+        </w:rPr>
+        <w:t>Portnov</w:t>
+      </w:r>
+      <w:proofErr w:type="spellEnd"/>
+      <w:r>
+        <w:rPr>
+          <w:rFonts w:ascii="AdvOT65f8a23b.I" w:hAnsi="AdvOT65f8a23b.I" w:cs="AdvOT65f8a23b.I"/>
+          <w:color w:val="231F20"/>
+          <w:szCs w:val="18"/>
+          <w:lang w:val="en-CA"/>
+        </w:rPr>
+        <w:t xml:space="preserve"> et al</w:t>
+      </w:r>
+      <w:r>
+        <w:rPr>
+          <w:rFonts w:ascii="AdvOT46dcae81" w:hAnsi="AdvOT46dcae81" w:cs="AdvOT46dcae81"/>
+          <w:color w:val="231F20"/>
+          <w:szCs w:val="18"/>
+          <w:lang w:val="en-CA"/>
+        </w:rPr>
+        <w:t xml:space="preserve">., 2013; </w:t>
+      </w:r>
+      <w:r>
+        <w:rPr>
+          <w:rFonts w:ascii="AdvOT65f8a23b.I" w:hAnsi="AdvOT65f8a23b.I" w:cs="AdvOT65f8a23b.I"/>
+          <w:color w:val="231F20"/>
+          <w:szCs w:val="18"/>
+          <w:lang w:val="en-CA"/>
+        </w:rPr>
+        <w:t>Serov et al</w:t>
+      </w:r>
+      <w:r>
+        <w:rPr>
+          <w:rFonts w:ascii="AdvOT46dcae81" w:hAnsi="AdvOT46dcae81" w:cs="AdvOT46dcae81"/>
+          <w:color w:val="231F20"/>
+          <w:szCs w:val="18"/>
+          <w:lang w:val="en-CA"/>
+        </w:rPr>
+        <w:t>., 2015]. Tho</w:t>
+      </w:r>
+      <w:r>
+        <w:rPr>
+          <w:rFonts w:ascii="AdvOT46dcae81" w:hAnsi="AdvOT46dcae81" w:cs="AdvOT46dcae81"/>
+          <w:color w:val="231F20"/>
+          <w:szCs w:val="18"/>
+          <w:lang w:val="en-CA"/>
+        </w:rPr>
+        <w:t xml:space="preserve">ugh neither </w:t>
+      </w:r>
+      <w:proofErr w:type="spellStart"/>
+      <w:r>
+        <w:rPr>
+          <w:rFonts w:ascii="AdvOT46dcae81" w:hAnsi="AdvOT46dcae81" w:cs="AdvOT46dcae81"/>
+          <w:color w:val="231F20"/>
+          <w:szCs w:val="18"/>
+          <w:lang w:val="en-CA"/>
+        </w:rPr>
+        <w:t>pingo</w:t>
+      </w:r>
+      <w:proofErr w:type="spellEnd"/>
+      <w:r>
+        <w:rPr>
+          <w:rFonts w:ascii="AdvOT46dcae81" w:hAnsi="AdvOT46dcae81" w:cs="AdvOT46dcae81"/>
+          <w:color w:val="231F20"/>
+          <w:szCs w:val="18"/>
+          <w:lang w:val="en-CA"/>
+        </w:rPr>
+        <w:t xml:space="preserve">-like features </w:t>
+      </w:r>
+      <w:r>
+        <w:rPr>
+          <w:rFonts w:ascii="AdvOT46dcae81" w:hAnsi="AdvOT46dcae81" w:cs="AdvOT46dcae81"/>
+          <w:color w:val="231F20"/>
+          <w:szCs w:val="18"/>
+          <w:lang w:val="en-CA"/>
+        </w:rPr>
+        <w:t xml:space="preserve">nor seafloor degassing have ever been observed on the U.S. Beaufort, </w:t>
+      </w:r>
+      <w:r>
+        <w:rPr>
+          <w:rFonts w:ascii="AdvOT46dcae81" w:hAnsi="AdvOT46dcae81" w:cs="AdvOT46dcae81"/>
+          <w:color w:val="231F20"/>
+          <w:szCs w:val="18"/>
+          <w:lang w:val="en-CA"/>
+        </w:rPr>
+        <w:t xml:space="preserve">we suggest that the vicinity of </w:t>
+      </w:r>
+      <w:r>
+        <w:rPr>
+          <w:rFonts w:ascii="AdvOT46dcae81" w:hAnsi="AdvOT46dcae81" w:cs="AdvOT46dcae81"/>
+          <w:color w:val="231F20"/>
+          <w:szCs w:val="18"/>
+          <w:lang w:val="en-CA"/>
+        </w:rPr>
+        <w:t>the 2000 m s</w:t>
+      </w:r>
+      <w:r>
+        <w:rPr>
+          <w:rFonts w:ascii="AdvP80675" w:hAnsi="AdvP80675" w:cs="AdvP80675"/>
+          <w:color w:val="231F20"/>
+          <w:sz w:val="16"/>
+          <w:szCs w:val="12"/>
+          <w:lang w:val="en-CA"/>
+        </w:rPr>
+        <w:t>2</w:t>
+      </w:r>
+      <w:r>
+        <w:rPr>
+          <w:rFonts w:ascii="AdvOT46dcae81" w:hAnsi="AdvOT46dcae81" w:cs="AdvOT46dcae81"/>
+          <w:color w:val="231F20"/>
+          <w:sz w:val="16"/>
+          <w:szCs w:val="12"/>
+          <w:lang w:val="en-CA"/>
+        </w:rPr>
+        <w:t xml:space="preserve">1 </w:t>
+      </w:r>
+      <w:r>
+        <w:rPr>
+          <w:rFonts w:ascii="AdvOT46dcae81" w:hAnsi="AdvOT46dcae81" w:cs="AdvOT46dcae81"/>
+          <w:color w:val="231F20"/>
+          <w:szCs w:val="18"/>
+          <w:lang w:val="en-CA"/>
+        </w:rPr>
+        <w:t>contour is the locus at which degassing related to IBPF degradation is most likely to occur.</w:t>
+      </w:r>
+    </w:p>
+    <w:p>
+      <w:pPr>
+        <w:autoSpaceDE w:val="0"/>
+        <w:autoSpaceDN w:val="0"/>
+        <w:adjustRightInd w:val="0"/>
+        <w:spacing w:after="0" w:line="240" w:lineRule="auto"/>
+        <w:rPr>
+          <w:rFonts w:ascii="AdvOT46dcae81" w:hAnsi="AdvOT46dcae81" w:cs="AdvOT46dcae81"/>
+          <w:color w:val="231F20"/>
+          <w:szCs w:val="18"/>
+          <w:lang w:val="en-CA"/>
+        </w:rPr>
+      </w:pPr>
+      <w:r>
+        <w:rPr>
+          <w:rFonts w:ascii="AdvOT46dcae81" w:hAnsi="AdvOT46dcae81" w:cs="AdvOT46dcae81"/>
+          <w:color w:val="231F20"/>
+          <w:szCs w:val="18"/>
+          <w:lang w:val="en-CA"/>
+        </w:rPr>
+        <w:t>Using the stacking velocities from 100,000 km of industry seismic data, we</w:t>
+      </w:r>
+      <w:r>
+        <w:rPr>
+          <w:rFonts w:ascii="AdvOT46dcae81" w:hAnsi="AdvOT46dcae81" w:cs="AdvOT46dcae81"/>
+          <w:color w:val="231F20"/>
+          <w:szCs w:val="18"/>
+          <w:lang w:val="en-CA"/>
+        </w:rPr>
+        <w:t xml:space="preserve"> infer that the continuous IBPF </w:t>
+      </w:r>
+      <w:r>
+        <w:rPr>
+          <w:rFonts w:ascii="AdvOT46dcae81" w:hAnsi="AdvOT46dcae81" w:cs="AdvOT46dcae81"/>
+          <w:color w:val="231F20"/>
+          <w:szCs w:val="18"/>
+          <w:lang w:val="en-CA"/>
+        </w:rPr>
+        <w:t>sequence exists close to shore along the entire extent of the U.S. Beaufort margin and thins rapidly seaward.</w:t>
+      </w:r>
+    </w:p>
+    <w:p>
+      <w:pPr>
+        <w:autoSpaceDE w:val="0"/>
+        <w:autoSpaceDN w:val="0"/>
+        <w:adjustRightInd w:val="0"/>
+        <w:spacing w:after="0" w:line="240" w:lineRule="auto"/>
+        <w:rPr>
+          <w:rFonts w:ascii="AdvOT46dcae81" w:hAnsi="AdvOT46dcae81" w:cs="AdvOT46dcae81"/>
+          <w:color w:val="231F20"/>
+          <w:szCs w:val="18"/>
+          <w:lang w:val="en-CA"/>
+        </w:rPr>
+      </w:pPr>
+      <w:r>
+        <w:rPr>
+          <w:rFonts w:ascii="AdvOT46dcae81" w:hAnsi="AdvOT46dcae81" w:cs="AdvOT46dcae81"/>
+          <w:color w:val="231F20"/>
+          <w:szCs w:val="18"/>
+          <w:lang w:val="en-CA"/>
+        </w:rPr>
+        <w:t>The interpreted seaward edge of this continuous IBPF, the 2000 m s</w:t>
+      </w:r>
+      <w:r>
+        <w:rPr>
+          <w:rFonts w:ascii="AdvP80675" w:hAnsi="AdvP80675" w:cs="AdvP80675"/>
+          <w:color w:val="231F20"/>
+          <w:sz w:val="16"/>
+          <w:szCs w:val="12"/>
+          <w:lang w:val="en-CA"/>
+        </w:rPr>
+        <w:t>2</w:t>
+      </w:r>
+      <w:r>
+        <w:rPr>
+          <w:rFonts w:ascii="AdvOT46dcae81" w:hAnsi="AdvOT46dcae81" w:cs="AdvOT46dcae81"/>
+          <w:color w:val="231F20"/>
+          <w:sz w:val="16"/>
+          <w:szCs w:val="12"/>
+          <w:lang w:val="en-CA"/>
+        </w:rPr>
+        <w:t xml:space="preserve">1 </w:t>
+      </w:r>
+      <w:r>
+        <w:rPr>
+          <w:rFonts w:ascii="AdvOT46dcae81" w:hAnsi="AdvOT46dcae81" w:cs="AdvOT46dcae81"/>
+          <w:color w:val="231F20"/>
+          <w:szCs w:val="18"/>
+          <w:lang w:val="en-CA"/>
+        </w:rPr>
+        <w:t>contour, is everywhere at contemporary</w:t>
+      </w:r>
+      <w:r>
+        <w:rPr>
+          <w:rFonts w:ascii="AdvOT46dcae81" w:hAnsi="AdvOT46dcae81" w:cs="AdvOT46dcae81"/>
+          <w:color w:val="231F20"/>
+          <w:szCs w:val="18"/>
+          <w:lang w:val="en-CA"/>
+        </w:rPr>
+        <w:t xml:space="preserve"> </w:t>
+      </w:r>
+      <w:r>
+        <w:rPr>
+          <w:rFonts w:ascii="AdvOT46dcae81" w:hAnsi="AdvOT46dcae81" w:cs="AdvOT46dcae81"/>
+          <w:color w:val="231F20"/>
+          <w:szCs w:val="18"/>
+          <w:lang w:val="en-CA"/>
+        </w:rPr>
+        <w:t>water depths of less than 25 m, and within 37 km of the modern shoreline. Our method produces a</w:t>
+      </w:r>
+      <w:r>
+        <w:rPr>
+          <w:rFonts w:ascii="AdvOT46dcae81" w:hAnsi="AdvOT46dcae81" w:cs="AdvOT46dcae81"/>
+          <w:color w:val="231F20"/>
+          <w:szCs w:val="18"/>
+          <w:lang w:val="en-CA"/>
+        </w:rPr>
+        <w:t xml:space="preserve"> </w:t>
+      </w:r>
+      <w:r>
+        <w:rPr>
+          <w:rFonts w:ascii="AdvOT46dcae81" w:hAnsi="AdvOT46dcae81" w:cs="AdvOT46dcae81"/>
+          <w:color w:val="231F20"/>
+          <w:szCs w:val="18"/>
+          <w:lang w:val="en-CA"/>
+        </w:rPr>
+        <w:t xml:space="preserve">shelf-scale map of minimum areal distribution </w:t>
+      </w:r>
+      <w:r>
+        <w:rPr>
+          <w:rFonts w:ascii="AdvOT46dcae81" w:hAnsi="AdvOT46dcae81" w:cs="AdvOT46dcae81"/>
+          <w:color w:val="231F20"/>
+          <w:szCs w:val="18"/>
+          <w:lang w:val="en-CA"/>
+        </w:rPr>
+        <w:lastRenderedPageBreak/>
+        <w:t xml:space="preserve">of ice-bearing permafrost. </w:t>
+      </w:r>
+      <w:r>
+        <w:rPr>
+          <w:rFonts w:ascii="AdvOT46dcae81" w:hAnsi="AdvOT46dcae81" w:cs="AdvOT46dcae81"/>
+          <w:color w:val="231F20"/>
+          <w:szCs w:val="18"/>
+          <w:lang w:val="en-CA"/>
+        </w:rPr>
+        <w:t xml:space="preserve">Seaward of the continuous IBPF, </w:t>
+      </w:r>
+      <w:r>
+        <w:rPr>
+          <w:rFonts w:ascii="AdvOT46dcae81" w:hAnsi="AdvOT46dcae81" w:cs="AdvOT46dcae81"/>
+          <w:color w:val="231F20"/>
+          <w:szCs w:val="18"/>
+          <w:lang w:val="en-CA"/>
+        </w:rPr>
+        <w:t xml:space="preserve">permafrost or relict IBPF may exist in small quantities. Our results show that </w:t>
+      </w:r>
+      <w:r>
+        <w:rPr>
+          <w:rFonts w:ascii="AdvOT46dcae81" w:hAnsi="AdvOT46dcae81" w:cs="AdvOT46dcae81"/>
+          <w:color w:val="231F20"/>
+          <w:szCs w:val="18"/>
+          <w:lang w:val="en-CA"/>
+        </w:rPr>
+        <w:t xml:space="preserve">U.S. Beaufort subsea permafrost </w:t>
+      </w:r>
+      <w:r>
+        <w:rPr>
+          <w:rFonts w:ascii="AdvOT46dcae81" w:hAnsi="AdvOT46dcae81" w:cs="AdvOT46dcae81"/>
+          <w:color w:val="231F20"/>
+          <w:szCs w:val="18"/>
+          <w:lang w:val="en-CA"/>
+        </w:rPr>
+        <w:t xml:space="preserve">has degraded substantially since Pleistocene </w:t>
+      </w:r>
+      <w:proofErr w:type="spellStart"/>
+      <w:r>
+        <w:rPr>
+          <w:rFonts w:ascii="AdvOT46dcae81" w:hAnsi="AdvOT46dcae81" w:cs="AdvOT46dcae81"/>
+          <w:color w:val="231F20"/>
+          <w:szCs w:val="18"/>
+          <w:lang w:val="en-CA"/>
+        </w:rPr>
+        <w:t>lowstand</w:t>
+      </w:r>
+      <w:proofErr w:type="spellEnd"/>
+      <w:r>
+        <w:rPr>
+          <w:rFonts w:ascii="AdvOT46dcae81" w:hAnsi="AdvOT46dcae81" w:cs="AdvOT46dcae81"/>
+          <w:color w:val="231F20"/>
+          <w:szCs w:val="18"/>
+          <w:lang w:val="en-CA"/>
+        </w:rPr>
+        <w:t xml:space="preserve"> and, when taken i</w:t>
+      </w:r>
+      <w:r>
+        <w:rPr>
+          <w:rFonts w:ascii="AdvOT46dcae81" w:hAnsi="AdvOT46dcae81" w:cs="AdvOT46dcae81"/>
+          <w:color w:val="231F20"/>
+          <w:szCs w:val="18"/>
+          <w:lang w:val="en-CA"/>
+        </w:rPr>
+        <w:t xml:space="preserve">nto account with other regional </w:t>
+      </w:r>
+      <w:r>
+        <w:rPr>
+          <w:rFonts w:ascii="AdvOT46dcae81" w:hAnsi="AdvOT46dcae81" w:cs="AdvOT46dcae81"/>
+          <w:color w:val="231F20"/>
+          <w:szCs w:val="18"/>
+          <w:lang w:val="en-CA"/>
+        </w:rPr>
+        <w:t>observations, the shelf-edge should be dismissed as the presumed extent of continuous IBPF.</w:t>
+      </w:r>
+    </w:p>
+    <w:p>
+      <w:pPr>
+        <w:autoSpaceDE w:val="0"/>
+        <w:autoSpaceDN w:val="0"/>
+        <w:adjustRightInd w:val="0"/>
+        <w:spacing w:after="0" w:line="240" w:lineRule="auto"/>
+        <w:rPr>
+          <w:rFonts w:ascii="AdvOT46dcae81" w:hAnsi="AdvOT46dcae81" w:cs="AdvOT46dcae81"/>
+          <w:color w:val="231F20"/>
+          <w:szCs w:val="18"/>
+          <w:lang w:val="en-CA"/>
+        </w:rPr>
+      </w:pPr>
+    </w:p>
+    <w:p>
+      <w:pPr>
+        <w:autoSpaceDE w:val="0"/>
+        <w:autoSpaceDN w:val="0"/>
+        <w:adjustRightInd w:val="0"/>
+        <w:spacing w:after="0" w:line="240" w:lineRule="auto"/>
+        <w:rPr>
+          <w:rFonts w:ascii="AdvOT46dcae81" w:hAnsi="AdvOT46dcae81" w:cs="AdvOT46dcae81"/>
+          <w:color w:val="231F20"/>
+          <w:szCs w:val="18"/>
+          <w:lang w:val="en-CA"/>
+        </w:rPr>
+      </w:pPr>
+      <w:r>
+        <w:rPr>
+          <w:rFonts w:ascii="AdvOT46dcae81" w:hAnsi="AdvOT46dcae81" w:cs="AdvOT46dcae81"/>
+          <w:noProof/>
+          <w:color w:val="231F20"/>
+          <w:szCs w:val="18"/>
+          <w:lang w:eastAsia="fr-CA"/>
+        </w:rPr>
+        <w:drawing>
+          <wp:inline distT="0" distB="0" distL="0" distR="0">
+            <wp:extent cx="5486400" cy="2694940"/>
+            <wp:effectExtent l="0" t="0" r="0" b="0"/>
+            <wp:docPr id="4" name="Image 4"/>
+            <wp:cNvGraphicFramePr>
+              <a:graphicFrameLocks xmlns:a="http://schemas.openxmlformats.org/drawingml/2006/main" noChangeAspect="1"/>
+            </wp:cNvGraphicFramePr>
+            <a:graphic xmlns:a="http://schemas.openxmlformats.org/drawingml/2006/main">
+              <a:graphicData uri="http://schemas.openxmlformats.org/drawingml/2006/picture">
+                <pic:pic xmlns:pic="http://schemas.openxmlformats.org/drawingml/2006/picture">
+                  <pic:nvPicPr>
+                    <pic:cNvPr id="4" name="Photo 4.JPG"/>
+                    <pic:cNvPicPr/>
+                  </pic:nvPicPr>
+                  <pic:blipFill>
+                    <a:blip r:embed="rId10">
+                      <a:extLst>
+                        <a:ext uri="{28A0092B-C50C-407E-A947-70E740481C1C}">
+                          <a14:useLocalDpi xmlns:a14="http://schemas.microsoft.com/office/drawing/2010/main" val="0"/>
+                        </a:ext>
+                      </a:extLst>
+                    </a:blip>
+                    <a:stretch>
+                      <a:fillRect/>
+                    </a:stretch>
+                  </pic:blipFill>
+                  <pic:spPr>
+                    <a:xfrm>
+                      <a:off x="0" y="0"/>
+                      <a:ext cx="5486400" cy="2694940"/>
+                    </a:xfrm>
+                    <a:prstGeom prst="rect">
+                      <a:avLst/>
+                    </a:prstGeom>
+                  </pic:spPr>
+                </pic:pic>
+              </a:graphicData>
+            </a:graphic>
+          </wp:inline>
+        </w:drawing>
+      </w:r>
+    </w:p>
+    <w:p>
+      <w:pPr>
+        <w:rPr>
+          <w:rFonts w:ascii="AdvOT46dcae81" w:hAnsi="AdvOT46dcae81" w:cs="AdvOT46dcae81"/>
+          <w:szCs w:val="18"/>
+          <w:lang w:val="en-CA"/>
+        </w:rPr>
+      </w:pPr>
+    </w:p>
+    <w:p>
+      <w:pPr>
+        <w:autoSpaceDE w:val="0"/>
+        <w:autoSpaceDN w:val="0"/>
+        <w:adjustRightInd w:val="0"/>
+        <w:spacing w:after="0" w:line="240" w:lineRule="auto"/>
+        <w:rPr>
+          <w:rFonts w:cstheme="minorHAnsi"/>
+          <w:sz w:val="28"/>
+          <w:szCs w:val="28"/>
+          <w:u w:val="single"/>
+          <w:lang w:val="en-CA"/>
+        </w:rPr>
+      </w:pPr>
+      <w:r>
+        <w:rPr>
+          <w:rFonts w:cstheme="minorHAnsi"/>
+          <w:sz w:val="28"/>
+          <w:szCs w:val="28"/>
+          <w:u w:val="single"/>
+          <w:lang w:val="en-CA"/>
+        </w:rPr>
+        <w:t>A rock-physics investigation of unconsolidated saline permafrost: P-wave</w:t>
+      </w:r>
+    </w:p>
+    <w:p>
+      <w:pPr>
+        <w:rPr>
+          <w:rFonts w:cstheme="minorHAnsi"/>
+          <w:sz w:val="28"/>
+          <w:szCs w:val="28"/>
+          <w:u w:val="single"/>
+        </w:rPr>
+      </w:pPr>
+      <w:proofErr w:type="spellStart"/>
+      <w:proofErr w:type="gramStart"/>
+      <w:r>
+        <w:rPr>
+          <w:rFonts w:cstheme="minorHAnsi"/>
+          <w:sz w:val="28"/>
+          <w:szCs w:val="28"/>
+          <w:u w:val="single"/>
+        </w:rPr>
+        <w:t>properties</w:t>
+      </w:r>
+      <w:proofErr w:type="spellEnd"/>
+      <w:proofErr w:type="gramEnd"/>
+      <w:r>
+        <w:rPr>
+          <w:rFonts w:cstheme="minorHAnsi"/>
+          <w:sz w:val="28"/>
+          <w:szCs w:val="28"/>
+          <w:u w:val="single"/>
+        </w:rPr>
+        <w:t xml:space="preserve"> </w:t>
+      </w:r>
+      <w:proofErr w:type="spellStart"/>
+      <w:r>
+        <w:rPr>
+          <w:rFonts w:cstheme="minorHAnsi"/>
+          <w:sz w:val="28"/>
+          <w:szCs w:val="28"/>
+          <w:u w:val="single"/>
+        </w:rPr>
+        <w:t>from</w:t>
+      </w:r>
+      <w:proofErr w:type="spellEnd"/>
+      <w:r>
+        <w:rPr>
+          <w:rFonts w:cstheme="minorHAnsi"/>
+          <w:sz w:val="28"/>
+          <w:szCs w:val="28"/>
+          <w:u w:val="single"/>
+        </w:rPr>
+        <w:t xml:space="preserve"> </w:t>
+      </w:r>
+      <w:proofErr w:type="spellStart"/>
+      <w:r>
+        <w:rPr>
+          <w:rFonts w:cstheme="minorHAnsi"/>
+          <w:sz w:val="28"/>
+          <w:szCs w:val="28"/>
+          <w:u w:val="single"/>
+        </w:rPr>
+        <w:t>laboratory</w:t>
+      </w:r>
+      <w:proofErr w:type="spellEnd"/>
+      <w:r>
+        <w:rPr>
+          <w:rFonts w:cstheme="minorHAnsi"/>
+          <w:sz w:val="28"/>
+          <w:szCs w:val="28"/>
+          <w:u w:val="single"/>
+        </w:rPr>
+        <w:t xml:space="preserve"> </w:t>
+      </w:r>
+      <w:proofErr w:type="spellStart"/>
+      <w:r>
+        <w:rPr>
+          <w:rFonts w:cstheme="minorHAnsi"/>
+          <w:sz w:val="28"/>
+          <w:szCs w:val="28"/>
+          <w:u w:val="single"/>
+        </w:rPr>
+        <w:t>ultrasonic</w:t>
+      </w:r>
+      <w:proofErr w:type="spellEnd"/>
+      <w:r>
+        <w:rPr>
+          <w:rFonts w:cstheme="minorHAnsi"/>
+          <w:sz w:val="28"/>
+          <w:szCs w:val="28"/>
+          <w:u w:val="single"/>
+        </w:rPr>
+        <w:t xml:space="preserve"> </w:t>
+      </w:r>
+      <w:proofErr w:type="spellStart"/>
+      <w:r>
+        <w:rPr>
+          <w:rFonts w:cstheme="minorHAnsi"/>
+          <w:sz w:val="28"/>
+          <w:szCs w:val="28"/>
+          <w:u w:val="single"/>
+        </w:rPr>
+        <w:t>measurements</w:t>
+      </w:r>
+      <w:proofErr w:type="spellEnd"/>
+    </w:p>
+    <w:p>
+      <w:pPr>
+        <w:rPr>
+          <w:rFonts w:cstheme="minorHAnsi"/>
+          <w:szCs w:val="28"/>
+        </w:rPr>
+      </w:pPr>
+      <w:r>
+        <w:rPr>
+          <w:rFonts w:cstheme="minorHAnsi"/>
+          <w:szCs w:val="28"/>
+        </w:rPr>
+        <w:t xml:space="preserve">Le pergélisol est partiellement gelée lorsqu’il y a du sel dans l’eau en raison du point eutectique de -21 degrés du sel. Il peut y avoir du dégel du pergélisol salé sous des températures inférieures à 0 degré. Le pergélisol est aussi moins résistant lorsqu’il est salé. </w:t>
+      </w:r>
+    </w:p>
+    <w:p>
+      <w:pPr>
+        <w:rPr>
+          <w:rFonts w:cstheme="minorHAnsi"/>
+          <w:szCs w:val="28"/>
+        </w:rPr>
+      </w:pPr>
+      <w:r>
+        <w:rPr>
+          <w:rFonts w:cstheme="minorHAnsi"/>
+          <w:noProof/>
+          <w:szCs w:val="28"/>
+          <w:lang w:eastAsia="fr-CA"/>
+        </w:rPr>
+        <w:drawing>
+          <wp:inline distT="0" distB="0" distL="0" distR="0">
+            <wp:extent cx="2948940" cy="2253870"/>
+            <wp:effectExtent l="0" t="0" r="3810" b="0"/>
+            <wp:docPr id="5" name="Image 5"/>
+            <wp:cNvGraphicFramePr>
+              <a:graphicFrameLocks xmlns:a="http://schemas.openxmlformats.org/drawingml/2006/main" noChangeAspect="1"/>
+            </wp:cNvGraphicFramePr>
+            <a:graphic xmlns:a="http://schemas.openxmlformats.org/drawingml/2006/main">
+              <a:graphicData uri="http://schemas.openxmlformats.org/drawingml/2006/picture">
+                <pic:pic xmlns:pic="http://schemas.openxmlformats.org/drawingml/2006/picture">
+                  <pic:nvPicPr>
+                    <pic:cNvPr id="5" name="Photo 5.JPG"/>
+                    <pic:cNvPicPr/>
+                  </pic:nvPicPr>
+                  <pic:blipFill>
+                    <a:blip r:embed="rId11">
+                      <a:extLst>
+                        <a:ext uri="{28A0092B-C50C-407E-A947-70E740481C1C}">
+                          <a14:useLocalDpi xmlns:a14="http://schemas.microsoft.com/office/drawing/2010/main" val="0"/>
+                        </a:ext>
+                      </a:extLst>
+                    </a:blip>
+                    <a:stretch>
+                      <a:fillRect/>
+                    </a:stretch>
+                  </pic:blipFill>
+                  <pic:spPr>
+                    <a:xfrm>
+                      <a:off x="0" y="0"/>
+                      <a:ext cx="2964950" cy="2266106"/>
+                    </a:xfrm>
+                    <a:prstGeom prst="rect">
+                      <a:avLst/>
+                    </a:prstGeom>
+                  </pic:spPr>
+                </pic:pic>
+              </a:graphicData>
+            </a:graphic>
+          </wp:inline>
+        </w:drawing>
+      </w:r>
+    </w:p>
+    <w:p>
+      <w:pPr>
+        <w:autoSpaceDE w:val="0"/>
+        <w:autoSpaceDN w:val="0"/>
+        <w:adjustRightInd w:val="0"/>
+        <w:spacing w:after="0" w:line="240" w:lineRule="auto"/>
+        <w:rPr>
+          <w:rFonts w:cstheme="minorHAnsi"/>
+          <w:sz w:val="24"/>
+          <w:szCs w:val="20"/>
+          <w:u w:val="single"/>
+          <w:lang w:val="en-CA"/>
+        </w:rPr>
+      </w:pPr>
+      <w:r>
+        <w:rPr>
+          <w:rFonts w:cstheme="minorHAnsi"/>
+          <w:sz w:val="24"/>
+          <w:szCs w:val="20"/>
+          <w:u w:val="single"/>
+          <w:lang w:val="en-CA"/>
+        </w:rPr>
+        <w:t>Mechanisms for unfro</w:t>
+      </w:r>
+      <w:r>
+        <w:rPr>
+          <w:rFonts w:cstheme="minorHAnsi"/>
+          <w:sz w:val="24"/>
+          <w:szCs w:val="20"/>
+          <w:u w:val="single"/>
+          <w:lang w:val="en-CA"/>
+        </w:rPr>
+        <w:t xml:space="preserve">zen water to remain </w:t>
+      </w:r>
+      <w:r>
+        <w:rPr>
+          <w:rFonts w:cstheme="minorHAnsi"/>
+          <w:sz w:val="24"/>
+          <w:szCs w:val="20"/>
+          <w:u w:val="single"/>
+          <w:lang w:val="en-CA"/>
+        </w:rPr>
+        <w:t>liquid below freezing</w:t>
+      </w:r>
+    </w:p>
+    <w:p>
+      <w:pPr>
+        <w:pStyle w:val="Paragraphedeliste"/>
+        <w:numPr>
+          <w:ilvl w:val="0"/>
+          <w:numId w:val="1"/>
+        </w:numPr>
+        <w:autoSpaceDE w:val="0"/>
+        <w:autoSpaceDN w:val="0"/>
+        <w:adjustRightInd w:val="0"/>
+        <w:spacing w:after="0" w:line="240" w:lineRule="auto"/>
+        <w:rPr>
+          <w:rFonts w:cstheme="minorHAnsi"/>
+          <w:szCs w:val="20"/>
+          <w:lang w:val="en-CA"/>
+        </w:rPr>
+      </w:pPr>
+      <w:r>
+        <w:rPr>
+          <w:rFonts w:cstheme="minorHAnsi"/>
+          <w:szCs w:val="20"/>
+          <w:lang w:val="en-CA"/>
+        </w:rPr>
+        <w:t>Dissolved salt</w:t>
+      </w:r>
+    </w:p>
+    <w:p>
+      <w:pPr>
+        <w:pStyle w:val="Paragraphedeliste"/>
+        <w:numPr>
+          <w:ilvl w:val="0"/>
+          <w:numId w:val="1"/>
+        </w:numPr>
+        <w:autoSpaceDE w:val="0"/>
+        <w:autoSpaceDN w:val="0"/>
+        <w:adjustRightInd w:val="0"/>
+        <w:spacing w:after="0" w:line="240" w:lineRule="auto"/>
+        <w:rPr>
+          <w:rFonts w:cstheme="minorHAnsi"/>
+          <w:szCs w:val="20"/>
+          <w:lang w:val="en-CA"/>
+        </w:rPr>
+      </w:pPr>
+      <w:r>
+        <w:rPr>
+          <w:rFonts w:cstheme="minorHAnsi"/>
+          <w:szCs w:val="20"/>
+          <w:lang w:val="en-CA"/>
+        </w:rPr>
+        <w:t xml:space="preserve">Surface effects : Capillary, adsorption, </w:t>
+      </w:r>
+    </w:p>
+    <w:p>
+      <w:pPr>
+        <w:pStyle w:val="Paragraphedeliste"/>
+        <w:numPr>
+          <w:ilvl w:val="0"/>
+          <w:numId w:val="1"/>
+        </w:numPr>
+        <w:autoSpaceDE w:val="0"/>
+        <w:autoSpaceDN w:val="0"/>
+        <w:adjustRightInd w:val="0"/>
+        <w:spacing w:after="0" w:line="240" w:lineRule="auto"/>
+        <w:rPr>
+          <w:rFonts w:cstheme="minorHAnsi"/>
+          <w:szCs w:val="20"/>
+          <w:lang w:val="en-CA"/>
+        </w:rPr>
+      </w:pPr>
+      <w:r>
+        <w:rPr>
+          <w:rFonts w:cstheme="minorHAnsi"/>
+          <w:szCs w:val="20"/>
+          <w:lang w:val="en-CA"/>
+        </w:rPr>
+        <w:t xml:space="preserve">Super cooling </w:t>
+      </w:r>
+    </w:p>
+    <w:p>
+      <w:pPr>
+        <w:autoSpaceDE w:val="0"/>
+        <w:autoSpaceDN w:val="0"/>
+        <w:adjustRightInd w:val="0"/>
+        <w:spacing w:after="0" w:line="240" w:lineRule="auto"/>
+        <w:rPr>
+          <w:rFonts w:cstheme="minorHAnsi"/>
+          <w:szCs w:val="20"/>
           <w:lang w:val="en-CA"/>
         </w:rPr>
       </w:pPr>
@@ -3642,6 +4491,153 @@
     </w:sectPr>
   </w:body>
 </w:document>
+</file>
+
+<file path=word/endnotes.xml><?xml version="1.0" encoding="utf-8"?>
+<w:endnotes xmlns:wpc="http://schemas.microsoft.com/office/word/2010/wordprocessingCanvas" xmlns:mc="http://schemas.openxmlformats.org/markup-compatibility/2006" xmlns:o="urn:schemas-microsoft-com:office:office" xmlns:r="http://schemas.openxmlformats.org/officeDocument/2006/relationships" xmlns:m="http://schemas.openxmlformats.org/officeDocument/2006/math" xmlns:v="urn:schemas-microsoft-com:vml" xmlns:wp14="http://schemas.microsoft.com/office/word/2010/wordprocessingDrawing" xmlns:wp="http://schemas.openxmlformats.org/drawingml/2006/wordprocessingDrawing" xmlns:w10="urn:schemas-microsoft-com:office:word" xmlns:w="http://schemas.openxmlformats.org/wordprocessingml/2006/main" xmlns:w14="http://schemas.microsoft.com/office/word/2010/wordml" xmlns:w15="http://schemas.microsoft.com/office/word/2012/wordml" xmlns:wpg="http://schemas.microsoft.com/office/word/2010/wordprocessingGroup" xmlns:wpi="http://schemas.microsoft.com/office/word/2010/wordprocessingInk" xmlns:wne="http://schemas.microsoft.com/office/word/2006/wordml" xmlns:wps="http://schemas.microsoft.com/office/word/2010/wordprocessingShape" mc:Ignorable="w14 w15 wp14">
+  <w:endnote w:type="separator" w:id="-1">
+    <w:p>
+      <w:pPr>
+        <w:spacing w:after="0" w:line="240" w:lineRule="auto"/>
+      </w:pPr>
+      <w:r>
+        <w:separator/>
+      </w:r>
+    </w:p>
+  </w:endnote>
+  <w:endnote w:type="continuationSeparator" w:id="0">
+    <w:p>
+      <w:pPr>
+        <w:spacing w:after="0" w:line="240" w:lineRule="auto"/>
+      </w:pPr>
+      <w:r>
+        <w:continuationSeparator/>
+      </w:r>
+    </w:p>
+  </w:endnote>
+</w:endnotes>
+</file>
+
+<file path=word/footnotes.xml><?xml version="1.0" encoding="utf-8"?>
+<w:footnotes xmlns:wpc="http://schemas.microsoft.com/office/word/2010/wordprocessingCanvas" xmlns:mc="http://schemas.openxmlformats.org/markup-compatibility/2006" xmlns:o="urn:schemas-microsoft-com:office:office" xmlns:r="http://schemas.openxmlformats.org/officeDocument/2006/relationships" xmlns:m="http://schemas.openxmlformats.org/officeDocument/2006/math" xmlns:v="urn:schemas-microsoft-com:vml" xmlns:wp14="http://schemas.microsoft.com/office/word/2010/wordprocessingDrawing" xmlns:wp="http://schemas.openxmlformats.org/drawingml/2006/wordprocessingDrawing" xmlns:w10="urn:schemas-microsoft-com:office:word" xmlns:w="http://schemas.openxmlformats.org/wordprocessingml/2006/main" xmlns:w14="http://schemas.microsoft.com/office/word/2010/wordml" xmlns:w15="http://schemas.microsoft.com/office/word/2012/wordml" xmlns:wpg="http://schemas.microsoft.com/office/word/2010/wordprocessingGroup" xmlns:wpi="http://schemas.microsoft.com/office/word/2010/wordprocessingInk" xmlns:wne="http://schemas.microsoft.com/office/word/2006/wordml" xmlns:wps="http://schemas.microsoft.com/office/word/2010/wordprocessingShape" mc:Ignorable="w14 w15 wp14">
+  <w:footnote w:type="separator" w:id="-1">
+    <w:p>
+      <w:pPr>
+        <w:spacing w:after="0" w:line="240" w:lineRule="auto"/>
+      </w:pPr>
+      <w:r>
+        <w:separator/>
+      </w:r>
+    </w:p>
+  </w:footnote>
+  <w:footnote w:type="continuationSeparator" w:id="0">
+    <w:p>
+      <w:pPr>
+        <w:spacing w:after="0" w:line="240" w:lineRule="auto"/>
+      </w:pPr>
+      <w:r>
+        <w:continuationSeparator/>
+      </w:r>
+    </w:p>
+  </w:footnote>
+</w:footnotes>
+</file>
+
+<file path=word/numbering.xml><?xml version="1.0" encoding="utf-8"?>
+<w:numbering xmlns:wpc="http://schemas.microsoft.com/office/word/2010/wordprocessingCanvas" xmlns:mc="http://schemas.openxmlformats.org/markup-compatibility/2006" xmlns:o="urn:schemas-microsoft-com:office:office" xmlns:r="http://schemas.openxmlformats.org/officeDocument/2006/relationships" xmlns:m="http://schemas.openxmlformats.org/officeDocument/2006/math" xmlns:v="urn:schemas-microsoft-com:vml" xmlns:wp14="http://schemas.microsoft.com/office/word/2010/wordprocessingDrawing" xmlns:wp="http://schemas.openxmlformats.org/drawingml/2006/wordprocessingDrawing" xmlns:w10="urn:schemas-microsoft-com:office:word" xmlns:w="http://schemas.openxmlformats.org/wordprocessingml/2006/main" xmlns:w14="http://schemas.microsoft.com/office/word/2010/wordml" xmlns:w15="http://schemas.microsoft.com/office/word/2012/wordml" xmlns:wpg="http://schemas.microsoft.com/office/word/2010/wordprocessingGroup" xmlns:wpi="http://schemas.microsoft.com/office/word/2010/wordprocessingInk" xmlns:wne="http://schemas.microsoft.com/office/word/2006/wordml" xmlns:wps="http://schemas.microsoft.com/office/word/2010/wordprocessingShape" mc:Ignorable="w14 w15 wp14">
+  <w:abstractNum w:abstractNumId="0" w15:restartNumberingAfterBreak="0">
+    <w:nsid w:val="1C0B10AE"/>
+    <w:multiLevelType w:val="hybridMultilevel"/>
+    <w:tmpl w:val="290E5B48"/>
+    <w:lvl w:ilvl="0" w:tplc="0C0C000F">
+      <w:start w:val="1"/>
+      <w:numFmt w:val="decimal"/>
+      <w:lvlText w:val="%1."/>
+      <w:lvlJc w:val="left"/>
+      <w:pPr>
+        <w:ind w:left="720" w:hanging="360"/>
+      </w:pPr>
+      <w:rPr>
+        <w:rFonts w:hint="default"/>
+      </w:rPr>
+    </w:lvl>
+    <w:lvl w:ilvl="1" w:tplc="0C0C0019" w:tentative="1">
+      <w:start w:val="1"/>
+      <w:numFmt w:val="lowerLetter"/>
+      <w:lvlText w:val="%2."/>
+      <w:lvlJc w:val="left"/>
+      <w:pPr>
+        <w:ind w:left="1440" w:hanging="360"/>
+      </w:pPr>
+    </w:lvl>
+    <w:lvl w:ilvl="2" w:tplc="0C0C001B" w:tentative="1">
+      <w:start w:val="1"/>
+      <w:numFmt w:val="lowerRoman"/>
+      <w:lvlText w:val="%3."/>
+      <w:lvlJc w:val="right"/>
+      <w:pPr>
+        <w:ind w:left="2160" w:hanging="180"/>
+      </w:pPr>
+    </w:lvl>
+    <w:lvl w:ilvl="3" w:tplc="0C0C000F" w:tentative="1">
+      <w:start w:val="1"/>
+      <w:numFmt w:val="decimal"/>
+      <w:lvlText w:val="%4."/>
+      <w:lvlJc w:val="left"/>
+      <w:pPr>
+        <w:ind w:left="2880" w:hanging="360"/>
+      </w:pPr>
+    </w:lvl>
+    <w:lvl w:ilvl="4" w:tplc="0C0C0019" w:tentative="1">
+      <w:start w:val="1"/>
+      <w:numFmt w:val="lowerLetter"/>
+      <w:lvlText w:val="%5."/>
+      <w:lvlJc w:val="left"/>
+      <w:pPr>
+        <w:ind w:left="3600" w:hanging="360"/>
+      </w:pPr>
+    </w:lvl>
+    <w:lvl w:ilvl="5" w:tplc="0C0C001B" w:tentative="1">
+      <w:start w:val="1"/>
+      <w:numFmt w:val="lowerRoman"/>
+      <w:lvlText w:val="%6."/>
+      <w:lvlJc w:val="right"/>
+      <w:pPr>
+        <w:ind w:left="4320" w:hanging="180"/>
+      </w:pPr>
+    </w:lvl>
+    <w:lvl w:ilvl="6" w:tplc="0C0C000F" w:tentative="1">
+      <w:start w:val="1"/>
+      <w:numFmt w:val="decimal"/>
+      <w:lvlText w:val="%7."/>
+      <w:lvlJc w:val="left"/>
+      <w:pPr>
+        <w:ind w:left="5040" w:hanging="360"/>
+      </w:pPr>
+    </w:lvl>
+    <w:lvl w:ilvl="7" w:tplc="0C0C0019" w:tentative="1">
+      <w:start w:val="1"/>
+      <w:numFmt w:val="lowerLetter"/>
+      <w:lvlText w:val="%8."/>
+      <w:lvlJc w:val="left"/>
+      <w:pPr>
+        <w:ind w:left="5760" w:hanging="360"/>
+      </w:pPr>
+    </w:lvl>
+    <w:lvl w:ilvl="8" w:tplc="0C0C001B" w:tentative="1">
+      <w:start w:val="1"/>
+      <w:numFmt w:val="lowerRoman"/>
+      <w:lvlText w:val="%9."/>
+      <w:lvlJc w:val="right"/>
+      <w:pPr>
+        <w:ind w:left="6480" w:hanging="180"/>
+      </w:pPr>
+    </w:lvl>
+  </w:abstractNum>
+  <w:num w:numId="1">
+    <w:abstractNumId w:val="0"/>
+  </w:num>
+</w:numbering>
 </file>
 
 <file path=word/styles.xml><?xml version="1.0" encoding="utf-8"?>
@@ -4075,6 +5071,61 @@
       <w:color w:val="808080"/>
     </w:rPr>
   </w:style>
+  <w:style w:type="paragraph" w:styleId="En-tte">
+    <w:name w:val="header"/>
+    <w:basedOn w:val="Normal"/>
+    <w:link w:val="En-tteCar"/>
+    <w:uiPriority w:val="99"/>
+    <w:unhideWhenUsed/>
+    <w:rsid w:val="00287CE7"/>
+    <w:pPr>
+      <w:tabs>
+        <w:tab w:val="center" w:pos="4320"/>
+        <w:tab w:val="right" w:pos="8640"/>
+      </w:tabs>
+      <w:spacing w:after="0" w:line="240" w:lineRule="auto"/>
+    </w:pPr>
+  </w:style>
+  <w:style w:type="character" w:customStyle="1" w:styleId="En-tteCar">
+    <w:name w:val="En-tête Car"/>
+    <w:basedOn w:val="Policepardfaut"/>
+    <w:link w:val="En-tte"/>
+    <w:uiPriority w:val="99"/>
+    <w:rsid w:val="00287CE7"/>
+  </w:style>
+  <w:style w:type="paragraph" w:styleId="Pieddepage">
+    <w:name w:val="footer"/>
+    <w:basedOn w:val="Normal"/>
+    <w:link w:val="PieddepageCar"/>
+    <w:uiPriority w:val="99"/>
+    <w:unhideWhenUsed/>
+    <w:rsid w:val="00287CE7"/>
+    <w:pPr>
+      <w:tabs>
+        <w:tab w:val="center" w:pos="4320"/>
+        <w:tab w:val="right" w:pos="8640"/>
+      </w:tabs>
+      <w:spacing w:after="0" w:line="240" w:lineRule="auto"/>
+    </w:pPr>
+  </w:style>
+  <w:style w:type="character" w:customStyle="1" w:styleId="PieddepageCar">
+    <w:name w:val="Pied de page Car"/>
+    <w:basedOn w:val="Policepardfaut"/>
+    <w:link w:val="Pieddepage"/>
+    <w:uiPriority w:val="99"/>
+    <w:rsid w:val="00287CE7"/>
+  </w:style>
+  <w:style w:type="paragraph" w:styleId="Paragraphedeliste">
+    <w:name w:val="List Paragraph"/>
+    <w:basedOn w:val="Normal"/>
+    <w:uiPriority w:val="34"/>
+    <w:qFormat/>
+    <w:rsid w:val="00287CE7"/>
+    <w:pPr>
+      <w:ind w:left="720"/>
+      <w:contextualSpacing/>
+    </w:pPr>
+  </w:style>
 </w:styles>
 </file>
 

</xml_diff>

<commit_message>
Changement 24 septembre 2018
</commit_message>
<xml_diff>
--- a/Résumé des lectures.docx
+++ b/Résumé des lectures.docx
@@ -12,21 +12,12 @@
           <w:u w:val="single"/>
         </w:rPr>
       </w:pPr>
-      <w:proofErr w:type="spellStart"/>
       <w:r>
         <w:rPr>
           <w:sz w:val="28"/>
           <w:u w:val="single"/>
         </w:rPr>
-        <w:t>Sub-sea</w:t>
-      </w:r>
-      <w:proofErr w:type="spellEnd"/>
-      <w:r>
-        <w:rPr>
-          <w:sz w:val="28"/>
-          <w:u w:val="single"/>
-        </w:rPr>
-        <w:t xml:space="preserve"> permafrost : </w:t>
+        <w:t xml:space="preserve">Sub-sea permafrost : </w:t>
       </w:r>
     </w:p>
     <w:p>
@@ -56,13 +47,8 @@
         </w:tabs>
       </w:pPr>
       <w:r>
-        <w:t xml:space="preserve">Il y a une relation entre le dégel du permafrost et son niveau de </w:t>
-      </w:r>
-      <w:proofErr w:type="spellStart"/>
-      <w:r>
-        <w:t>submertion</w:t>
-      </w:r>
-      <w:proofErr w:type="spellEnd"/>
+        <w:t>Il y a une relation entre le dégel du permafrost et son niveau de submertion</w:t>
+      </w:r>
     </w:p>
     <w:p>
       <w:pPr>
@@ -81,15 +67,7 @@
         </w:tabs>
       </w:pPr>
       <w:r>
-        <w:t xml:space="preserve">Quelques endroits de la mer de Beaufort </w:t>
-      </w:r>
-      <w:proofErr w:type="gramStart"/>
-      <w:r>
-        <w:t>contient</w:t>
-      </w:r>
-      <w:proofErr w:type="gramEnd"/>
-      <w:r>
-        <w:t xml:space="preserve"> des permafrost riche en glace et eau salé.</w:t>
+        <w:t>Quelques endroits de la mer de Beaufort contient des permafrost riche en glace et eau salé.</w:t>
       </w:r>
     </w:p>
     <w:p>
@@ -99,31 +77,7 @@
         </w:tabs>
       </w:pPr>
       <w:r>
-        <w:t xml:space="preserve">Facteur qui influence le permafrost : </w:t>
-      </w:r>
-      <w:proofErr w:type="spellStart"/>
-      <w:r>
-        <w:t>geologie</w:t>
-      </w:r>
-      <w:proofErr w:type="spellEnd"/>
-      <w:r>
-        <w:t xml:space="preserve">, </w:t>
-      </w:r>
-      <w:proofErr w:type="spellStart"/>
-      <w:r>
-        <w:t>meteorologie</w:t>
-      </w:r>
-      <w:proofErr w:type="spellEnd"/>
-      <w:r>
-        <w:t xml:space="preserve">, </w:t>
-      </w:r>
-      <w:proofErr w:type="spellStart"/>
-      <w:r>
-        <w:t>oceanographie</w:t>
-      </w:r>
-      <w:proofErr w:type="spellEnd"/>
-      <w:r>
-        <w:t>, hydrologie, cryologie</w:t>
+        <w:t>Facteur qui influence le permafrost : geologie, meteorologie, oceanographie, hydrologie, cryologie</w:t>
       </w:r>
     </w:p>
     <w:p>
@@ -175,15 +129,7 @@
         </w:tabs>
       </w:pPr>
       <w:r>
-        <w:t xml:space="preserve">Les </w:t>
-      </w:r>
-      <w:proofErr w:type="spellStart"/>
-      <w:r>
-        <w:t>thermokasts</w:t>
-      </w:r>
-      <w:proofErr w:type="spellEnd"/>
-      <w:r>
-        <w:t xml:space="preserve"> provoquent la fonde rapide du pergélisol et c’est régional</w:t>
+        <w:t>Les thermokasts provoquent la fonde rapide du pergélisol et c’est régional</w:t>
       </w:r>
     </w:p>
     <w:p>
@@ -203,31 +149,7 @@
         </w:tabs>
       </w:pPr>
       <w:r>
-        <w:t xml:space="preserve">Certaines régions du nord de la </w:t>
-      </w:r>
-      <w:proofErr w:type="spellStart"/>
-      <w:r>
-        <w:t>sibérie</w:t>
-      </w:r>
-      <w:proofErr w:type="spellEnd"/>
-      <w:r>
-        <w:t xml:space="preserve"> </w:t>
-      </w:r>
-      <w:proofErr w:type="spellStart"/>
-      <w:r>
-        <w:t>on</w:t>
-      </w:r>
-      <w:proofErr w:type="spellEnd"/>
-      <w:r>
-        <w:t xml:space="preserve"> vu les températures augmenter de 2.1 </w:t>
-      </w:r>
-      <w:proofErr w:type="spellStart"/>
-      <w:r>
-        <w:t>degres</w:t>
-      </w:r>
-      <w:proofErr w:type="spellEnd"/>
-      <w:r>
-        <w:t xml:space="preserve"> </w:t>
+        <w:t xml:space="preserve">Certaines régions du nord de la sibérie on vu les températures augmenter de 2.1 degres </w:t>
       </w:r>
     </w:p>
     <w:p>
@@ -618,100 +540,99 @@
           <w:lang w:val="en-CA"/>
         </w:rPr>
       </w:pPr>
-      <w:proofErr w:type="spellStart"/>
-      <w:proofErr w:type="gramStart"/>
       <w:r>
         <w:rPr>
           <w:rFonts w:eastAsiaTheme="minorEastAsia" w:cstheme="minorHAnsi"/>
           <w:szCs w:val="44"/>
           <w:lang w:val="en-CA"/>
         </w:rPr>
-        <w:t>Vp</w:t>
-      </w:r>
-      <w:proofErr w:type="spellEnd"/>
-      <w:r>
+        <w:t>Vp : P-wave velocity in permafrost</w:t>
+      </w:r>
+    </w:p>
+    <w:p>
+      <w:pPr>
+        <w:autoSpaceDE w:val="0"/>
+        <w:autoSpaceDN w:val="0"/>
+        <w:adjustRightInd w:val="0"/>
+        <w:spacing w:after="0" w:line="240" w:lineRule="auto"/>
         <w:rPr>
           <w:rFonts w:eastAsiaTheme="minorEastAsia" w:cstheme="minorHAnsi"/>
           <w:szCs w:val="44"/>
           <w:lang w:val="en-CA"/>
         </w:rPr>
-        <w:t> :</w:t>
-      </w:r>
-      <w:proofErr w:type="gramEnd"/>
+      </w:pPr>
       <w:r>
         <w:rPr>
           <w:rFonts w:eastAsiaTheme="minorEastAsia" w:cstheme="minorHAnsi"/>
           <w:szCs w:val="44"/>
-          <w:lang w:val="en-CA"/>
-        </w:rPr>
-        <w:t xml:space="preserve"> P-wave velocity in permafrost</w:t>
-      </w:r>
-    </w:p>
-    <w:p>
-      <w:pPr>
-        <w:autoSpaceDE w:val="0"/>
-        <w:autoSpaceDN w:val="0"/>
-        <w:adjustRightInd w:val="0"/>
-        <w:spacing w:after="0" w:line="240" w:lineRule="auto"/>
+        </w:rPr>
+        <w:t>Φ</w:t>
+      </w:r>
+      <w:r>
         <w:rPr>
           <w:rFonts w:eastAsiaTheme="minorEastAsia" w:cstheme="minorHAnsi"/>
           <w:szCs w:val="44"/>
           <w:lang w:val="en-CA"/>
         </w:rPr>
-      </w:pPr>
+        <w:t> : P</w:t>
+      </w:r>
       <w:r>
         <w:rPr>
           <w:rFonts w:eastAsiaTheme="minorEastAsia" w:cstheme="minorHAnsi"/>
           <w:szCs w:val="44"/>
-        </w:rPr>
-        <w:t>Φ</w:t>
-      </w:r>
-      <w:r>
+          <w:lang w:val="en-CA"/>
+        </w:rPr>
+        <w:t>orosity of permafrost</w:t>
+      </w:r>
+    </w:p>
+    <w:p>
+      <w:pPr>
+        <w:autoSpaceDE w:val="0"/>
+        <w:autoSpaceDN w:val="0"/>
+        <w:adjustRightInd w:val="0"/>
+        <w:spacing w:after="0" w:line="240" w:lineRule="auto"/>
         <w:rPr>
           <w:rFonts w:eastAsiaTheme="minorEastAsia" w:cstheme="minorHAnsi"/>
           <w:szCs w:val="44"/>
           <w:lang w:val="en-CA"/>
         </w:rPr>
-        <w:t> : P</w:t>
-      </w:r>
+      </w:pPr>
       <w:r>
         <w:rPr>
           <w:rFonts w:eastAsiaTheme="minorEastAsia" w:cstheme="minorHAnsi"/>
           <w:szCs w:val="44"/>
           <w:lang w:val="en-CA"/>
         </w:rPr>
-        <w:t>orosity of permafrost</w:t>
-      </w:r>
-    </w:p>
-    <w:p>
-      <w:pPr>
-        <w:autoSpaceDE w:val="0"/>
-        <w:autoSpaceDN w:val="0"/>
-        <w:adjustRightInd w:val="0"/>
-        <w:spacing w:after="0" w:line="240" w:lineRule="auto"/>
+        <w:t>V1 :</w:t>
+      </w:r>
+      <w:r>
         <w:rPr>
           <w:rFonts w:eastAsiaTheme="minorEastAsia" w:cstheme="minorHAnsi"/>
           <w:szCs w:val="44"/>
           <w:lang w:val="en-CA"/>
         </w:rPr>
-      </w:pPr>
-      <w:proofErr w:type="gramStart"/>
-      <w:r>
+        <w:t xml:space="preserve"> P-wave velocity in pore water</w:t>
+      </w:r>
+    </w:p>
+    <w:p>
+      <w:pPr>
+        <w:autoSpaceDE w:val="0"/>
+        <w:autoSpaceDN w:val="0"/>
+        <w:adjustRightInd w:val="0"/>
+        <w:spacing w:after="0" w:line="240" w:lineRule="auto"/>
         <w:rPr>
           <w:rFonts w:eastAsiaTheme="minorEastAsia" w:cstheme="minorHAnsi"/>
           <w:szCs w:val="44"/>
           <w:lang w:val="en-CA"/>
         </w:rPr>
-        <w:t>V1 :</w:t>
-      </w:r>
-      <w:proofErr w:type="gramEnd"/>
+      </w:pPr>
       <w:r>
         <w:rPr>
           <w:rFonts w:eastAsiaTheme="minorEastAsia" w:cstheme="minorHAnsi"/>
           <w:szCs w:val="44"/>
           <w:lang w:val="en-CA"/>
         </w:rPr>
-        <w:t xml:space="preserve"> P-wave velocity in pore water</w:t>
+        <w:t>Vi : P-wave velocity in ice</w:t>
       </w:r>
     </w:p>
     <w:p>
@@ -726,95 +647,34 @@
           <w:lang w:val="en-CA"/>
         </w:rPr>
       </w:pPr>
-      <w:proofErr w:type="gramStart"/>
       <w:r>
         <w:rPr>
           <w:rFonts w:eastAsiaTheme="minorEastAsia" w:cstheme="minorHAnsi"/>
           <w:szCs w:val="44"/>
           <w:lang w:val="en-CA"/>
         </w:rPr>
-        <w:t>Vi :</w:t>
-      </w:r>
-      <w:proofErr w:type="gramEnd"/>
-      <w:r>
+        <w:t>Vm : P-wave velocity in the matrix</w:t>
+      </w:r>
+    </w:p>
+    <w:p>
+      <w:pPr>
+        <w:autoSpaceDE w:val="0"/>
+        <w:autoSpaceDN w:val="0"/>
+        <w:adjustRightInd w:val="0"/>
+        <w:spacing w:after="0" w:line="240" w:lineRule="auto"/>
         <w:rPr>
           <w:rFonts w:eastAsiaTheme="minorEastAsia" w:cstheme="minorHAnsi"/>
           <w:szCs w:val="44"/>
           <w:lang w:val="en-CA"/>
         </w:rPr>
-        <w:t xml:space="preserve"> P-wave velocity in ice</w:t>
-      </w:r>
-    </w:p>
-    <w:p>
-      <w:pPr>
-        <w:autoSpaceDE w:val="0"/>
-        <w:autoSpaceDN w:val="0"/>
-        <w:adjustRightInd w:val="0"/>
-        <w:spacing w:after="0" w:line="240" w:lineRule="auto"/>
+      </w:pPr>
+      <w:r>
         <w:rPr>
           <w:rFonts w:eastAsiaTheme="minorEastAsia" w:cstheme="minorHAnsi"/>
           <w:szCs w:val="44"/>
           <w:lang w:val="en-CA"/>
         </w:rPr>
-      </w:pPr>
-      <w:proofErr w:type="spellStart"/>
-      <w:proofErr w:type="gramStart"/>
-      <w:r>
-        <w:rPr>
-          <w:rFonts w:eastAsiaTheme="minorEastAsia" w:cstheme="minorHAnsi"/>
-          <w:szCs w:val="44"/>
-          <w:lang w:val="en-CA"/>
-        </w:rPr>
-        <w:t>Vm</w:t>
-      </w:r>
-      <w:proofErr w:type="spellEnd"/>
-      <w:r>
-        <w:rPr>
-          <w:rFonts w:eastAsiaTheme="minorEastAsia" w:cstheme="minorHAnsi"/>
-          <w:szCs w:val="44"/>
-          <w:lang w:val="en-CA"/>
-        </w:rPr>
-        <w:t> :</w:t>
-      </w:r>
-      <w:proofErr w:type="gramEnd"/>
-      <w:r>
-        <w:rPr>
-          <w:rFonts w:eastAsiaTheme="minorEastAsia" w:cstheme="minorHAnsi"/>
-          <w:szCs w:val="44"/>
-          <w:lang w:val="en-CA"/>
-        </w:rPr>
-        <w:t xml:space="preserve"> P-wave velocity in the matrix</w:t>
-      </w:r>
-    </w:p>
-    <w:p>
-      <w:pPr>
-        <w:autoSpaceDE w:val="0"/>
-        <w:autoSpaceDN w:val="0"/>
-        <w:adjustRightInd w:val="0"/>
-        <w:spacing w:after="0" w:line="240" w:lineRule="auto"/>
-        <w:rPr>
-          <w:rFonts w:eastAsiaTheme="minorEastAsia" w:cstheme="minorHAnsi"/>
-          <w:szCs w:val="44"/>
-          <w:lang w:val="en-CA"/>
-        </w:rPr>
-      </w:pPr>
-      <w:proofErr w:type="gramStart"/>
-      <w:r>
-        <w:rPr>
-          <w:rFonts w:eastAsiaTheme="minorEastAsia" w:cstheme="minorHAnsi"/>
-          <w:szCs w:val="44"/>
-          <w:lang w:val="en-CA"/>
-        </w:rPr>
-        <w:t>Fi :</w:t>
-      </w:r>
-      <w:proofErr w:type="gramEnd"/>
-      <w:r>
-        <w:rPr>
-          <w:rFonts w:eastAsiaTheme="minorEastAsia" w:cstheme="minorHAnsi"/>
-          <w:szCs w:val="44"/>
-          <w:lang w:val="en-CA"/>
-        </w:rPr>
-        <w:t xml:space="preserve"> fraction of ice in the pore</w:t>
+        <w:t>Fi : fraction of ice in the pore</w:t>
       </w:r>
     </w:p>
     <w:p>
@@ -861,15 +721,7 @@
         </w:tabs>
       </w:pPr>
       <w:r>
-        <w:t>La vélocité des ondes sismiques en compression (</w:t>
-      </w:r>
-      <w:proofErr w:type="spellStart"/>
-      <w:r>
-        <w:t>Vp</w:t>
-      </w:r>
-      <w:proofErr w:type="spellEnd"/>
-      <w:r>
-        <w:t xml:space="preserve">) varient en fonction de la porosité et de la fraction de glace comme le démontre l’équation suivante : </w:t>
+        <w:t xml:space="preserve">La vélocité des ondes sismiques en compression (Vp) varient en fonction de la porosité et de la fraction de glace comme le démontre l’équation suivante : </w:t>
       </w:r>
     </w:p>
     <w:p>
@@ -934,31 +786,7 @@
           <w:u w:val="single"/>
           <w:lang w:val="en-CA"/>
         </w:rPr>
-        <w:t>Some seismic, electrical, and thermal properties of sub-</w:t>
-      </w:r>
-      <w:proofErr w:type="spellStart"/>
-      <w:r>
-        <w:rPr>
-          <w:rFonts w:cstheme="minorHAnsi"/>
-          <w:bCs/>
-          <w:sz w:val="28"/>
-          <w:szCs w:val="25"/>
-          <w:u w:val="single"/>
-          <w:lang w:val="en-CA"/>
-        </w:rPr>
-        <w:t>seabottom</w:t>
-      </w:r>
-      <w:proofErr w:type="spellEnd"/>
-      <w:r>
-        <w:rPr>
-          <w:rFonts w:cstheme="minorHAnsi"/>
-          <w:bCs/>
-          <w:sz w:val="28"/>
-          <w:szCs w:val="25"/>
-          <w:u w:val="single"/>
-          <w:lang w:val="en-CA"/>
-        </w:rPr>
-        <w:t xml:space="preserve"> permafrost from the Beaufort Sea</w:t>
+        <w:t>Some seismic, electrical, and thermal properties of sub-seabottom permafrost from the Beaufort Sea</w:t>
       </w:r>
     </w:p>
     <w:p>
@@ -1236,39 +1064,7 @@
           <w:rFonts w:cstheme="minorHAnsi"/>
           <w:szCs w:val="27"/>
         </w:rPr>
-        <w:t xml:space="preserve">À des </w:t>
-      </w:r>
-      <w:proofErr w:type="spellStart"/>
-      <w:r>
-        <w:rPr>
-          <w:rFonts w:cstheme="minorHAnsi"/>
-          <w:szCs w:val="27"/>
-        </w:rPr>
-        <w:t>temperatures</w:t>
-      </w:r>
-      <w:proofErr w:type="spellEnd"/>
-      <w:r>
-        <w:rPr>
-          <w:rFonts w:cstheme="minorHAnsi"/>
-          <w:szCs w:val="27"/>
-        </w:rPr>
-        <w:t xml:space="preserve"> supérieures à 0 </w:t>
-      </w:r>
-      <w:proofErr w:type="spellStart"/>
-      <w:r>
-        <w:rPr>
-          <w:rFonts w:cstheme="minorHAnsi"/>
-          <w:szCs w:val="27"/>
-        </w:rPr>
-        <w:t>degre</w:t>
-      </w:r>
-      <w:proofErr w:type="spellEnd"/>
-      <w:r>
-        <w:rPr>
-          <w:rFonts w:cstheme="minorHAnsi"/>
-          <w:szCs w:val="27"/>
-        </w:rPr>
-        <w:t xml:space="preserve">, les propriétés mécaniques du pergélisol sont </w:t>
+        <w:t xml:space="preserve">À des temperatures supérieures à 0 degre, les propriétés mécaniques du pergélisol sont </w:t>
       </w:r>
       <w:r>
         <w:rPr>
@@ -1380,9 +1176,8 @@
           <w:u w:val="single"/>
           <w:lang w:val="en-CA"/>
         </w:rPr>
-        <w:t xml:space="preserve">from </w:t>
-      </w:r>
-      <w:proofErr w:type="spellStart"/>
+        <w:t xml:space="preserve">from pingo-like features across the South Kara Sea shelf, an area of thawing </w:t>
+      </w:r>
       <w:r>
         <w:rPr>
           <w:rFonts w:cstheme="minorHAnsi"/>
@@ -1391,10 +1186,46 @@
           <w:u w:val="single"/>
           <w:lang w:val="en-CA"/>
         </w:rPr>
-        <w:t>pingo</w:t>
-      </w:r>
-      <w:proofErr w:type="spellEnd"/>
-      <w:r>
+        <w:t>offshore permafrost</w:t>
+      </w:r>
+    </w:p>
+    <w:p>
+      <w:pPr>
+        <w:autoSpaceDE w:val="0"/>
+        <w:autoSpaceDN w:val="0"/>
+        <w:adjustRightInd w:val="0"/>
+        <w:spacing w:after="0" w:line="240" w:lineRule="auto"/>
+        <w:rPr>
+          <w:rFonts w:cstheme="minorHAnsi"/>
+          <w:szCs w:val="30"/>
+        </w:rPr>
+      </w:pPr>
+      <w:r>
+        <w:rPr>
+          <w:rFonts w:cstheme="minorHAnsi"/>
+          <w:szCs w:val="30"/>
+        </w:rPr>
+        <w:t xml:space="preserve">Document qui résume la formation de methane dans les pingos et son processus de formation. </w:t>
+      </w:r>
+    </w:p>
+    <w:p>
+      <w:pPr>
+        <w:autoSpaceDE w:val="0"/>
+        <w:autoSpaceDN w:val="0"/>
+        <w:adjustRightInd w:val="0"/>
+        <w:spacing w:after="0" w:line="240" w:lineRule="auto"/>
+        <w:rPr>
+          <w:rFonts w:cstheme="minorHAnsi"/>
+          <w:szCs w:val="30"/>
+        </w:rPr>
+      </w:pPr>
+    </w:p>
+    <w:p>
+      <w:pPr>
+        <w:autoSpaceDE w:val="0"/>
+        <w:autoSpaceDN w:val="0"/>
+        <w:adjustRightInd w:val="0"/>
+        <w:spacing w:after="0" w:line="240" w:lineRule="auto"/>
         <w:rPr>
           <w:rFonts w:cstheme="minorHAnsi"/>
           <w:sz w:val="28"/>
@@ -1402,8 +1233,7 @@
           <w:u w:val="single"/>
           <w:lang w:val="en-CA"/>
         </w:rPr>
-        <w:t xml:space="preserve">-like features across the South Kara Sea shelf, an area of thawing </w:t>
-      </w:r>
+      </w:pPr>
       <w:r>
         <w:rPr>
           <w:rFonts w:cstheme="minorHAnsi"/>
@@ -1412,78 +1242,9 @@
           <w:u w:val="single"/>
           <w:lang w:val="en-CA"/>
         </w:rPr>
-        <w:t>offshore permafrost</w:t>
-      </w:r>
-    </w:p>
-    <w:p>
-      <w:pPr>
-        <w:autoSpaceDE w:val="0"/>
-        <w:autoSpaceDN w:val="0"/>
-        <w:adjustRightInd w:val="0"/>
-        <w:spacing w:after="0" w:line="240" w:lineRule="auto"/>
-        <w:rPr>
-          <w:rFonts w:cstheme="minorHAnsi"/>
-          <w:szCs w:val="30"/>
-        </w:rPr>
-      </w:pPr>
-      <w:r>
-        <w:rPr>
-          <w:rFonts w:cstheme="minorHAnsi"/>
-          <w:szCs w:val="30"/>
-        </w:rPr>
-        <w:t xml:space="preserve">Document qui résume la formation de </w:t>
-      </w:r>
-      <w:proofErr w:type="spellStart"/>
-      <w:r>
-        <w:rPr>
-          <w:rFonts w:cstheme="minorHAnsi"/>
-          <w:szCs w:val="30"/>
-        </w:rPr>
-        <w:t>methane</w:t>
-      </w:r>
-      <w:proofErr w:type="spellEnd"/>
-      <w:r>
-        <w:rPr>
-          <w:rFonts w:cstheme="minorHAnsi"/>
-          <w:szCs w:val="30"/>
-        </w:rPr>
-        <w:t xml:space="preserve"> dans les </w:t>
-      </w:r>
-      <w:proofErr w:type="spellStart"/>
-      <w:r>
-        <w:rPr>
-          <w:rFonts w:cstheme="minorHAnsi"/>
-          <w:szCs w:val="30"/>
-        </w:rPr>
-        <w:t>pingos</w:t>
-      </w:r>
-      <w:proofErr w:type="spellEnd"/>
-      <w:r>
-        <w:rPr>
-          <w:rFonts w:cstheme="minorHAnsi"/>
-          <w:szCs w:val="30"/>
-        </w:rPr>
-        <w:t xml:space="preserve"> et son processus de formation. </w:t>
-      </w:r>
-    </w:p>
-    <w:p>
-      <w:pPr>
-        <w:autoSpaceDE w:val="0"/>
-        <w:autoSpaceDN w:val="0"/>
-        <w:adjustRightInd w:val="0"/>
-        <w:spacing w:after="0" w:line="240" w:lineRule="auto"/>
-        <w:rPr>
-          <w:rFonts w:cstheme="minorHAnsi"/>
-          <w:szCs w:val="30"/>
-        </w:rPr>
-      </w:pPr>
-    </w:p>
-    <w:p>
-      <w:pPr>
-        <w:autoSpaceDE w:val="0"/>
-        <w:autoSpaceDN w:val="0"/>
-        <w:adjustRightInd w:val="0"/>
-        <w:spacing w:after="0" w:line="240" w:lineRule="auto"/>
+        <w:t xml:space="preserve">Subsea ice-bearing permafrost </w:t>
+      </w:r>
+      <w:r>
         <w:rPr>
           <w:rFonts w:cstheme="minorHAnsi"/>
           <w:sz w:val="28"/>
@@ -1491,7 +1252,8 @@
           <w:u w:val="single"/>
           <w:lang w:val="en-CA"/>
         </w:rPr>
-      </w:pPr>
+        <w:t xml:space="preserve">on the U.S. Beaufort Margin: 1. </w:t>
+      </w:r>
       <w:r>
         <w:rPr>
           <w:rFonts w:cstheme="minorHAnsi"/>
@@ -1500,7 +1262,7 @@
           <w:u w:val="single"/>
           <w:lang w:val="en-CA"/>
         </w:rPr>
-        <w:t xml:space="preserve">Subsea ice-bearing permafrost </w:t>
+        <w:t>Minimum seaward extent de</w:t>
       </w:r>
       <w:r>
         <w:rPr>
@@ -1510,7 +1272,7 @@
           <w:u w:val="single"/>
           <w:lang w:val="en-CA"/>
         </w:rPr>
-        <w:t xml:space="preserve">on the U.S. Beaufort Margin: 1. </w:t>
+        <w:t xml:space="preserve">fined from multichannel seismic </w:t>
       </w:r>
       <w:r>
         <w:rPr>
@@ -1520,26 +1282,6 @@
           <w:u w:val="single"/>
           <w:lang w:val="en-CA"/>
         </w:rPr>
-        <w:t>Minimum seaward extent de</w:t>
-      </w:r>
-      <w:r>
-        <w:rPr>
-          <w:rFonts w:cstheme="minorHAnsi"/>
-          <w:sz w:val="28"/>
-          <w:szCs w:val="30"/>
-          <w:u w:val="single"/>
-          <w:lang w:val="en-CA"/>
-        </w:rPr>
-        <w:t xml:space="preserve">fined from multichannel seismic </w:t>
-      </w:r>
-      <w:r>
-        <w:rPr>
-          <w:rFonts w:cstheme="minorHAnsi"/>
-          <w:sz w:val="28"/>
-          <w:szCs w:val="30"/>
-          <w:u w:val="single"/>
-          <w:lang w:val="en-CA"/>
-        </w:rPr>
         <w:t>reflection data</w:t>
       </w:r>
     </w:p>
@@ -1592,7 +1334,6 @@
         </w:rPr>
         <w:t>aid of temperature data [</w:t>
       </w:r>
-      <w:proofErr w:type="spellStart"/>
       <w:r>
         <w:rPr>
           <w:rFonts w:ascii="AdvOT65f8a23b.I" w:hAnsi="AdvOT65f8a23b.I" w:cs="AdvOT65f8a23b.I"/>
@@ -1600,9 +1341,17 @@
           <w:szCs w:val="18"/>
           <w:lang w:val="en-CA"/>
         </w:rPr>
-        <w:t>Collett</w:t>
-      </w:r>
-      <w:proofErr w:type="spellEnd"/>
+        <w:t>Collett et al</w:t>
+      </w:r>
+      <w:r>
+        <w:rPr>
+          <w:rFonts w:ascii="AdvOT46dcae81" w:hAnsi="AdvOT46dcae81" w:cs="AdvOT46dcae81"/>
+          <w:color w:val="231F20"/>
+          <w:szCs w:val="18"/>
+          <w:lang w:val="en-CA"/>
+        </w:rPr>
+        <w:t xml:space="preserve">., 1988; </w:t>
+      </w:r>
       <w:r>
         <w:rPr>
           <w:rFonts w:ascii="AdvOT65f8a23b.I" w:hAnsi="AdvOT65f8a23b.I" w:cs="AdvOT65f8a23b.I"/>
@@ -1610,16 +1359,89 @@
           <w:szCs w:val="18"/>
           <w:lang w:val="en-CA"/>
         </w:rPr>
-        <w:t xml:space="preserve"> et al</w:t>
-      </w:r>
-      <w:r>
-        <w:rPr>
-          <w:rFonts w:ascii="AdvOT46dcae81" w:hAnsi="AdvOT46dcae81" w:cs="AdvOT46dcae81"/>
-          <w:color w:val="231F20"/>
-          <w:szCs w:val="18"/>
-          <w:lang w:val="en-CA"/>
-        </w:rPr>
-        <w:t xml:space="preserve">., 1988; </w:t>
+        <w:t>National Snow &amp; Ice Data Center</w:t>
+      </w:r>
+      <w:r>
+        <w:rPr>
+          <w:rFonts w:ascii="AdvOT46dcae81" w:hAnsi="AdvOT46dcae81" w:cs="AdvOT46dcae81"/>
+          <w:color w:val="231F20"/>
+          <w:szCs w:val="18"/>
+          <w:lang w:val="en-CA"/>
+        </w:rPr>
+        <w:t>, 2016].</w:t>
+      </w:r>
+    </w:p>
+    <w:p>
+      <w:pPr>
+        <w:autoSpaceDE w:val="0"/>
+        <w:autoSpaceDN w:val="0"/>
+        <w:adjustRightInd w:val="0"/>
+        <w:spacing w:after="0" w:line="240" w:lineRule="auto"/>
+        <w:rPr>
+          <w:rFonts w:ascii="AdvOT46dcae81" w:hAnsi="AdvOT46dcae81" w:cs="AdvOT46dcae81"/>
+          <w:color w:val="231F20"/>
+          <w:szCs w:val="18"/>
+          <w:lang w:val="en-CA"/>
+        </w:rPr>
+      </w:pPr>
+    </w:p>
+    <w:p>
+      <w:pPr>
+        <w:autoSpaceDE w:val="0"/>
+        <w:autoSpaceDN w:val="0"/>
+        <w:adjustRightInd w:val="0"/>
+        <w:spacing w:after="0" w:line="240" w:lineRule="auto"/>
+        <w:rPr>
+          <w:rFonts w:ascii="AdvOT46dcae81" w:hAnsi="AdvOT46dcae81" w:cs="AdvOT46dcae81"/>
+          <w:color w:val="231F20"/>
+          <w:szCs w:val="18"/>
+          <w:lang w:val="en-CA"/>
+        </w:rPr>
+      </w:pPr>
+      <w:r>
+        <w:rPr>
+          <w:rFonts w:ascii="AdvOT46dcae81" w:hAnsi="AdvOT46dcae81" w:cs="AdvOT46dcae81"/>
+          <w:color w:val="231F20"/>
+          <w:szCs w:val="18"/>
+          <w:lang w:val="en-CA"/>
+        </w:rPr>
+        <w:t>At these times (Pleistocene) permafro</w:t>
+      </w:r>
+      <w:r>
+        <w:rPr>
+          <w:rFonts w:ascii="AdvOT46dcae81" w:hAnsi="AdvOT46dcae81" w:cs="AdvOT46dcae81"/>
+          <w:color w:val="231F20"/>
+          <w:szCs w:val="18"/>
+          <w:lang w:val="en-CA"/>
+        </w:rPr>
+        <w:t xml:space="preserve">st formed to depths of hundreds </w:t>
+      </w:r>
+      <w:r>
+        <w:rPr>
+          <w:rFonts w:ascii="AdvOT46dcae81" w:hAnsi="AdvOT46dcae81" w:cs="AdvOT46dcae81"/>
+          <w:color w:val="231F20"/>
+          <w:szCs w:val="18"/>
+          <w:lang w:val="en-CA"/>
+        </w:rPr>
+        <w:t xml:space="preserve">of meters, potentially intersecting microbially generated gas formed in situ, </w:t>
+      </w:r>
+      <w:r>
+        <w:rPr>
+          <w:rFonts w:ascii="AdvOT46dcae81" w:hAnsi="AdvOT46dcae81" w:cs="AdvOT46dcae81"/>
+          <w:color w:val="231F20"/>
+          <w:szCs w:val="18"/>
+          <w:lang w:val="en-CA"/>
+        </w:rPr>
+        <w:t xml:space="preserve">or gas that had migrated from a </w:t>
+      </w:r>
+      <w:r>
+        <w:rPr>
+          <w:rFonts w:ascii="AdvOT46dcae81" w:hAnsi="AdvOT46dcae81" w:cs="AdvOT46dcae81"/>
+          <w:color w:val="231F20"/>
+          <w:szCs w:val="18"/>
+          <w:lang w:val="en-CA"/>
+        </w:rPr>
+        <w:t>deeper thermogenic source. Either situation would enable the formation of gas hydrate [</w:t>
       </w:r>
       <w:r>
         <w:rPr>
@@ -1628,111 +1450,26 @@
           <w:szCs w:val="18"/>
           <w:lang w:val="en-CA"/>
         </w:rPr>
-        <w:t>National Snow &amp; Ice Data Center</w:t>
-      </w:r>
-      <w:r>
-        <w:rPr>
-          <w:rFonts w:ascii="AdvOT46dcae81" w:hAnsi="AdvOT46dcae81" w:cs="AdvOT46dcae81"/>
-          <w:color w:val="231F20"/>
-          <w:szCs w:val="18"/>
-          <w:lang w:val="en-CA"/>
-        </w:rPr>
-        <w:t>, 2016].</w:t>
-      </w:r>
-    </w:p>
-    <w:p>
-      <w:pPr>
-        <w:autoSpaceDE w:val="0"/>
-        <w:autoSpaceDN w:val="0"/>
-        <w:adjustRightInd w:val="0"/>
-        <w:spacing w:after="0" w:line="240" w:lineRule="auto"/>
-        <w:rPr>
-          <w:rFonts w:ascii="AdvOT46dcae81" w:hAnsi="AdvOT46dcae81" w:cs="AdvOT46dcae81"/>
-          <w:color w:val="231F20"/>
-          <w:szCs w:val="18"/>
-          <w:lang w:val="en-CA"/>
-        </w:rPr>
-      </w:pPr>
-    </w:p>
-    <w:p>
-      <w:pPr>
-        <w:autoSpaceDE w:val="0"/>
-        <w:autoSpaceDN w:val="0"/>
-        <w:adjustRightInd w:val="0"/>
-        <w:spacing w:after="0" w:line="240" w:lineRule="auto"/>
-        <w:rPr>
-          <w:rFonts w:ascii="AdvOT46dcae81" w:hAnsi="AdvOT46dcae81" w:cs="AdvOT46dcae81"/>
-          <w:color w:val="231F20"/>
-          <w:szCs w:val="18"/>
-          <w:lang w:val="en-CA"/>
-        </w:rPr>
-      </w:pPr>
-      <w:r>
-        <w:rPr>
-          <w:rFonts w:ascii="AdvOT46dcae81" w:hAnsi="AdvOT46dcae81" w:cs="AdvOT46dcae81"/>
-          <w:color w:val="231F20"/>
-          <w:szCs w:val="18"/>
-          <w:lang w:val="en-CA"/>
-        </w:rPr>
-        <w:t>At these times (Pleistocene) permafro</w:t>
-      </w:r>
-      <w:r>
-        <w:rPr>
-          <w:rFonts w:ascii="AdvOT46dcae81" w:hAnsi="AdvOT46dcae81" w:cs="AdvOT46dcae81"/>
-          <w:color w:val="231F20"/>
-          <w:szCs w:val="18"/>
-          <w:lang w:val="en-CA"/>
-        </w:rPr>
-        <w:t xml:space="preserve">st formed to depths of hundreds </w:t>
-      </w:r>
-      <w:r>
-        <w:rPr>
-          <w:rFonts w:ascii="AdvOT46dcae81" w:hAnsi="AdvOT46dcae81" w:cs="AdvOT46dcae81"/>
-          <w:color w:val="231F20"/>
-          <w:szCs w:val="18"/>
-          <w:lang w:val="en-CA"/>
-        </w:rPr>
-        <w:t xml:space="preserve">of meters, potentially intersecting </w:t>
-      </w:r>
-      <w:proofErr w:type="spellStart"/>
-      <w:r>
-        <w:rPr>
-          <w:rFonts w:ascii="AdvOT46dcae81" w:hAnsi="AdvOT46dcae81" w:cs="AdvOT46dcae81"/>
-          <w:color w:val="231F20"/>
-          <w:szCs w:val="18"/>
-          <w:lang w:val="en-CA"/>
-        </w:rPr>
-        <w:t>microbially</w:t>
-      </w:r>
-      <w:proofErr w:type="spellEnd"/>
-      <w:r>
-        <w:rPr>
-          <w:rFonts w:ascii="AdvOT46dcae81" w:hAnsi="AdvOT46dcae81" w:cs="AdvOT46dcae81"/>
-          <w:color w:val="231F20"/>
-          <w:szCs w:val="18"/>
-          <w:lang w:val="en-CA"/>
-        </w:rPr>
-        <w:t xml:space="preserve"> generated gas formed in situ, </w:t>
-      </w:r>
-      <w:r>
-        <w:rPr>
-          <w:rFonts w:ascii="AdvOT46dcae81" w:hAnsi="AdvOT46dcae81" w:cs="AdvOT46dcae81"/>
-          <w:color w:val="231F20"/>
-          <w:szCs w:val="18"/>
-          <w:lang w:val="en-CA"/>
-        </w:rPr>
-        <w:t xml:space="preserve">or gas that had migrated from a </w:t>
-      </w:r>
-      <w:r>
-        <w:rPr>
-          <w:rFonts w:ascii="AdvOT46dcae81" w:hAnsi="AdvOT46dcae81" w:cs="AdvOT46dcae81"/>
-          <w:color w:val="231F20"/>
-          <w:szCs w:val="18"/>
-          <w:lang w:val="en-CA"/>
-        </w:rPr>
-        <w:t>deeper thermogenic source. Either situation would enable the formation of gas hydrate [</w:t>
-      </w:r>
-      <w:proofErr w:type="spellStart"/>
+        <w:t>Collett et al</w:t>
+      </w:r>
+      <w:r>
+        <w:rPr>
+          <w:rFonts w:ascii="AdvOT46dcae81" w:hAnsi="AdvOT46dcae81" w:cs="AdvOT46dcae81"/>
+          <w:color w:val="231F20"/>
+          <w:szCs w:val="18"/>
+          <w:lang w:val="en-CA"/>
+        </w:rPr>
+        <w:t>.,</w:t>
+      </w:r>
+      <w:r>
+        <w:rPr>
+          <w:rFonts w:ascii="AdvOT46dcae81" w:hAnsi="AdvOT46dcae81" w:cs="AdvOT46dcae81"/>
+          <w:color w:val="231F20"/>
+          <w:szCs w:val="18"/>
+          <w:lang w:val="en-CA"/>
+        </w:rPr>
+        <w:t xml:space="preserve"> 2011; </w:t>
+      </w:r>
       <w:r>
         <w:rPr>
           <w:rFonts w:ascii="AdvOT65f8a23b.I" w:hAnsi="AdvOT65f8a23b.I" w:cs="AdvOT65f8a23b.I"/>
@@ -1740,9 +1477,17 @@
           <w:szCs w:val="18"/>
           <w:lang w:val="en-CA"/>
         </w:rPr>
-        <w:t>Collett</w:t>
-      </w:r>
-      <w:proofErr w:type="spellEnd"/>
+        <w:t>Craig et al</w:t>
+      </w:r>
+      <w:r>
+        <w:rPr>
+          <w:rFonts w:ascii="AdvOT46dcae81" w:hAnsi="AdvOT46dcae81" w:cs="AdvOT46dcae81"/>
+          <w:color w:val="231F20"/>
+          <w:szCs w:val="18"/>
+          <w:lang w:val="en-CA"/>
+        </w:rPr>
+        <w:t xml:space="preserve">., 1985; </w:t>
+      </w:r>
       <w:r>
         <w:rPr>
           <w:rFonts w:ascii="AdvOT65f8a23b.I" w:hAnsi="AdvOT65f8a23b.I" w:cs="AdvOT65f8a23b.I"/>
@@ -1750,55 +1495,8 @@
           <w:szCs w:val="18"/>
           <w:lang w:val="en-CA"/>
         </w:rPr>
-        <w:t xml:space="preserve"> et al</w:t>
-      </w:r>
-      <w:r>
-        <w:rPr>
-          <w:rFonts w:ascii="AdvOT46dcae81" w:hAnsi="AdvOT46dcae81" w:cs="AdvOT46dcae81"/>
-          <w:color w:val="231F20"/>
-          <w:szCs w:val="18"/>
-          <w:lang w:val="en-CA"/>
-        </w:rPr>
-        <w:t>.,</w:t>
-      </w:r>
-      <w:r>
-        <w:rPr>
-          <w:rFonts w:ascii="AdvOT46dcae81" w:hAnsi="AdvOT46dcae81" w:cs="AdvOT46dcae81"/>
-          <w:color w:val="231F20"/>
-          <w:szCs w:val="18"/>
-          <w:lang w:val="en-CA"/>
-        </w:rPr>
-        <w:t xml:space="preserve"> 2011; </w:t>
-      </w:r>
-      <w:r>
-        <w:rPr>
-          <w:rFonts w:ascii="AdvOT65f8a23b.I" w:hAnsi="AdvOT65f8a23b.I" w:cs="AdvOT65f8a23b.I"/>
-          <w:color w:val="231F20"/>
-          <w:szCs w:val="18"/>
-          <w:lang w:val="en-CA"/>
-        </w:rPr>
-        <w:t>Craig et al</w:t>
-      </w:r>
-      <w:r>
-        <w:rPr>
-          <w:rFonts w:ascii="AdvOT46dcae81" w:hAnsi="AdvOT46dcae81" w:cs="AdvOT46dcae81"/>
-          <w:color w:val="231F20"/>
-          <w:szCs w:val="18"/>
-          <w:lang w:val="en-CA"/>
-        </w:rPr>
-        <w:t xml:space="preserve">., 1985; </w:t>
-      </w:r>
-      <w:proofErr w:type="spellStart"/>
-      <w:r>
-        <w:rPr>
-          <w:rFonts w:ascii="AdvOT65f8a23b.I" w:hAnsi="AdvOT65f8a23b.I" w:cs="AdvOT65f8a23b.I"/>
-          <w:color w:val="231F20"/>
-          <w:szCs w:val="18"/>
-          <w:lang w:val="en-CA"/>
-        </w:rPr>
         <w:t>Ruppel</w:t>
       </w:r>
-      <w:proofErr w:type="spellEnd"/>
       <w:r>
         <w:rPr>
           <w:rFonts w:ascii="AdvOT46dcae81" w:hAnsi="AdvOT46dcae81" w:cs="AdvOT46dcae81"/>
@@ -1971,9 +1669,17 @@
           <w:szCs w:val="18"/>
           <w:lang w:val="en-CA"/>
         </w:rPr>
-        <w:t xml:space="preserve">Rogers and </w:t>
-      </w:r>
-      <w:proofErr w:type="spellStart"/>
+        <w:t>Rogers and Morack</w:t>
+      </w:r>
+      <w:r>
+        <w:rPr>
+          <w:rFonts w:ascii="AdvOT46dcae81" w:hAnsi="AdvOT46dcae81" w:cs="AdvOT46dcae81"/>
+          <w:color w:val="231F20"/>
+          <w:szCs w:val="18"/>
+          <w:lang w:val="en-CA"/>
+        </w:rPr>
+        <w:t xml:space="preserve">, 1980; </w:t>
+      </w:r>
       <w:r>
         <w:rPr>
           <w:rFonts w:ascii="AdvOT65f8a23b.I" w:hAnsi="AdvOT65f8a23b.I" w:cs="AdvOT65f8a23b.I"/>
@@ -1981,29 +1687,8 @@
           <w:szCs w:val="18"/>
           <w:lang w:val="en-CA"/>
         </w:rPr>
-        <w:t>Morack</w:t>
-      </w:r>
-      <w:proofErr w:type="spellEnd"/>
-      <w:r>
-        <w:rPr>
-          <w:rFonts w:ascii="AdvOT46dcae81" w:hAnsi="AdvOT46dcae81" w:cs="AdvOT46dcae81"/>
-          <w:color w:val="231F20"/>
-          <w:szCs w:val="18"/>
-          <w:lang w:val="en-CA"/>
-        </w:rPr>
-        <w:t xml:space="preserve">, 1980; </w:t>
-      </w:r>
-      <w:proofErr w:type="spellStart"/>
-      <w:r>
-        <w:rPr>
-          <w:rFonts w:ascii="AdvOT65f8a23b.I" w:hAnsi="AdvOT65f8a23b.I" w:cs="AdvOT65f8a23b.I"/>
-          <w:color w:val="231F20"/>
-          <w:szCs w:val="18"/>
-          <w:lang w:val="en-CA"/>
-        </w:rPr>
         <w:t>Timur</w:t>
       </w:r>
-      <w:proofErr w:type="spellEnd"/>
       <w:r>
         <w:rPr>
           <w:rFonts w:ascii="AdvOT46dcae81" w:hAnsi="AdvOT46dcae81" w:cs="AdvOT46dcae81"/>
@@ -2105,7 +1790,6 @@
         </w:rPr>
         <w:t xml:space="preserve">., 1978; </w:t>
       </w:r>
-      <w:proofErr w:type="spellStart"/>
       <w:r>
         <w:rPr>
           <w:rFonts w:ascii="AdvOT65f8a23b.I" w:hAnsi="AdvOT65f8a23b.I" w:cs="AdvOT65f8a23b.I"/>
@@ -2113,9 +1797,17 @@
           <w:szCs w:val="18"/>
           <w:lang w:val="en-CA"/>
         </w:rPr>
-        <w:t>Morack</w:t>
-      </w:r>
-      <w:proofErr w:type="spellEnd"/>
+        <w:t>Morack and Rogers</w:t>
+      </w:r>
+      <w:r>
+        <w:rPr>
+          <w:rFonts w:ascii="AdvOT46dcae81" w:hAnsi="AdvOT46dcae81" w:cs="AdvOT46dcae81"/>
+          <w:color w:val="231F20"/>
+          <w:szCs w:val="18"/>
+          <w:lang w:val="en-CA"/>
+        </w:rPr>
+        <w:t xml:space="preserve">, 1984; </w:t>
+      </w:r>
       <w:r>
         <w:rPr>
           <w:rFonts w:ascii="AdvOT65f8a23b.I" w:hAnsi="AdvOT65f8a23b.I" w:cs="AdvOT65f8a23b.I"/>
@@ -2123,7 +1815,133 @@
           <w:szCs w:val="18"/>
           <w:lang w:val="en-CA"/>
         </w:rPr>
-        <w:t xml:space="preserve"> and Rogers</w:t>
+        <w:t>Neave and Sellman</w:t>
+      </w:r>
+      <w:r>
+        <w:rPr>
+          <w:rFonts w:ascii="AdvOT46dcae81" w:hAnsi="AdvOT46dcae81" w:cs="AdvOT46dcae81"/>
+          <w:color w:val="231F20"/>
+          <w:szCs w:val="18"/>
+          <w:lang w:val="en-CA"/>
+        </w:rPr>
+        <w:t xml:space="preserve">, 1982]. Using this </w:t>
+      </w:r>
+      <w:r>
+        <w:rPr>
+          <w:rFonts w:ascii="AdvOT46dcae81" w:hAnsi="AdvOT46dcae81" w:cs="AdvOT46dcae81"/>
+          <w:color w:val="231F20"/>
+          <w:szCs w:val="18"/>
+          <w:lang w:val="en-CA"/>
+        </w:rPr>
+        <w:t>velocity contrast between unfrozen and frozen sediments, researchers have interpr</w:t>
+      </w:r>
+      <w:r>
+        <w:rPr>
+          <w:rFonts w:ascii="AdvOT46dcae81" w:hAnsi="AdvOT46dcae81" w:cs="AdvOT46dcae81"/>
+          <w:color w:val="231F20"/>
+          <w:szCs w:val="18"/>
+          <w:lang w:val="en-CA"/>
+        </w:rPr>
+        <w:t xml:space="preserve">eted high velocity refractions, </w:t>
+      </w:r>
+      <w:r>
+        <w:rPr>
+          <w:rFonts w:ascii="AdvOT46dcae81" w:hAnsi="AdvOT46dcae81" w:cs="AdvOT46dcae81"/>
+          <w:color w:val="231F20"/>
+          <w:szCs w:val="18"/>
+          <w:lang w:val="en-CA"/>
+        </w:rPr>
+        <w:t>identified in MCS data, as subsea IBPF [</w:t>
+      </w:r>
+      <w:r>
+        <w:rPr>
+          <w:rFonts w:ascii="AdvOT65f8a23b.I" w:hAnsi="AdvOT65f8a23b.I" w:cs="AdvOT65f8a23b.I"/>
+          <w:color w:val="231F20"/>
+          <w:szCs w:val="18"/>
+          <w:lang w:val="en-CA"/>
+        </w:rPr>
+        <w:t>Brothers et al</w:t>
+      </w:r>
+      <w:r>
+        <w:rPr>
+          <w:rFonts w:ascii="AdvOT46dcae81" w:hAnsi="AdvOT46dcae81" w:cs="AdvOT46dcae81"/>
+          <w:color w:val="231F20"/>
+          <w:szCs w:val="18"/>
+          <w:lang w:val="en-CA"/>
+        </w:rPr>
+        <w:t xml:space="preserve">., 2012; </w:t>
+      </w:r>
+      <w:r>
+        <w:rPr>
+          <w:rFonts w:ascii="AdvOT65f8a23b.I" w:hAnsi="AdvOT65f8a23b.I" w:cs="AdvOT65f8a23b.I"/>
+          <w:color w:val="231F20"/>
+          <w:szCs w:val="18"/>
+          <w:lang w:val="en-CA"/>
+        </w:rPr>
+        <w:t>Hunter and Hobson</w:t>
+      </w:r>
+      <w:r>
+        <w:rPr>
+          <w:rFonts w:ascii="AdvOT46dcae81" w:hAnsi="AdvOT46dcae81" w:cs="AdvOT46dcae81"/>
+          <w:color w:val="231F20"/>
+          <w:szCs w:val="18"/>
+          <w:lang w:val="en-CA"/>
+        </w:rPr>
+        <w:t xml:space="preserve">, 1974; </w:t>
+      </w:r>
+      <w:r>
+        <w:rPr>
+          <w:rFonts w:ascii="AdvOT65f8a23b.I" w:hAnsi="AdvOT65f8a23b.I" w:cs="AdvOT65f8a23b.I"/>
+          <w:color w:val="231F20"/>
+          <w:szCs w:val="18"/>
+          <w:lang w:val="en-CA"/>
+        </w:rPr>
+        <w:t>Hunter et al</w:t>
+      </w:r>
+      <w:r>
+        <w:rPr>
+          <w:rFonts w:ascii="AdvOT46dcae81" w:hAnsi="AdvOT46dcae81" w:cs="AdvOT46dcae81"/>
+          <w:color w:val="231F20"/>
+          <w:szCs w:val="18"/>
+          <w:lang w:val="en-CA"/>
+        </w:rPr>
+        <w:t xml:space="preserve">., </w:t>
+      </w:r>
+      <w:r>
+        <w:rPr>
+          <w:rFonts w:ascii="AdvOT46dcae81" w:hAnsi="AdvOT46dcae81" w:cs="AdvOT46dcae81"/>
+          <w:color w:val="231F20"/>
+          <w:szCs w:val="18"/>
+          <w:lang w:val="en-CA"/>
+        </w:rPr>
+        <w:t xml:space="preserve">1978; </w:t>
+      </w:r>
+      <w:r>
+        <w:rPr>
+          <w:rFonts w:ascii="AdvOT65f8a23b.I" w:hAnsi="AdvOT65f8a23b.I" w:cs="AdvOT65f8a23b.I"/>
+          <w:color w:val="231F20"/>
+          <w:szCs w:val="18"/>
+          <w:lang w:val="en-CA"/>
+        </w:rPr>
+        <w:t>MacAulay and Hunter</w:t>
+      </w:r>
+      <w:r>
+        <w:rPr>
+          <w:rFonts w:ascii="AdvOT46dcae81" w:hAnsi="AdvOT46dcae81" w:cs="AdvOT46dcae81"/>
+          <w:color w:val="231F20"/>
+          <w:szCs w:val="18"/>
+          <w:lang w:val="en-CA"/>
+        </w:rPr>
+        <w:t xml:space="preserve">, 1983; </w:t>
+      </w:r>
+      <w:r>
+        <w:rPr>
+          <w:rFonts w:ascii="AdvOT65f8a23b.I" w:hAnsi="AdvOT65f8a23b.I" w:cs="AdvOT65f8a23b.I"/>
+          <w:color w:val="231F20"/>
+          <w:szCs w:val="18"/>
+          <w:lang w:val="en-CA"/>
+        </w:rPr>
+        <w:t>Neave and Sellman</w:t>
       </w:r>
       <w:r>
         <w:rPr>
@@ -2141,184 +1959,7 @@
           <w:szCs w:val="18"/>
           <w:lang w:val="en-CA"/>
         </w:rPr>
-        <w:t xml:space="preserve">Neave and </w:t>
-      </w:r>
-      <w:proofErr w:type="spellStart"/>
-      <w:r>
-        <w:rPr>
-          <w:rFonts w:ascii="AdvOT65f8a23b.I" w:hAnsi="AdvOT65f8a23b.I" w:cs="AdvOT65f8a23b.I"/>
-          <w:color w:val="231F20"/>
-          <w:szCs w:val="18"/>
-          <w:lang w:val="en-CA"/>
-        </w:rPr>
-        <w:t>Sellman</w:t>
-      </w:r>
-      <w:proofErr w:type="spellEnd"/>
-      <w:r>
-        <w:rPr>
-          <w:rFonts w:ascii="AdvOT46dcae81" w:hAnsi="AdvOT46dcae81" w:cs="AdvOT46dcae81"/>
-          <w:color w:val="231F20"/>
-          <w:szCs w:val="18"/>
-          <w:lang w:val="en-CA"/>
-        </w:rPr>
-        <w:t xml:space="preserve">, 1982]. Using this </w:t>
-      </w:r>
-      <w:r>
-        <w:rPr>
-          <w:rFonts w:ascii="AdvOT46dcae81" w:hAnsi="AdvOT46dcae81" w:cs="AdvOT46dcae81"/>
-          <w:color w:val="231F20"/>
-          <w:szCs w:val="18"/>
-          <w:lang w:val="en-CA"/>
-        </w:rPr>
-        <w:t>velocity contrast between unfrozen and frozen sediments, researchers have interpr</w:t>
-      </w:r>
-      <w:r>
-        <w:rPr>
-          <w:rFonts w:ascii="AdvOT46dcae81" w:hAnsi="AdvOT46dcae81" w:cs="AdvOT46dcae81"/>
-          <w:color w:val="231F20"/>
-          <w:szCs w:val="18"/>
-          <w:lang w:val="en-CA"/>
-        </w:rPr>
-        <w:t xml:space="preserve">eted high velocity refractions, </w:t>
-      </w:r>
-      <w:r>
-        <w:rPr>
-          <w:rFonts w:ascii="AdvOT46dcae81" w:hAnsi="AdvOT46dcae81" w:cs="AdvOT46dcae81"/>
-          <w:color w:val="231F20"/>
-          <w:szCs w:val="18"/>
-          <w:lang w:val="en-CA"/>
-        </w:rPr>
-        <w:t>identified in MCS data, as subsea IBPF [</w:t>
-      </w:r>
-      <w:r>
-        <w:rPr>
-          <w:rFonts w:ascii="AdvOT65f8a23b.I" w:hAnsi="AdvOT65f8a23b.I" w:cs="AdvOT65f8a23b.I"/>
-          <w:color w:val="231F20"/>
-          <w:szCs w:val="18"/>
-          <w:lang w:val="en-CA"/>
-        </w:rPr>
-        <w:t>Brothers et al</w:t>
-      </w:r>
-      <w:r>
-        <w:rPr>
-          <w:rFonts w:ascii="AdvOT46dcae81" w:hAnsi="AdvOT46dcae81" w:cs="AdvOT46dcae81"/>
-          <w:color w:val="231F20"/>
-          <w:szCs w:val="18"/>
-          <w:lang w:val="en-CA"/>
-        </w:rPr>
-        <w:t xml:space="preserve">., 2012; </w:t>
-      </w:r>
-      <w:r>
-        <w:rPr>
-          <w:rFonts w:ascii="AdvOT65f8a23b.I" w:hAnsi="AdvOT65f8a23b.I" w:cs="AdvOT65f8a23b.I"/>
-          <w:color w:val="231F20"/>
-          <w:szCs w:val="18"/>
-          <w:lang w:val="en-CA"/>
-        </w:rPr>
-        <w:t>Hunter and Hobson</w:t>
-      </w:r>
-      <w:r>
-        <w:rPr>
-          <w:rFonts w:ascii="AdvOT46dcae81" w:hAnsi="AdvOT46dcae81" w:cs="AdvOT46dcae81"/>
-          <w:color w:val="231F20"/>
-          <w:szCs w:val="18"/>
-          <w:lang w:val="en-CA"/>
-        </w:rPr>
-        <w:t xml:space="preserve">, 1974; </w:t>
-      </w:r>
-      <w:r>
-        <w:rPr>
-          <w:rFonts w:ascii="AdvOT65f8a23b.I" w:hAnsi="AdvOT65f8a23b.I" w:cs="AdvOT65f8a23b.I"/>
-          <w:color w:val="231F20"/>
-          <w:szCs w:val="18"/>
-          <w:lang w:val="en-CA"/>
-        </w:rPr>
-        <w:t>Hunter et al</w:t>
-      </w:r>
-      <w:r>
-        <w:rPr>
-          <w:rFonts w:ascii="AdvOT46dcae81" w:hAnsi="AdvOT46dcae81" w:cs="AdvOT46dcae81"/>
-          <w:color w:val="231F20"/>
-          <w:szCs w:val="18"/>
-          <w:lang w:val="en-CA"/>
-        </w:rPr>
-        <w:t xml:space="preserve">., </w:t>
-      </w:r>
-      <w:r>
-        <w:rPr>
-          <w:rFonts w:ascii="AdvOT46dcae81" w:hAnsi="AdvOT46dcae81" w:cs="AdvOT46dcae81"/>
-          <w:color w:val="231F20"/>
-          <w:szCs w:val="18"/>
-          <w:lang w:val="en-CA"/>
-        </w:rPr>
-        <w:t xml:space="preserve">1978; </w:t>
-      </w:r>
-      <w:r>
-        <w:rPr>
-          <w:rFonts w:ascii="AdvOT65f8a23b.I" w:hAnsi="AdvOT65f8a23b.I" w:cs="AdvOT65f8a23b.I"/>
-          <w:color w:val="231F20"/>
-          <w:szCs w:val="18"/>
-          <w:lang w:val="en-CA"/>
-        </w:rPr>
-        <w:t>MacAulay and Hunter</w:t>
-      </w:r>
-      <w:r>
-        <w:rPr>
-          <w:rFonts w:ascii="AdvOT46dcae81" w:hAnsi="AdvOT46dcae81" w:cs="AdvOT46dcae81"/>
-          <w:color w:val="231F20"/>
-          <w:szCs w:val="18"/>
-          <w:lang w:val="en-CA"/>
-        </w:rPr>
-        <w:t xml:space="preserve">, 1983; </w:t>
-      </w:r>
-      <w:r>
-        <w:rPr>
-          <w:rFonts w:ascii="AdvOT65f8a23b.I" w:hAnsi="AdvOT65f8a23b.I" w:cs="AdvOT65f8a23b.I"/>
-          <w:color w:val="231F20"/>
-          <w:szCs w:val="18"/>
-          <w:lang w:val="en-CA"/>
-        </w:rPr>
-        <w:t xml:space="preserve">Neave and </w:t>
-      </w:r>
-      <w:proofErr w:type="spellStart"/>
-      <w:r>
-        <w:rPr>
-          <w:rFonts w:ascii="AdvOT65f8a23b.I" w:hAnsi="AdvOT65f8a23b.I" w:cs="AdvOT65f8a23b.I"/>
-          <w:color w:val="231F20"/>
-          <w:szCs w:val="18"/>
-          <w:lang w:val="en-CA"/>
-        </w:rPr>
-        <w:t>Sellman</w:t>
-      </w:r>
-      <w:proofErr w:type="spellEnd"/>
-      <w:r>
-        <w:rPr>
-          <w:rFonts w:ascii="AdvOT46dcae81" w:hAnsi="AdvOT46dcae81" w:cs="AdvOT46dcae81"/>
-          <w:color w:val="231F20"/>
-          <w:szCs w:val="18"/>
-          <w:lang w:val="en-CA"/>
-        </w:rPr>
-        <w:t xml:space="preserve">, 1984; </w:t>
-      </w:r>
-      <w:proofErr w:type="spellStart"/>
-      <w:r>
-        <w:rPr>
-          <w:rFonts w:ascii="AdvOT65f8a23b.I" w:hAnsi="AdvOT65f8a23b.I" w:cs="AdvOT65f8a23b.I"/>
-          <w:color w:val="231F20"/>
-          <w:szCs w:val="18"/>
-          <w:lang w:val="en-CA"/>
-        </w:rPr>
-        <w:t>Pullan</w:t>
-      </w:r>
-      <w:proofErr w:type="spellEnd"/>
-      <w:r>
-        <w:rPr>
-          <w:rFonts w:ascii="AdvOT65f8a23b.I" w:hAnsi="AdvOT65f8a23b.I" w:cs="AdvOT65f8a23b.I"/>
-          <w:color w:val="231F20"/>
-          <w:szCs w:val="18"/>
-          <w:lang w:val="en-CA"/>
-        </w:rPr>
-        <w:t xml:space="preserve"> et al</w:t>
+        <w:t>Pullan et al</w:t>
       </w:r>
       <w:r>
         <w:rPr>
@@ -2552,7 +2193,6 @@
         </w:rPr>
         <w:t xml:space="preserve">750 </w:t>
       </w:r>
-      <w:proofErr w:type="spellStart"/>
       <w:r>
         <w:rPr>
           <w:rFonts w:ascii="AdvOT65f8a23b.I" w:hAnsi="AdvOT65f8a23b.I" w:cs="AdvOT65f8a23b.I"/>
@@ -2560,17 +2200,7 @@
           <w:szCs w:val="18"/>
           <w:lang w:val="en-CA"/>
         </w:rPr>
-        <w:t>ms</w:t>
-      </w:r>
-      <w:proofErr w:type="spellEnd"/>
-      <w:r>
-        <w:rPr>
-          <w:rFonts w:ascii="AdvOT65f8a23b.I" w:hAnsi="AdvOT65f8a23b.I" w:cs="AdvOT65f8a23b.I"/>
-          <w:color w:val="231F20"/>
-          <w:szCs w:val="18"/>
-          <w:lang w:val="en-CA"/>
-        </w:rPr>
-        <w:t>) – (Vwc</w:t>
+        <w:t>ms) – (Vwc</w:t>
       </w:r>
       <w:r>
         <w:rPr>
@@ -2591,7 +2221,6 @@
         </w:rPr>
         <w:t xml:space="preserve"> *</w:t>
       </w:r>
-      <w:proofErr w:type="spellStart"/>
       <w:r>
         <w:rPr>
           <w:rFonts w:ascii="AdvOT65f8a23b.I" w:hAnsi="AdvOT65f8a23b.I" w:cs="AdvOT65f8a23b.I"/>
@@ -2601,7 +2230,6 @@
         </w:rPr>
         <w:t>Twc</w:t>
       </w:r>
-      <w:proofErr w:type="spellEnd"/>
       <w:r>
         <w:rPr>
           <w:rFonts w:ascii="AdvP4C4E46" w:hAnsi="AdvP4C4E46" w:cs="AdvP4C4E46"/>
@@ -2620,7 +2248,6 @@
         </w:rPr>
         <w:t xml:space="preserve"> 750 </w:t>
       </w:r>
-      <w:proofErr w:type="spellStart"/>
       <w:r>
         <w:rPr>
           <w:rFonts w:ascii="AdvOT65f8a23b.I" w:hAnsi="AdvOT65f8a23b.I" w:cs="AdvOT65f8a23b.I"/>
@@ -2630,7 +2257,6 @@
         </w:rPr>
         <w:t>ms</w:t>
       </w:r>
-      <w:proofErr w:type="spellEnd"/>
       <w:r>
         <w:rPr>
           <w:rFonts w:ascii="AdvP80675" w:hAnsi="AdvP80675" w:cs="AdvP80675"/>
@@ -2640,7 +2266,6 @@
         </w:rPr>
         <w:t xml:space="preserve"> - </w:t>
       </w:r>
-      <w:proofErr w:type="spellStart"/>
       <w:r>
         <w:rPr>
           <w:rFonts w:ascii="AdvOT65f8a23b.I" w:hAnsi="AdvOT65f8a23b.I" w:cs="AdvOT65f8a23b.I"/>
@@ -2650,7 +2275,6 @@
         </w:rPr>
         <w:t>Twc</w:t>
       </w:r>
-      <w:proofErr w:type="spellEnd"/>
     </w:p>
     <w:p>
       <w:pPr>
@@ -2683,27 +2307,15 @@
         </w:rPr>
         <w:t xml:space="preserve">(1) </w:t>
       </w:r>
-      <w:proofErr w:type="gramStart"/>
-      <w:r>
-        <w:rPr>
-          <w:rFonts w:ascii="AdvOT46dcae81" w:hAnsi="AdvOT46dcae81" w:cs="AdvOT46dcae81"/>
-          <w:color w:val="231F20"/>
-          <w:szCs w:val="18"/>
-          <w:lang w:val="en-CA"/>
-        </w:rPr>
-        <w:t>where</w:t>
-      </w:r>
-      <w:proofErr w:type="gramEnd"/>
-      <w:r>
-        <w:rPr>
-          <w:rFonts w:ascii="AdvOT46dcae81" w:hAnsi="AdvOT46dcae81" w:cs="AdvOT46dcae81"/>
-          <w:color w:val="231F20"/>
-          <w:szCs w:val="18"/>
-          <w:lang w:val="en-CA"/>
-        </w:rPr>
-        <w:t xml:space="preserve"> </w:t>
-      </w:r>
-      <w:proofErr w:type="spellStart"/>
+      <w:r>
+        <w:rPr>
+          <w:rFonts w:ascii="AdvOT46dcae81" w:hAnsi="AdvOT46dcae81" w:cs="AdvOT46dcae81"/>
+          <w:color w:val="231F20"/>
+          <w:szCs w:val="18"/>
+          <w:lang w:val="en-CA"/>
+        </w:rPr>
+        <w:t xml:space="preserve">where </w:t>
+      </w:r>
       <w:r>
         <w:rPr>
           <w:rFonts w:ascii="AdvOT65f8a23b.I" w:hAnsi="AdvOT65f8a23b.I" w:cs="AdvOT65f8a23b.I"/>
@@ -2713,7 +2325,6 @@
         </w:rPr>
         <w:t>Vsed</w:t>
       </w:r>
-      <w:proofErr w:type="spellEnd"/>
       <w:r>
         <w:rPr>
           <w:rFonts w:ascii="AdvP80675" w:hAnsi="AdvP80675" w:cs="AdvP80675"/>
@@ -2732,7 +2343,6 @@
         </w:rPr>
         <w:t xml:space="preserve">sediment column velocity, </w:t>
       </w:r>
-      <w:proofErr w:type="spellStart"/>
       <w:r>
         <w:rPr>
           <w:rFonts w:ascii="AdvOT65f8a23b.I" w:hAnsi="AdvOT65f8a23b.I" w:cs="AdvOT65f8a23b.I"/>
@@ -2742,7 +2352,6 @@
         </w:rPr>
         <w:t>Vave</w:t>
       </w:r>
-      <w:proofErr w:type="spellEnd"/>
       <w:r>
         <w:rPr>
           <w:rFonts w:ascii="AdvP80675" w:hAnsi="AdvP80675" w:cs="AdvP80675"/>
@@ -2759,29 +2368,8 @@
           <w:szCs w:val="18"/>
           <w:lang w:val="en-CA"/>
         </w:rPr>
-        <w:t xml:space="preserve">velocity from 0 to 750 </w:t>
-      </w:r>
-      <w:proofErr w:type="spellStart"/>
-      <w:r>
-        <w:rPr>
-          <w:rFonts w:ascii="AdvOT46dcae81" w:hAnsi="AdvOT46dcae81" w:cs="AdvOT46dcae81"/>
-          <w:color w:val="231F20"/>
-          <w:szCs w:val="18"/>
-          <w:lang w:val="en-CA"/>
-        </w:rPr>
-        <w:t>ms</w:t>
-      </w:r>
-      <w:proofErr w:type="spellEnd"/>
-      <w:r>
-        <w:rPr>
-          <w:rFonts w:ascii="AdvOT46dcae81" w:hAnsi="AdvOT46dcae81" w:cs="AdvOT46dcae81"/>
-          <w:color w:val="231F20"/>
-          <w:szCs w:val="18"/>
-          <w:lang w:val="en-CA"/>
-        </w:rPr>
-        <w:t xml:space="preserve"> TWTT, </w:t>
-      </w:r>
-      <w:proofErr w:type="spellStart"/>
+        <w:t xml:space="preserve">velocity from 0 to 750 ms TWTT, </w:t>
+      </w:r>
       <w:r>
         <w:rPr>
           <w:rFonts w:ascii="AdvOT65f8a23b.I" w:hAnsi="AdvOT65f8a23b.I" w:cs="AdvOT65f8a23b.I"/>
@@ -2791,7 +2379,6 @@
         </w:rPr>
         <w:t>Vwc</w:t>
       </w:r>
-      <w:proofErr w:type="spellEnd"/>
       <w:r>
         <w:rPr>
           <w:rFonts w:ascii="AdvP80675" w:hAnsi="AdvP80675" w:cs="AdvP80675"/>
@@ -2839,7 +2426,6 @@
         </w:rPr>
         <w:t xml:space="preserve">, and </w:t>
       </w:r>
-      <w:proofErr w:type="spellStart"/>
       <w:r>
         <w:rPr>
           <w:rFonts w:ascii="AdvOT65f8a23b.I" w:hAnsi="AdvOT65f8a23b.I" w:cs="AdvOT65f8a23b.I"/>
@@ -2849,7 +2435,6 @@
         </w:rPr>
         <w:t>Twc</w:t>
       </w:r>
-      <w:proofErr w:type="spellEnd"/>
       <w:r>
         <w:rPr>
           <w:rFonts w:ascii="AdvP80675" w:hAnsi="AdvP80675" w:cs="AdvP80675"/>
@@ -2924,27 +2509,7 @@
           <w:szCs w:val="18"/>
           <w:lang w:val="en-CA"/>
         </w:rPr>
-        <w:t>Average sediment column velocities (</w:t>
-      </w:r>
-      <w:proofErr w:type="spellStart"/>
-      <w:r>
-        <w:rPr>
-          <w:rFonts w:ascii="AdvOT46dcae81" w:hAnsi="AdvOT46dcae81" w:cs="AdvOT46dcae81"/>
-          <w:color w:val="231F20"/>
-          <w:szCs w:val="18"/>
-          <w:lang w:val="en-CA"/>
-        </w:rPr>
-        <w:t>Vsed</w:t>
-      </w:r>
-      <w:proofErr w:type="spellEnd"/>
-      <w:r>
-        <w:rPr>
-          <w:rFonts w:ascii="AdvOT46dcae81" w:hAnsi="AdvOT46dcae81" w:cs="AdvOT46dcae81"/>
-          <w:color w:val="231F20"/>
-          <w:szCs w:val="18"/>
-          <w:lang w:val="en-CA"/>
-        </w:rPr>
-        <w:t>) range from 1475 to 3110 m s</w:t>
+        <w:t>Average sediment column velocities (Vsed) range from 1475 to 3110 m s</w:t>
       </w:r>
       <w:r>
         <w:rPr>
@@ -3202,7 +2767,6 @@
           <w:lang w:val="en-CA"/>
         </w:rPr>
       </w:pPr>
-      <w:proofErr w:type="gramStart"/>
       <w:r>
         <w:rPr>
           <w:rFonts w:ascii="AdvOT46dcae81" w:hAnsi="AdvOT46dcae81" w:cs="AdvOT46dcae81"/>
@@ -3211,17 +2775,7 @@
           <w:lang w:val="en-CA"/>
         </w:rPr>
         <w:lastRenderedPageBreak/>
-        <w:t>where</w:t>
-      </w:r>
-      <w:proofErr w:type="gramEnd"/>
-      <w:r>
-        <w:rPr>
-          <w:rFonts w:ascii="AdvOT46dcae81" w:hAnsi="AdvOT46dcae81" w:cs="AdvOT46dcae81"/>
-          <w:color w:val="231F20"/>
-          <w:szCs w:val="18"/>
-          <w:lang w:val="en-CA"/>
-        </w:rPr>
-        <w:t xml:space="preserve"> velocity changes the most rapidly in the study area (Figure 4). Velocity changes the most rapidly along the modern shoreline, at the shelf edge and along Barrow Cany</w:t>
+        <w:t>where velocity changes the most rapidly in the study area (Figure 4). Velocity changes the most rapidly along the modern shoreline, at the shelf edge and along Barrow Cany</w:t>
       </w:r>
       <w:r>
         <w:rPr>
@@ -3257,27 +2811,7 @@
           <w:szCs w:val="18"/>
           <w:lang w:val="en-CA"/>
         </w:rPr>
-        <w:t xml:space="preserve">750 </w:t>
-      </w:r>
-      <w:proofErr w:type="spellStart"/>
-      <w:r>
-        <w:rPr>
-          <w:rFonts w:ascii="AdvOT46dcae81" w:hAnsi="AdvOT46dcae81" w:cs="AdvOT46dcae81"/>
-          <w:color w:val="231F20"/>
-          <w:szCs w:val="18"/>
-          <w:lang w:val="en-CA"/>
-        </w:rPr>
-        <w:t>ms</w:t>
-      </w:r>
-      <w:proofErr w:type="spellEnd"/>
-      <w:r>
-        <w:rPr>
-          <w:rFonts w:ascii="AdvOT46dcae81" w:hAnsi="AdvOT46dcae81" w:cs="AdvOT46dcae81"/>
-          <w:color w:val="231F20"/>
-          <w:szCs w:val="18"/>
-          <w:lang w:val="en-CA"/>
-        </w:rPr>
-        <w:t xml:space="preserve"> TWTT as the water depth plunges in those areas. The shelf’s veloci</w:t>
+        <w:t>750 ms TWTT as the water depth plunges in those areas. The shelf’s veloci</w:t>
       </w:r>
       <w:r>
         <w:rPr>
@@ -3573,7 +3107,6 @@
           <w:lang w:val="en-CA"/>
         </w:rPr>
       </w:pPr>
-      <w:proofErr w:type="spellStart"/>
       <w:r>
         <w:rPr>
           <w:rFonts w:ascii="AdvOT65f8a23b.I" w:hAnsi="AdvOT65f8a23b.I" w:cs="AdvOT65f8a23b.I"/>
@@ -3581,9 +3114,89 @@
           <w:szCs w:val="18"/>
           <w:lang w:val="en-CA"/>
         </w:rPr>
-        <w:t>Portnov</w:t>
-      </w:r>
-      <w:proofErr w:type="spellEnd"/>
+        <w:t>Portnov et al</w:t>
+      </w:r>
+      <w:r>
+        <w:rPr>
+          <w:rFonts w:ascii="AdvOT46dcae81" w:hAnsi="AdvOT46dcae81" w:cs="AdvOT46dcae81"/>
+          <w:color w:val="231F20"/>
+          <w:szCs w:val="18"/>
+          <w:lang w:val="en-CA"/>
+        </w:rPr>
+        <w:t>. [2013]</w:t>
+      </w:r>
+      <w:r>
+        <w:rPr>
+          <w:rFonts w:ascii="AdvOT46dcae81" w:hAnsi="AdvOT46dcae81" w:cs="AdvOT46dcae81"/>
+          <w:color w:val="231F20"/>
+          <w:szCs w:val="18"/>
+          <w:lang w:val="en-CA"/>
+        </w:rPr>
+        <w:t xml:space="preserve"> suggest that continuous subsea </w:t>
+      </w:r>
+      <w:r>
+        <w:rPr>
+          <w:rFonts w:ascii="AdvOT46dcae81" w:hAnsi="AdvOT46dcae81" w:cs="AdvOT46dcae81"/>
+          <w:color w:val="231F20"/>
+          <w:szCs w:val="18"/>
+          <w:lang w:val="en-CA"/>
+        </w:rPr>
+        <w:t>permafrost acts as a seal for gas sourced below the permafrost (e.g., from ga</w:t>
+      </w:r>
+      <w:r>
+        <w:rPr>
+          <w:rFonts w:ascii="AdvOT46dcae81" w:hAnsi="AdvOT46dcae81" w:cs="AdvOT46dcae81"/>
+          <w:color w:val="231F20"/>
+          <w:szCs w:val="18"/>
+          <w:lang w:val="en-CA"/>
+        </w:rPr>
+        <w:t xml:space="preserve">s hydrate or deeper thermogenic </w:t>
+      </w:r>
+      <w:r>
+        <w:rPr>
+          <w:rFonts w:ascii="AdvOT46dcae81" w:hAnsi="AdvOT46dcae81" w:cs="AdvOT46dcae81"/>
+          <w:color w:val="231F20"/>
+          <w:szCs w:val="18"/>
+          <w:lang w:val="en-CA"/>
+        </w:rPr>
+        <w:t xml:space="preserve">sources) and with degradation gas migrates up along the seaward edge of continuous </w:t>
+      </w:r>
+      <w:r>
+        <w:rPr>
+          <w:rFonts w:ascii="AdvOT46dcae81" w:hAnsi="AdvOT46dcae81" w:cs="AdvOT46dcae81"/>
+          <w:color w:val="231F20"/>
+          <w:szCs w:val="18"/>
+          <w:lang w:val="en-CA"/>
+        </w:rPr>
+        <w:t xml:space="preserve">subsea permafrost. </w:t>
+      </w:r>
+      <w:r>
+        <w:rPr>
+          <w:rFonts w:ascii="AdvOT46dcae81" w:hAnsi="AdvOT46dcae81" w:cs="AdvOT46dcae81"/>
+          <w:color w:val="231F20"/>
+          <w:szCs w:val="18"/>
+          <w:lang w:val="en-CA"/>
+        </w:rPr>
+        <w:t>Both the Canadian Beaufort and the West Kara shelves host ping</w:t>
+      </w:r>
+      <w:r>
+        <w:rPr>
+          <w:rFonts w:ascii="AdvOT46dcae81" w:hAnsi="AdvOT46dcae81" w:cs="AdvOT46dcae81"/>
+          <w:color w:val="231F20"/>
+          <w:szCs w:val="18"/>
+          <w:lang w:val="en-CA"/>
+        </w:rPr>
+        <w:t xml:space="preserve">o-like features associated with </w:t>
+      </w:r>
+      <w:r>
+        <w:rPr>
+          <w:rFonts w:ascii="AdvOT46dcae81" w:hAnsi="AdvOT46dcae81" w:cs="AdvOT46dcae81"/>
+          <w:color w:val="231F20"/>
+          <w:szCs w:val="18"/>
+          <w:lang w:val="en-CA"/>
+        </w:rPr>
+        <w:t>seabed fluid escape [</w:t>
+      </w:r>
       <w:r>
         <w:rPr>
           <w:rFonts w:ascii="AdvOT65f8a23b.I" w:hAnsi="AdvOT65f8a23b.I" w:cs="AdvOT65f8a23b.I"/>
@@ -3591,108 +3204,16 @@
           <w:szCs w:val="18"/>
           <w:lang w:val="en-CA"/>
         </w:rPr>
-        <w:t xml:space="preserve"> et al</w:t>
-      </w:r>
-      <w:r>
-        <w:rPr>
-          <w:rFonts w:ascii="AdvOT46dcae81" w:hAnsi="AdvOT46dcae81" w:cs="AdvOT46dcae81"/>
-          <w:color w:val="231F20"/>
-          <w:szCs w:val="18"/>
-          <w:lang w:val="en-CA"/>
-        </w:rPr>
-        <w:t>. [2013]</w:t>
-      </w:r>
-      <w:r>
-        <w:rPr>
-          <w:rFonts w:ascii="AdvOT46dcae81" w:hAnsi="AdvOT46dcae81" w:cs="AdvOT46dcae81"/>
-          <w:color w:val="231F20"/>
-          <w:szCs w:val="18"/>
-          <w:lang w:val="en-CA"/>
-        </w:rPr>
-        <w:t xml:space="preserve"> suggest that continuous subsea </w:t>
-      </w:r>
-      <w:r>
-        <w:rPr>
-          <w:rFonts w:ascii="AdvOT46dcae81" w:hAnsi="AdvOT46dcae81" w:cs="AdvOT46dcae81"/>
-          <w:color w:val="231F20"/>
-          <w:szCs w:val="18"/>
-          <w:lang w:val="en-CA"/>
-        </w:rPr>
-        <w:t>permafrost acts as a seal for gas sourced below the permafrost (e.g., from ga</w:t>
-      </w:r>
-      <w:r>
-        <w:rPr>
-          <w:rFonts w:ascii="AdvOT46dcae81" w:hAnsi="AdvOT46dcae81" w:cs="AdvOT46dcae81"/>
-          <w:color w:val="231F20"/>
-          <w:szCs w:val="18"/>
-          <w:lang w:val="en-CA"/>
-        </w:rPr>
-        <w:t xml:space="preserve">s hydrate or deeper thermogenic </w:t>
-      </w:r>
-      <w:r>
-        <w:rPr>
-          <w:rFonts w:ascii="AdvOT46dcae81" w:hAnsi="AdvOT46dcae81" w:cs="AdvOT46dcae81"/>
-          <w:color w:val="231F20"/>
-          <w:szCs w:val="18"/>
-          <w:lang w:val="en-CA"/>
-        </w:rPr>
-        <w:t xml:space="preserve">sources) and with degradation gas migrates up along the seaward edge of continuous </w:t>
-      </w:r>
-      <w:r>
-        <w:rPr>
-          <w:rFonts w:ascii="AdvOT46dcae81" w:hAnsi="AdvOT46dcae81" w:cs="AdvOT46dcae81"/>
-          <w:color w:val="231F20"/>
-          <w:szCs w:val="18"/>
-          <w:lang w:val="en-CA"/>
-        </w:rPr>
-        <w:t xml:space="preserve">subsea permafrost. </w:t>
-      </w:r>
-      <w:r>
-        <w:rPr>
-          <w:rFonts w:ascii="AdvOT46dcae81" w:hAnsi="AdvOT46dcae81" w:cs="AdvOT46dcae81"/>
-          <w:color w:val="231F20"/>
-          <w:szCs w:val="18"/>
-          <w:lang w:val="en-CA"/>
-        </w:rPr>
-        <w:t xml:space="preserve">Both the Canadian Beaufort and the West Kara shelves host </w:t>
-      </w:r>
-      <w:proofErr w:type="spellStart"/>
-      <w:r>
-        <w:rPr>
-          <w:rFonts w:ascii="AdvOT46dcae81" w:hAnsi="AdvOT46dcae81" w:cs="AdvOT46dcae81"/>
-          <w:color w:val="231F20"/>
-          <w:szCs w:val="18"/>
-          <w:lang w:val="en-CA"/>
-        </w:rPr>
-        <w:t>ping</w:t>
-      </w:r>
-      <w:r>
-        <w:rPr>
-          <w:rFonts w:ascii="AdvOT46dcae81" w:hAnsi="AdvOT46dcae81" w:cs="AdvOT46dcae81"/>
-          <w:color w:val="231F20"/>
-          <w:szCs w:val="18"/>
-          <w:lang w:val="en-CA"/>
-        </w:rPr>
-        <w:t>o</w:t>
-      </w:r>
-      <w:proofErr w:type="spellEnd"/>
-      <w:r>
-        <w:rPr>
-          <w:rFonts w:ascii="AdvOT46dcae81" w:hAnsi="AdvOT46dcae81" w:cs="AdvOT46dcae81"/>
-          <w:color w:val="231F20"/>
-          <w:szCs w:val="18"/>
-          <w:lang w:val="en-CA"/>
-        </w:rPr>
-        <w:t xml:space="preserve">-like features associated with </w:t>
-      </w:r>
-      <w:r>
-        <w:rPr>
-          <w:rFonts w:ascii="AdvOT46dcae81" w:hAnsi="AdvOT46dcae81" w:cs="AdvOT46dcae81"/>
-          <w:color w:val="231F20"/>
-          <w:szCs w:val="18"/>
-          <w:lang w:val="en-CA"/>
-        </w:rPr>
-        <w:t>seabed fluid escape [</w:t>
+        <w:t>Paull et al</w:t>
+      </w:r>
+      <w:r>
+        <w:rPr>
+          <w:rFonts w:ascii="AdvOT46dcae81" w:hAnsi="AdvOT46dcae81" w:cs="AdvOT46dcae81"/>
+          <w:color w:val="231F20"/>
+          <w:szCs w:val="18"/>
+          <w:lang w:val="en-CA"/>
+        </w:rPr>
+        <w:t xml:space="preserve">., 2007; </w:t>
       </w:r>
       <w:r>
         <w:rPr>
@@ -3701,18 +3222,17 @@
           <w:szCs w:val="18"/>
           <w:lang w:val="en-CA"/>
         </w:rPr>
-        <w:t>Paull et al</w:t>
-      </w:r>
-      <w:r>
-        <w:rPr>
-          <w:rFonts w:ascii="AdvOT46dcae81" w:hAnsi="AdvOT46dcae81" w:cs="AdvOT46dcae81"/>
-          <w:color w:val="231F20"/>
-          <w:szCs w:val="18"/>
-          <w:lang w:val="en-CA"/>
-        </w:rPr>
-        <w:t xml:space="preserve">., 2007; </w:t>
-      </w:r>
-      <w:proofErr w:type="spellStart"/>
+        <w:t>Portnov et al</w:t>
+      </w:r>
+      <w:r>
+        <w:rPr>
+          <w:rFonts w:ascii="AdvOT46dcae81" w:hAnsi="AdvOT46dcae81" w:cs="AdvOT46dcae81"/>
+          <w:color w:val="231F20"/>
+          <w:szCs w:val="18"/>
+          <w:lang w:val="en-CA"/>
+        </w:rPr>
+        <w:t xml:space="preserve">., 2013; </w:t>
+      </w:r>
       <w:r>
         <w:rPr>
           <w:rFonts w:ascii="AdvOT65f8a23b.I" w:hAnsi="AdvOT65f8a23b.I" w:cs="AdvOT65f8a23b.I"/>
@@ -3720,34 +3240,6 @@
           <w:szCs w:val="18"/>
           <w:lang w:val="en-CA"/>
         </w:rPr>
-        <w:t>Portnov</w:t>
-      </w:r>
-      <w:proofErr w:type="spellEnd"/>
-      <w:r>
-        <w:rPr>
-          <w:rFonts w:ascii="AdvOT65f8a23b.I" w:hAnsi="AdvOT65f8a23b.I" w:cs="AdvOT65f8a23b.I"/>
-          <w:color w:val="231F20"/>
-          <w:szCs w:val="18"/>
-          <w:lang w:val="en-CA"/>
-        </w:rPr>
-        <w:t xml:space="preserve"> et al</w:t>
-      </w:r>
-      <w:r>
-        <w:rPr>
-          <w:rFonts w:ascii="AdvOT46dcae81" w:hAnsi="AdvOT46dcae81" w:cs="AdvOT46dcae81"/>
-          <w:color w:val="231F20"/>
-          <w:szCs w:val="18"/>
-          <w:lang w:val="en-CA"/>
-        </w:rPr>
-        <w:t xml:space="preserve">., 2013; </w:t>
-      </w:r>
-      <w:r>
-        <w:rPr>
-          <w:rFonts w:ascii="AdvOT65f8a23b.I" w:hAnsi="AdvOT65f8a23b.I" w:cs="AdvOT65f8a23b.I"/>
-          <w:color w:val="231F20"/>
-          <w:szCs w:val="18"/>
-          <w:lang w:val="en-CA"/>
-        </w:rPr>
         <w:t>Serov et al</w:t>
       </w:r>
       <w:r>
@@ -3766,27 +3258,7 @@
           <w:szCs w:val="18"/>
           <w:lang w:val="en-CA"/>
         </w:rPr>
-        <w:t xml:space="preserve">ugh neither </w:t>
-      </w:r>
-      <w:proofErr w:type="spellStart"/>
-      <w:r>
-        <w:rPr>
-          <w:rFonts w:ascii="AdvOT46dcae81" w:hAnsi="AdvOT46dcae81" w:cs="AdvOT46dcae81"/>
-          <w:color w:val="231F20"/>
-          <w:szCs w:val="18"/>
-          <w:lang w:val="en-CA"/>
-        </w:rPr>
-        <w:t>pingo</w:t>
-      </w:r>
-      <w:proofErr w:type="spellEnd"/>
-      <w:r>
-        <w:rPr>
-          <w:rFonts w:ascii="AdvOT46dcae81" w:hAnsi="AdvOT46dcae81" w:cs="AdvOT46dcae81"/>
-          <w:color w:val="231F20"/>
-          <w:szCs w:val="18"/>
-          <w:lang w:val="en-CA"/>
-        </w:rPr>
-        <w:t xml:space="preserve">-like features </w:t>
+        <w:t xml:space="preserve">ugh neither pingo-like features </w:t>
       </w:r>
       <w:r>
         <w:rPr>
@@ -4017,27 +3489,7 @@
           <w:szCs w:val="18"/>
           <w:lang w:val="en-CA"/>
         </w:rPr>
-        <w:t xml:space="preserve">has degraded substantially since Pleistocene </w:t>
-      </w:r>
-      <w:proofErr w:type="spellStart"/>
-      <w:r>
-        <w:rPr>
-          <w:rFonts w:ascii="AdvOT46dcae81" w:hAnsi="AdvOT46dcae81" w:cs="AdvOT46dcae81"/>
-          <w:color w:val="231F20"/>
-          <w:szCs w:val="18"/>
-          <w:lang w:val="en-CA"/>
-        </w:rPr>
-        <w:t>lowstand</w:t>
-      </w:r>
-      <w:proofErr w:type="spellEnd"/>
-      <w:r>
-        <w:rPr>
-          <w:rFonts w:ascii="AdvOT46dcae81" w:hAnsi="AdvOT46dcae81" w:cs="AdvOT46dcae81"/>
-          <w:color w:val="231F20"/>
-          <w:szCs w:val="18"/>
-          <w:lang w:val="en-CA"/>
-        </w:rPr>
-        <w:t xml:space="preserve"> and, when taken i</w:t>
+        <w:t>has degraded substantially since Pleistocene lowstand and, when taken i</w:t>
       </w:r>
       <w:r>
         <w:rPr>
@@ -4179,8 +3631,6 @@
           <w:u w:val="single"/>
         </w:rPr>
       </w:pPr>
-      <w:proofErr w:type="spellStart"/>
-      <w:proofErr w:type="gramStart"/>
       <w:r>
         <w:rPr>
           <w:rFonts w:cstheme="minorHAnsi"/>
@@ -4188,90 +3638,8 @@
           <w:szCs w:val="28"/>
           <w:u w:val="single"/>
         </w:rPr>
-        <w:t>properties</w:t>
-      </w:r>
-      <w:proofErr w:type="spellEnd"/>
-      <w:proofErr w:type="gramEnd"/>
-      <w:r>
-        <w:rPr>
-          <w:rFonts w:cstheme="minorHAnsi"/>
-          <w:sz w:val="28"/>
-          <w:szCs w:val="28"/>
-          <w:u w:val="single"/>
-        </w:rPr>
-        <w:t xml:space="preserve"> </w:t>
-      </w:r>
-      <w:proofErr w:type="spellStart"/>
-      <w:r>
-        <w:rPr>
-          <w:rFonts w:cstheme="minorHAnsi"/>
-          <w:sz w:val="28"/>
-          <w:szCs w:val="28"/>
-          <w:u w:val="single"/>
-        </w:rPr>
-        <w:t>from</w:t>
-      </w:r>
-      <w:proofErr w:type="spellEnd"/>
-      <w:r>
-        <w:rPr>
-          <w:rFonts w:cstheme="minorHAnsi"/>
-          <w:sz w:val="28"/>
-          <w:szCs w:val="28"/>
-          <w:u w:val="single"/>
-        </w:rPr>
-        <w:t xml:space="preserve"> </w:t>
-      </w:r>
-      <w:proofErr w:type="spellStart"/>
-      <w:r>
-        <w:rPr>
-          <w:rFonts w:cstheme="minorHAnsi"/>
-          <w:sz w:val="28"/>
-          <w:szCs w:val="28"/>
-          <w:u w:val="single"/>
-        </w:rPr>
-        <w:t>laboratory</w:t>
-      </w:r>
-      <w:proofErr w:type="spellEnd"/>
-      <w:r>
-        <w:rPr>
-          <w:rFonts w:cstheme="minorHAnsi"/>
-          <w:sz w:val="28"/>
-          <w:szCs w:val="28"/>
-          <w:u w:val="single"/>
-        </w:rPr>
-        <w:t xml:space="preserve"> </w:t>
-      </w:r>
-      <w:proofErr w:type="spellStart"/>
-      <w:r>
-        <w:rPr>
-          <w:rFonts w:cstheme="minorHAnsi"/>
-          <w:sz w:val="28"/>
-          <w:szCs w:val="28"/>
-          <w:u w:val="single"/>
-        </w:rPr>
-        <w:t>ultrasonic</w:t>
-      </w:r>
-      <w:proofErr w:type="spellEnd"/>
-      <w:r>
-        <w:rPr>
-          <w:rFonts w:cstheme="minorHAnsi"/>
-          <w:sz w:val="28"/>
-          <w:szCs w:val="28"/>
-          <w:u w:val="single"/>
-        </w:rPr>
-        <w:t xml:space="preserve"> </w:t>
-      </w:r>
-      <w:proofErr w:type="spellStart"/>
-      <w:r>
-        <w:rPr>
-          <w:rFonts w:cstheme="minorHAnsi"/>
-          <w:sz w:val="28"/>
-          <w:szCs w:val="28"/>
-          <w:u w:val="single"/>
-        </w:rPr>
-        <w:t>measurements</w:t>
-      </w:r>
-      <w:proofErr w:type="spellEnd"/>
+        <w:t>properties from laboratory ultrasonic measurements</w:t>
+      </w:r>
     </w:p>
     <w:p>
       <w:pPr>
@@ -4367,27 +3735,7 @@
           <w:u w:val="single"/>
           <w:lang w:val="en-CA"/>
         </w:rPr>
-        <w:t>Mechanisms for unfro</w:t>
-      </w:r>
-      <w:r>
-        <w:rPr>
-          <w:rFonts w:cstheme="minorHAnsi"/>
-          <w:sz w:val="24"/>
-          <w:szCs w:val="20"/>
-          <w:u w:val="single"/>
-          <w:lang w:val="en-CA"/>
-        </w:rPr>
-        <w:t xml:space="preserve">zen water to remain </w:t>
-      </w:r>
-      <w:r>
-        <w:rPr>
-          <w:rFonts w:cstheme="minorHAnsi"/>
-          <w:sz w:val="24"/>
-          <w:szCs w:val="20"/>
-          <w:u w:val="single"/>
-          <w:lang w:val="en-CA"/>
-        </w:rPr>
-        <w:t>liquid below freezing</w:t>
+        <w:t>Mechanisms for unfrozen water to remain liquid below freezing</w:t>
       </w:r>
     </w:p>
     <w:p>
@@ -4477,6 +3825,290 @@
         <w:rPr>
           <w:rFonts w:cstheme="minorHAnsi"/>
           <w:szCs w:val="20"/>
+          <w:lang w:val="en-CA"/>
+        </w:rPr>
+      </w:pPr>
+      <w:r>
+        <w:rPr>
+          <w:rFonts w:cstheme="minorHAnsi"/>
+          <w:noProof/>
+          <w:szCs w:val="20"/>
+          <w:lang w:eastAsia="fr-CA"/>
+        </w:rPr>
+        <w:lastRenderedPageBreak/>
+        <w:drawing>
+          <wp:inline distT="0" distB="0" distL="0" distR="0">
+            <wp:extent cx="5006340" cy="3444240"/>
+            <wp:effectExtent l="0" t="0" r="3810" b="3810"/>
+            <wp:docPr id="6" name="Image 6"/>
+            <wp:cNvGraphicFramePr>
+              <a:graphicFrameLocks xmlns:a="http://schemas.openxmlformats.org/drawingml/2006/main" noChangeAspect="1"/>
+            </wp:cNvGraphicFramePr>
+            <a:graphic xmlns:a="http://schemas.openxmlformats.org/drawingml/2006/main">
+              <a:graphicData uri="http://schemas.openxmlformats.org/drawingml/2006/picture">
+                <pic:pic xmlns:pic="http://schemas.openxmlformats.org/drawingml/2006/picture">
+                  <pic:nvPicPr>
+                    <pic:cNvPr id="6" name="Photo 6.JPG"/>
+                    <pic:cNvPicPr/>
+                  </pic:nvPicPr>
+                  <pic:blipFill>
+                    <a:blip r:embed="rId12">
+                      <a:extLst>
+                        <a:ext uri="{28A0092B-C50C-407E-A947-70E740481C1C}">
+                          <a14:useLocalDpi xmlns:a14="http://schemas.microsoft.com/office/drawing/2010/main" val="0"/>
+                        </a:ext>
+                      </a:extLst>
+                    </a:blip>
+                    <a:stretch>
+                      <a:fillRect/>
+                    </a:stretch>
+                  </pic:blipFill>
+                  <pic:spPr>
+                    <a:xfrm>
+                      <a:off x="0" y="0"/>
+                      <a:ext cx="5006340" cy="3444240"/>
+                    </a:xfrm>
+                    <a:prstGeom prst="rect">
+                      <a:avLst/>
+                    </a:prstGeom>
+                  </pic:spPr>
+                </pic:pic>
+              </a:graphicData>
+            </a:graphic>
+          </wp:inline>
+        </w:drawing>
+      </w:r>
+    </w:p>
+    <w:p>
+      <w:pPr>
+        <w:autoSpaceDE w:val="0"/>
+        <w:autoSpaceDN w:val="0"/>
+        <w:adjustRightInd w:val="0"/>
+        <w:spacing w:after="0" w:line="240" w:lineRule="auto"/>
+        <w:rPr>
+          <w:rFonts w:cstheme="minorHAnsi"/>
+          <w:szCs w:val="20"/>
+          <w:lang w:val="en-CA"/>
+        </w:rPr>
+      </w:pPr>
+    </w:p>
+    <w:p>
+      <w:pPr>
+        <w:autoSpaceDE w:val="0"/>
+        <w:autoSpaceDN w:val="0"/>
+        <w:adjustRightInd w:val="0"/>
+        <w:spacing w:after="0" w:line="240" w:lineRule="auto"/>
+        <w:rPr>
+          <w:rFonts w:ascii="AdvTT3c2d9f11" w:hAnsi="AdvTT3c2d9f11" w:cs="AdvTT3c2d9f11"/>
+          <w:color w:val="000000"/>
+          <w:sz w:val="18"/>
+          <w:szCs w:val="18"/>
+          <w:lang w:val="en-CA"/>
+        </w:rPr>
+      </w:pPr>
+      <w:r>
+        <w:rPr>
+          <w:rFonts w:cstheme="minorHAnsi"/>
+          <w:color w:val="000000"/>
+          <w:szCs w:val="18"/>
+          <w:lang w:val="en-CA"/>
+        </w:rPr>
+        <w:t>Supercooling of a liquid is the mainte</w:t>
+      </w:r>
+      <w:r>
+        <w:rPr>
+          <w:rFonts w:cstheme="minorHAnsi"/>
+          <w:color w:val="000000"/>
+          <w:szCs w:val="18"/>
+          <w:lang w:val="en-CA"/>
+        </w:rPr>
+        <w:t xml:space="preserve">nance of its liquid state below </w:t>
+      </w:r>
+      <w:r>
+        <w:rPr>
+          <w:rFonts w:cstheme="minorHAnsi"/>
+          <w:color w:val="000000"/>
+          <w:szCs w:val="18"/>
+          <w:lang w:val="en-CA"/>
+        </w:rPr>
+        <w:t>the freezing point. For porous</w:t>
+      </w:r>
+      <w:r>
+        <w:rPr>
+          <w:rFonts w:cstheme="minorHAnsi"/>
+          <w:color w:val="000000"/>
+          <w:szCs w:val="18"/>
+          <w:lang w:val="en-CA"/>
+        </w:rPr>
+        <w:t xml:space="preserve"> sediments, supercooling mainly </w:t>
+      </w:r>
+      <w:r>
+        <w:rPr>
+          <w:rFonts w:cstheme="minorHAnsi"/>
+          <w:color w:val="000000"/>
+          <w:szCs w:val="18"/>
+          <w:lang w:val="en-CA"/>
+        </w:rPr>
+        <w:t>affects the free water (</w:t>
+      </w:r>
+      <w:r>
+        <w:rPr>
+          <w:rFonts w:cstheme="minorHAnsi"/>
+          <w:color w:val="0000FF"/>
+          <w:szCs w:val="18"/>
+          <w:lang w:val="en-CA"/>
+        </w:rPr>
+        <w:t>Andersland and Ladanyi, 2004</w:t>
+      </w:r>
+      <w:r>
+        <w:rPr>
+          <w:rFonts w:cstheme="minorHAnsi"/>
+          <w:color w:val="000000"/>
+          <w:szCs w:val="18"/>
+          <w:lang w:val="en-CA"/>
+        </w:rPr>
+        <w:t xml:space="preserve">). Supercooled </w:t>
+      </w:r>
+      <w:r>
+        <w:rPr>
+          <w:rFonts w:cstheme="minorHAnsi"/>
+          <w:color w:val="000000"/>
+          <w:szCs w:val="18"/>
+          <w:lang w:val="en-CA"/>
+        </w:rPr>
+        <w:t>water is metastable. If the tempera</w:t>
+      </w:r>
+      <w:r>
+        <w:rPr>
+          <w:rFonts w:cstheme="minorHAnsi"/>
+          <w:color w:val="000000"/>
+          <w:szCs w:val="18"/>
+          <w:lang w:val="en-CA"/>
+        </w:rPr>
+        <w:t xml:space="preserve">ture gets low enough, or if ice </w:t>
+      </w:r>
+      <w:r>
+        <w:rPr>
+          <w:rFonts w:cstheme="minorHAnsi"/>
+          <w:color w:val="000000"/>
+          <w:szCs w:val="18"/>
+          <w:lang w:val="en-CA"/>
+        </w:rPr>
+        <w:t>microparticles grow sufficiently larg</w:t>
+      </w:r>
+      <w:r>
+        <w:rPr>
+          <w:rFonts w:cstheme="minorHAnsi"/>
+          <w:color w:val="000000"/>
+          <w:szCs w:val="18"/>
+          <w:lang w:val="en-CA"/>
+        </w:rPr>
+        <w:t xml:space="preserve">e to facilitate nucleation, the </w:t>
+      </w:r>
+      <w:r>
+        <w:rPr>
+          <w:rFonts w:cstheme="minorHAnsi"/>
+          <w:color w:val="000000"/>
+          <w:szCs w:val="18"/>
+          <w:lang w:val="en-CA"/>
+        </w:rPr>
+        <w:t>supercooled water freezes spontaneously and rapidly</w:t>
+      </w:r>
+      <w:r>
+        <w:rPr>
+          <w:rFonts w:ascii="AdvTT3c2d9f11" w:hAnsi="AdvTT3c2d9f11" w:cs="AdvTT3c2d9f11"/>
+          <w:color w:val="000000"/>
+          <w:sz w:val="18"/>
+          <w:szCs w:val="18"/>
+          <w:lang w:val="en-CA"/>
+        </w:rPr>
+        <w:t>.</w:t>
+      </w:r>
+    </w:p>
+    <w:p>
+      <w:pPr>
+        <w:autoSpaceDE w:val="0"/>
+        <w:autoSpaceDN w:val="0"/>
+        <w:adjustRightInd w:val="0"/>
+        <w:spacing w:after="0" w:line="240" w:lineRule="auto"/>
+        <w:rPr>
+          <w:rFonts w:ascii="AdvTT3c2d9f11" w:hAnsi="AdvTT3c2d9f11" w:cs="AdvTT3c2d9f11"/>
+          <w:color w:val="000000"/>
+          <w:sz w:val="18"/>
+          <w:szCs w:val="18"/>
+          <w:lang w:val="en-CA"/>
+        </w:rPr>
+      </w:pPr>
+    </w:p>
+    <w:p>
+      <w:pPr>
+        <w:autoSpaceDE w:val="0"/>
+        <w:autoSpaceDN w:val="0"/>
+        <w:adjustRightInd w:val="0"/>
+        <w:spacing w:after="0" w:line="240" w:lineRule="auto"/>
+        <w:rPr>
+          <w:rFonts w:cstheme="minorHAnsi"/>
+          <w:color w:val="000000"/>
+          <w:szCs w:val="18"/>
+          <w:lang w:val="en-CA"/>
+        </w:rPr>
+      </w:pPr>
+      <w:r>
+        <w:rPr>
+          <w:rFonts w:cstheme="minorHAnsi"/>
+          <w:noProof/>
+          <w:color w:val="000000"/>
+          <w:szCs w:val="18"/>
+          <w:lang w:eastAsia="fr-CA"/>
+        </w:rPr>
+        <w:drawing>
+          <wp:inline distT="0" distB="0" distL="0" distR="0">
+            <wp:extent cx="4998720" cy="3116580"/>
+            <wp:effectExtent l="0" t="0" r="0" b="7620"/>
+            <wp:docPr id="7" name="Image 7"/>
+            <wp:cNvGraphicFramePr>
+              <a:graphicFrameLocks xmlns:a="http://schemas.openxmlformats.org/drawingml/2006/main" noChangeAspect="1"/>
+            </wp:cNvGraphicFramePr>
+            <a:graphic xmlns:a="http://schemas.openxmlformats.org/drawingml/2006/main">
+              <a:graphicData uri="http://schemas.openxmlformats.org/drawingml/2006/picture">
+                <pic:pic xmlns:pic="http://schemas.openxmlformats.org/drawingml/2006/picture">
+                  <pic:nvPicPr>
+                    <pic:cNvPr id="7" name="Photo 7.JPG"/>
+                    <pic:cNvPicPr/>
+                  </pic:nvPicPr>
+                  <pic:blipFill>
+                    <a:blip r:embed="rId13">
+                      <a:extLst>
+                        <a:ext uri="{28A0092B-C50C-407E-A947-70E740481C1C}">
+                          <a14:useLocalDpi xmlns:a14="http://schemas.microsoft.com/office/drawing/2010/main" val="0"/>
+                        </a:ext>
+                      </a:extLst>
+                    </a:blip>
+                    <a:stretch>
+                      <a:fillRect/>
+                    </a:stretch>
+                  </pic:blipFill>
+                  <pic:spPr>
+                    <a:xfrm>
+                      <a:off x="0" y="0"/>
+                      <a:ext cx="4998720" cy="3116580"/>
+                    </a:xfrm>
+                    <a:prstGeom prst="rect">
+                      <a:avLst/>
+                    </a:prstGeom>
+                  </pic:spPr>
+                </pic:pic>
+              </a:graphicData>
+            </a:graphic>
+          </wp:inline>
+        </w:drawing>
+      </w:r>
+    </w:p>
+    <w:p>
+      <w:pPr>
+        <w:rPr>
+          <w:rFonts w:cstheme="minorHAnsi"/>
+          <w:szCs w:val="18"/>
           <w:lang w:val="en-CA"/>
         </w:rPr>
       </w:pPr>

</xml_diff>

<commit_message>
Changement 28 septembre 2018
</commit_message>
<xml_diff>
--- a/Résumé des lectures.docx
+++ b/Résumé des lectures.docx
@@ -4109,10 +4109,625 @@
         <w:rPr>
           <w:rFonts w:cstheme="minorHAnsi"/>
           <w:szCs w:val="18"/>
-          <w:lang w:val="en-CA"/>
+        </w:rPr>
+      </w:pPr>
+      <w:r>
+        <w:rPr>
+          <w:rFonts w:cstheme="minorHAnsi"/>
+          <w:noProof/>
+          <w:szCs w:val="18"/>
+          <w:lang w:eastAsia="fr-CA"/>
+        </w:rPr>
+        <w:lastRenderedPageBreak/>
+        <w:drawing>
+          <wp:inline distT="0" distB="0" distL="0" distR="0">
+            <wp:extent cx="3741420" cy="6758940"/>
+            <wp:effectExtent l="0" t="0" r="0" b="3810"/>
+            <wp:docPr id="8" name="Image 8"/>
+            <wp:cNvGraphicFramePr>
+              <a:graphicFrameLocks xmlns:a="http://schemas.openxmlformats.org/drawingml/2006/main" noChangeAspect="1"/>
+            </wp:cNvGraphicFramePr>
+            <a:graphic xmlns:a="http://schemas.openxmlformats.org/drawingml/2006/main">
+              <a:graphicData uri="http://schemas.openxmlformats.org/drawingml/2006/picture">
+                <pic:pic xmlns:pic="http://schemas.openxmlformats.org/drawingml/2006/picture">
+                  <pic:nvPicPr>
+                    <pic:cNvPr id="8" name="Photo 8.JPG"/>
+                    <pic:cNvPicPr/>
+                  </pic:nvPicPr>
+                  <pic:blipFill>
+                    <a:blip r:embed="rId14">
+                      <a:extLst>
+                        <a:ext uri="{28A0092B-C50C-407E-A947-70E740481C1C}">
+                          <a14:useLocalDpi xmlns:a14="http://schemas.microsoft.com/office/drawing/2010/main" val="0"/>
+                        </a:ext>
+                      </a:extLst>
+                    </a:blip>
+                    <a:stretch>
+                      <a:fillRect/>
+                    </a:stretch>
+                  </pic:blipFill>
+                  <pic:spPr>
+                    <a:xfrm>
+                      <a:off x="0" y="0"/>
+                      <a:ext cx="3741420" cy="6758940"/>
+                    </a:xfrm>
+                    <a:prstGeom prst="rect">
+                      <a:avLst/>
+                    </a:prstGeom>
+                  </pic:spPr>
+                </pic:pic>
+              </a:graphicData>
+            </a:graphic>
+          </wp:inline>
+        </w:drawing>
+      </w:r>
+    </w:p>
+    <w:p>
+      <w:pPr>
+        <w:autoSpaceDE w:val="0"/>
+        <w:autoSpaceDN w:val="0"/>
+        <w:adjustRightInd w:val="0"/>
+        <w:spacing w:after="0" w:line="240" w:lineRule="auto"/>
+        <w:rPr>
+          <w:rFonts w:cstheme="minorHAnsi"/>
+          <w:color w:val="000000"/>
+          <w:szCs w:val="18"/>
+          <w:lang w:val="en-CA"/>
+        </w:rPr>
+      </w:pPr>
+      <w:r>
+        <w:rPr>
+          <w:rFonts w:cstheme="minorHAnsi"/>
+          <w:color w:val="000000"/>
+          <w:szCs w:val="18"/>
+          <w:lang w:val="en-CA"/>
+        </w:rPr>
+        <w:t xml:space="preserve">The first cycle of the waveform </w:t>
+      </w:r>
+      <w:r>
+        <w:rPr>
+          <w:rFonts w:cstheme="minorHAnsi"/>
+          <w:color w:val="000000"/>
+          <w:szCs w:val="18"/>
+          <w:lang w:val="en-CA"/>
+        </w:rPr>
+        <w:t>arrives at successively earlier time</w:t>
+      </w:r>
+      <w:r>
+        <w:rPr>
+          <w:rFonts w:cstheme="minorHAnsi"/>
+          <w:color w:val="000000"/>
+          <w:szCs w:val="18"/>
+          <w:lang w:val="en-CA"/>
+        </w:rPr>
+        <w:t xml:space="preserve">s as the temperature decreases, </w:t>
+      </w:r>
+      <w:r>
+        <w:rPr>
+          <w:rFonts w:cstheme="minorHAnsi"/>
+          <w:color w:val="000000"/>
+          <w:szCs w:val="18"/>
+          <w:lang w:val="en-CA"/>
+        </w:rPr>
+        <w:t>illustrating the monotonic increas</w:t>
+      </w:r>
+      <w:r>
+        <w:rPr>
+          <w:rFonts w:cstheme="minorHAnsi"/>
+          <w:color w:val="000000"/>
+          <w:szCs w:val="18"/>
+          <w:lang w:val="en-CA"/>
+        </w:rPr>
+        <w:t xml:space="preserve">es in the P-wave velocities. By </w:t>
+      </w:r>
+      <w:r>
+        <w:rPr>
+          <w:rFonts w:cstheme="minorHAnsi"/>
+          <w:color w:val="000000"/>
+          <w:szCs w:val="18"/>
+          <w:lang w:val="en-CA"/>
+        </w:rPr>
+        <w:t>contrast, the associated changes in th</w:t>
+      </w:r>
+      <w:r>
+        <w:rPr>
+          <w:rFonts w:cstheme="minorHAnsi"/>
+          <w:color w:val="000000"/>
+          <w:szCs w:val="18"/>
+          <w:lang w:val="en-CA"/>
+        </w:rPr>
+        <w:t xml:space="preserve">e spectral contents do not show </w:t>
+      </w:r>
+      <w:r>
+        <w:rPr>
+          <w:rFonts w:cstheme="minorHAnsi"/>
+          <w:color w:val="000000"/>
+          <w:szCs w:val="18"/>
+          <w:lang w:val="en-CA"/>
+        </w:rPr>
+        <w:t>such monotonicity. Instead, the</w:t>
+      </w:r>
+      <w:r>
+        <w:rPr>
+          <w:rFonts w:cstheme="minorHAnsi"/>
+          <w:color w:val="000000"/>
+          <w:szCs w:val="18"/>
+          <w:lang w:val="en-CA"/>
+        </w:rPr>
+        <w:t xml:space="preserve"> high-frequency contents of the </w:t>
+      </w:r>
+      <w:r>
+        <w:rPr>
+          <w:rFonts w:cstheme="minorHAnsi"/>
+          <w:color w:val="000000"/>
+          <w:szCs w:val="18"/>
+          <w:lang w:val="en-CA"/>
+        </w:rPr>
+        <w:t>spectra first diminish at temperat</w:t>
+      </w:r>
+      <w:r>
+        <w:rPr>
+          <w:rFonts w:cstheme="minorHAnsi"/>
+          <w:color w:val="000000"/>
+          <w:szCs w:val="18"/>
+          <w:lang w:val="en-CA"/>
+        </w:rPr>
+        <w:t xml:space="preserve">ures that are immediately below </w:t>
+      </w:r>
+      <w:r>
+        <w:rPr>
+          <w:rFonts w:cstheme="minorHAnsi"/>
+          <w:color w:val="000000"/>
+          <w:szCs w:val="18"/>
+          <w:lang w:val="en-CA"/>
+        </w:rPr>
+        <w:t xml:space="preserve">the freezing point (e.g., </w:t>
+      </w:r>
+      <w:r>
+        <w:rPr>
+          <w:rFonts w:eastAsia="AdvOT8608a8d1+22" w:cstheme="minorHAnsi"/>
+          <w:color w:val="000000"/>
+          <w:szCs w:val="18"/>
+          <w:lang w:val="en-CA"/>
+        </w:rPr>
+        <w:t>−</w:t>
+      </w:r>
+      <w:r>
+        <w:rPr>
+          <w:rFonts w:cstheme="minorHAnsi"/>
+          <w:color w:val="000000"/>
+          <w:szCs w:val="18"/>
+          <w:lang w:val="en-CA"/>
+        </w:rPr>
+        <w:t xml:space="preserve">2.3°C and </w:t>
+      </w:r>
+      <w:r>
+        <w:rPr>
+          <w:rFonts w:eastAsia="AdvOT8608a8d1+22" w:cstheme="minorHAnsi"/>
+          <w:color w:val="000000"/>
+          <w:szCs w:val="18"/>
+          <w:lang w:val="en-CA"/>
+        </w:rPr>
+        <w:t>−</w:t>
+      </w:r>
+      <w:r>
+        <w:rPr>
+          <w:rFonts w:cstheme="minorHAnsi"/>
+          <w:color w:val="000000"/>
+          <w:szCs w:val="18"/>
+          <w:lang w:val="en-CA"/>
+        </w:rPr>
+        <w:t xml:space="preserve">3.5°C in Figure </w:t>
+      </w:r>
+      <w:r>
+        <w:rPr>
+          <w:rFonts w:cstheme="minorHAnsi"/>
+          <w:color w:val="0000FF"/>
+          <w:szCs w:val="18"/>
+          <w:lang w:val="en-CA"/>
+        </w:rPr>
+        <w:t>7</w:t>
+      </w:r>
+      <w:r>
+        <w:rPr>
+          <w:rFonts w:cstheme="minorHAnsi"/>
+          <w:color w:val="000000"/>
+          <w:szCs w:val="18"/>
+          <w:lang w:val="en-CA"/>
+        </w:rPr>
+        <w:t>),</w:t>
+      </w:r>
+      <w:r>
+        <w:rPr>
+          <w:rFonts w:cstheme="minorHAnsi"/>
+          <w:color w:val="000000"/>
+          <w:szCs w:val="18"/>
+          <w:lang w:val="en-CA"/>
+        </w:rPr>
+        <w:t xml:space="preserve"> and then </w:t>
+      </w:r>
+      <w:r>
+        <w:rPr>
+          <w:rFonts w:cstheme="minorHAnsi"/>
+          <w:color w:val="000000"/>
+          <w:szCs w:val="18"/>
+          <w:lang w:val="en-CA"/>
+        </w:rPr>
+        <w:t>they gradually grow back as the tempe</w:t>
+      </w:r>
+      <w:r>
+        <w:rPr>
+          <w:rFonts w:cstheme="minorHAnsi"/>
+          <w:color w:val="000000"/>
+          <w:szCs w:val="18"/>
+          <w:lang w:val="en-CA"/>
+        </w:rPr>
+        <w:t xml:space="preserve">ratures decrease further (e.g., </w:t>
+      </w:r>
+      <w:r>
+        <w:rPr>
+          <w:rFonts w:cstheme="minorHAnsi"/>
+          <w:color w:val="000000"/>
+          <w:szCs w:val="18"/>
+          <w:lang w:val="en-CA"/>
+        </w:rPr>
+        <w:t xml:space="preserve">Rock physics of saline permafrost </w:t>
+      </w:r>
+      <w:r>
+        <w:rPr>
+          <w:rFonts w:cstheme="minorHAnsi"/>
+          <w:color w:val="000000"/>
+          <w:sz w:val="20"/>
+          <w:szCs w:val="16"/>
+          <w:lang w:val="en-CA"/>
+        </w:rPr>
+        <w:t>WA237</w:t>
+      </w:r>
+    </w:p>
+    <w:p>
+      <w:pPr>
+        <w:autoSpaceDE w:val="0"/>
+        <w:autoSpaceDN w:val="0"/>
+        <w:adjustRightInd w:val="0"/>
+        <w:spacing w:after="0" w:line="240" w:lineRule="auto"/>
+        <w:rPr>
+          <w:rFonts w:cstheme="minorHAnsi"/>
+          <w:color w:val="000000"/>
+          <w:szCs w:val="18"/>
+          <w:lang w:val="en-CA"/>
+        </w:rPr>
+      </w:pPr>
+      <w:r>
+        <w:rPr>
+          <w:rFonts w:eastAsia="AdvOT8608a8d1+22" w:cstheme="minorHAnsi"/>
+          <w:color w:val="000000"/>
+          <w:szCs w:val="18"/>
+          <w:lang w:val="en-CA"/>
+        </w:rPr>
+        <w:lastRenderedPageBreak/>
+        <w:t>−</w:t>
+      </w:r>
+      <w:r>
+        <w:rPr>
+          <w:rFonts w:cstheme="minorHAnsi"/>
+          <w:color w:val="000000"/>
+          <w:szCs w:val="18"/>
+          <w:lang w:val="en-CA"/>
+        </w:rPr>
+        <w:t xml:space="preserve">12.6°C in Figure </w:t>
+      </w:r>
+      <w:r>
+        <w:rPr>
+          <w:rFonts w:cstheme="minorHAnsi"/>
+          <w:color w:val="0000FF"/>
+          <w:szCs w:val="18"/>
+          <w:lang w:val="en-CA"/>
+        </w:rPr>
+        <w:t>7</w:t>
+      </w:r>
+      <w:r>
+        <w:rPr>
+          <w:rFonts w:cstheme="minorHAnsi"/>
+          <w:color w:val="000000"/>
+          <w:szCs w:val="18"/>
+          <w:lang w:val="en-CA"/>
+        </w:rPr>
+        <w:t>). In the end, when the temperatures are below</w:t>
+      </w:r>
+      <w:r>
+        <w:rPr>
+          <w:rFonts w:cstheme="minorHAnsi"/>
+          <w:color w:val="000000"/>
+          <w:szCs w:val="18"/>
+          <w:lang w:val="en-CA"/>
+        </w:rPr>
+        <w:t xml:space="preserve"> </w:t>
+      </w:r>
+      <w:r>
+        <w:rPr>
+          <w:rFonts w:cstheme="minorHAnsi"/>
+          <w:color w:val="000000"/>
+          <w:szCs w:val="18"/>
+          <w:lang w:val="en-CA"/>
+        </w:rPr>
+        <w:t xml:space="preserve">the eutectic point (e.g., </w:t>
+      </w:r>
+      <w:r>
+        <w:rPr>
+          <w:rFonts w:eastAsia="AdvOT8608a8d1+22" w:cstheme="minorHAnsi"/>
+          <w:color w:val="000000"/>
+          <w:szCs w:val="18"/>
+          <w:lang w:val="en-CA"/>
+        </w:rPr>
+        <w:t>−</w:t>
+      </w:r>
+      <w:r>
+        <w:rPr>
+          <w:rFonts w:cstheme="minorHAnsi"/>
+          <w:color w:val="000000"/>
+          <w:szCs w:val="18"/>
+          <w:lang w:val="en-CA"/>
+        </w:rPr>
+        <w:t xml:space="preserve">25.6°C in Figure </w:t>
+      </w:r>
+      <w:r>
+        <w:rPr>
+          <w:rFonts w:cstheme="minorHAnsi"/>
+          <w:color w:val="0000FF"/>
+          <w:szCs w:val="18"/>
+          <w:lang w:val="en-CA"/>
+        </w:rPr>
+        <w:t>7</w:t>
+      </w:r>
+      <w:r>
+        <w:rPr>
+          <w:rFonts w:cstheme="minorHAnsi"/>
+          <w:color w:val="000000"/>
+          <w:szCs w:val="18"/>
+          <w:lang w:val="en-CA"/>
+        </w:rPr>
+        <w:t xml:space="preserve">) the waveforms become </w:t>
+      </w:r>
+      <w:r>
+        <w:rPr>
+          <w:rFonts w:cstheme="minorHAnsi"/>
+          <w:color w:val="000000"/>
+          <w:szCs w:val="18"/>
+          <w:lang w:val="en-CA"/>
+        </w:rPr>
+        <w:t>impulsive and compact, and the</w:t>
+      </w:r>
+      <w:r>
+        <w:rPr>
+          <w:rFonts w:cstheme="minorHAnsi"/>
+          <w:color w:val="000000"/>
+          <w:szCs w:val="18"/>
+          <w:lang w:val="en-CA"/>
+        </w:rPr>
+        <w:t xml:space="preserve"> spectra include a considerable </w:t>
+      </w:r>
+      <w:r>
+        <w:rPr>
+          <w:rFonts w:cstheme="minorHAnsi"/>
+          <w:color w:val="000000"/>
+          <w:szCs w:val="18"/>
+          <w:lang w:val="en-CA"/>
+        </w:rPr>
+        <w:t>amount of higher frequencies.</w:t>
+      </w:r>
+    </w:p>
+    <w:p>
+      <w:pPr>
+        <w:autoSpaceDE w:val="0"/>
+        <w:autoSpaceDN w:val="0"/>
+        <w:adjustRightInd w:val="0"/>
+        <w:spacing w:after="0" w:line="240" w:lineRule="auto"/>
+        <w:rPr>
+          <w:rFonts w:cstheme="minorHAnsi"/>
+          <w:color w:val="000000"/>
+          <w:szCs w:val="18"/>
+          <w:lang w:val="en-CA"/>
+        </w:rPr>
+      </w:pPr>
+    </w:p>
+    <w:p>
+      <w:pPr>
+        <w:autoSpaceDE w:val="0"/>
+        <w:autoSpaceDN w:val="0"/>
+        <w:adjustRightInd w:val="0"/>
+        <w:spacing w:after="0" w:line="240" w:lineRule="auto"/>
+        <w:rPr>
+          <w:rFonts w:cstheme="minorHAnsi"/>
+          <w:color w:val="000000"/>
+          <w:szCs w:val="18"/>
+        </w:rPr>
+      </w:pPr>
+      <w:r>
+        <w:rPr>
+          <w:rFonts w:cstheme="minorHAnsi"/>
+          <w:color w:val="000000"/>
+          <w:szCs w:val="18"/>
+        </w:rPr>
+        <w:t xml:space="preserve">On observe une baisse important de l’amplitude des ondes P lorsque la temperature </w:t>
+      </w:r>
+      <w:r>
+        <w:rPr>
+          <w:rFonts w:cstheme="minorHAnsi"/>
+          <w:color w:val="000000"/>
+          <w:szCs w:val="18"/>
+        </w:rPr>
+        <w:t>atte</w:t>
+      </w:r>
+      <w:r>
+        <w:rPr>
+          <w:rFonts w:cstheme="minorHAnsi"/>
+          <w:color w:val="000000"/>
+          <w:szCs w:val="18"/>
+        </w:rPr>
+        <w:t>int le point eutectique de -21.3</w:t>
+      </w:r>
+      <w:r>
+        <w:rPr>
+          <w:rFonts w:cstheme="minorHAnsi"/>
+          <w:color w:val="000000"/>
+          <w:szCs w:val="18"/>
+        </w:rPr>
+        <w:t xml:space="preserve"> degrés. Cette baisse s’observe peu importe la teneur en sel dans l’eau des pores de l’échantillon de sol. Lorsqu’il n’y a pas de sel dans l’eau, la baisse d’amplitude est seulement fonction de la température lorsqu’elle atteint 0 degré. </w:t>
+      </w:r>
+    </w:p>
+    <w:p>
+      <w:pPr>
+        <w:autoSpaceDE w:val="0"/>
+        <w:autoSpaceDN w:val="0"/>
+        <w:adjustRightInd w:val="0"/>
+        <w:spacing w:after="0" w:line="240" w:lineRule="auto"/>
+        <w:rPr>
+          <w:rFonts w:cstheme="minorHAnsi"/>
+          <w:color w:val="000000"/>
+          <w:szCs w:val="18"/>
+        </w:rPr>
+      </w:pPr>
+    </w:p>
+    <w:p>
+      <w:pPr>
+        <w:autoSpaceDE w:val="0"/>
+        <w:autoSpaceDN w:val="0"/>
+        <w:adjustRightInd w:val="0"/>
+        <w:spacing w:after="0" w:line="240" w:lineRule="auto"/>
+        <w:rPr>
+          <w:rFonts w:cstheme="minorHAnsi"/>
+          <w:color w:val="000000"/>
+          <w:szCs w:val="18"/>
+        </w:rPr>
+      </w:pPr>
+      <w:r>
+        <w:rPr>
+          <w:rFonts w:cstheme="minorHAnsi"/>
+          <w:noProof/>
+          <w:color w:val="000000"/>
+          <w:szCs w:val="18"/>
+          <w:lang w:eastAsia="fr-CA"/>
+        </w:rPr>
+        <w:drawing>
+          <wp:inline distT="0" distB="0" distL="0" distR="0">
+            <wp:extent cx="3672840" cy="5966460"/>
+            <wp:effectExtent l="0" t="0" r="3810" b="0"/>
+            <wp:docPr id="9" name="Image 9"/>
+            <wp:cNvGraphicFramePr>
+              <a:graphicFrameLocks xmlns:a="http://schemas.openxmlformats.org/drawingml/2006/main" noChangeAspect="1"/>
+            </wp:cNvGraphicFramePr>
+            <a:graphic xmlns:a="http://schemas.openxmlformats.org/drawingml/2006/main">
+              <a:graphicData uri="http://schemas.openxmlformats.org/drawingml/2006/picture">
+                <pic:pic xmlns:pic="http://schemas.openxmlformats.org/drawingml/2006/picture">
+                  <pic:nvPicPr>
+                    <pic:cNvPr id="9" name="photo 9.JPG"/>
+                    <pic:cNvPicPr/>
+                  </pic:nvPicPr>
+                  <pic:blipFill>
+                    <a:blip r:embed="rId15">
+                      <a:extLst>
+                        <a:ext uri="{28A0092B-C50C-407E-A947-70E740481C1C}">
+                          <a14:useLocalDpi xmlns:a14="http://schemas.microsoft.com/office/drawing/2010/main" val="0"/>
+                        </a:ext>
+                      </a:extLst>
+                    </a:blip>
+                    <a:stretch>
+                      <a:fillRect/>
+                    </a:stretch>
+                  </pic:blipFill>
+                  <pic:spPr>
+                    <a:xfrm>
+                      <a:off x="0" y="0"/>
+                      <a:ext cx="3672840" cy="5966460"/>
+                    </a:xfrm>
+                    <a:prstGeom prst="rect">
+                      <a:avLst/>
+                    </a:prstGeom>
+                  </pic:spPr>
+                </pic:pic>
+              </a:graphicData>
+            </a:graphic>
+          </wp:inline>
+        </w:drawing>
+      </w:r>
+    </w:p>
+    <w:p>
+      <w:pPr>
+        <w:autoSpaceDE w:val="0"/>
+        <w:autoSpaceDN w:val="0"/>
+        <w:adjustRightInd w:val="0"/>
+        <w:spacing w:after="0" w:line="240" w:lineRule="auto"/>
+        <w:rPr>
+          <w:rFonts w:cstheme="minorHAnsi"/>
+          <w:color w:val="000000"/>
+          <w:szCs w:val="18"/>
+        </w:rPr>
+      </w:pPr>
+    </w:p>
+    <w:p>
+      <w:pPr>
+        <w:autoSpaceDE w:val="0"/>
+        <w:autoSpaceDN w:val="0"/>
+        <w:adjustRightInd w:val="0"/>
+        <w:spacing w:after="0" w:line="240" w:lineRule="auto"/>
+        <w:rPr>
+          <w:rFonts w:cstheme="minorHAnsi"/>
+          <w:color w:val="000000"/>
+          <w:szCs w:val="18"/>
         </w:rPr>
       </w:pPr>
       <w:bookmarkStart w:id="0" w:name="_GoBack"/>
+      <w:r>
+        <w:rPr>
+          <w:rFonts w:cstheme="minorHAnsi"/>
+          <w:noProof/>
+          <w:color w:val="000000"/>
+          <w:szCs w:val="18"/>
+          <w:lang w:eastAsia="fr-CA"/>
+        </w:rPr>
+        <w:lastRenderedPageBreak/>
+        <w:drawing>
+          <wp:inline distT="0" distB="0" distL="0" distR="0">
+            <wp:extent cx="2575560" cy="5486400"/>
+            <wp:effectExtent l="0" t="0" r="0" b="0"/>
+            <wp:docPr id="10" name="Image 10"/>
+            <wp:cNvGraphicFramePr>
+              <a:graphicFrameLocks xmlns:a="http://schemas.openxmlformats.org/drawingml/2006/main" noChangeAspect="1"/>
+            </wp:cNvGraphicFramePr>
+            <a:graphic xmlns:a="http://schemas.openxmlformats.org/drawingml/2006/main">
+              <a:graphicData uri="http://schemas.openxmlformats.org/drawingml/2006/picture">
+                <pic:pic xmlns:pic="http://schemas.openxmlformats.org/drawingml/2006/picture">
+                  <pic:nvPicPr>
+                    <pic:cNvPr id="10" name="photo 10.JPG"/>
+                    <pic:cNvPicPr/>
+                  </pic:nvPicPr>
+                  <pic:blipFill>
+                    <a:blip r:embed="rId16">
+                      <a:extLst>
+                        <a:ext uri="{28A0092B-C50C-407E-A947-70E740481C1C}">
+                          <a14:useLocalDpi xmlns:a14="http://schemas.microsoft.com/office/drawing/2010/main" val="0"/>
+                        </a:ext>
+                      </a:extLst>
+                    </a:blip>
+                    <a:stretch>
+                      <a:fillRect/>
+                    </a:stretch>
+                  </pic:blipFill>
+                  <pic:spPr>
+                    <a:xfrm>
+                      <a:off x="0" y="0"/>
+                      <a:ext cx="2575560" cy="5486400"/>
+                    </a:xfrm>
+                    <a:prstGeom prst="rect">
+                      <a:avLst/>
+                    </a:prstGeom>
+                  </pic:spPr>
+                </pic:pic>
+              </a:graphicData>
+            </a:graphic>
+          </wp:inline>
+        </w:drawing>
+      </w:r>
       <w:bookmarkEnd w:id="0"/>
     </w:p>
     <w:sectPr>

</xml_diff>

<commit_message>
Modification 3 oct 2018
</commit_message>
<xml_diff>
--- a/Résumé des lectures.docx
+++ b/Résumé des lectures.docx
@@ -6873,13 +6873,1938 @@
         <w:spacing w:after="0" w:line="240" w:lineRule="auto"/>
         <w:rPr>
           <w:rFonts w:cstheme="minorHAnsi"/>
-          <w:color w:val="000000"/>
-          <w:szCs w:val="18"/>
-          <w:lang w:val="en-CA"/>
+          <w:sz w:val="28"/>
+          <w:szCs w:val="44"/>
+          <w:u w:val="single"/>
+          <w:lang w:val="en-CA"/>
+        </w:rPr>
+      </w:pPr>
+      <w:r>
+        <w:rPr>
+          <w:rFonts w:cstheme="minorHAnsi"/>
+          <w:sz w:val="28"/>
+          <w:szCs w:val="44"/>
+          <w:u w:val="single"/>
+          <w:lang w:val="en-CA"/>
+        </w:rPr>
+        <w:t>Activation of old carbon by erosion of coastal and subsea permafrost in Arctic Siberia</w:t>
+      </w:r>
+    </w:p>
+    <w:p>
+      <w:pPr>
+        <w:autoSpaceDE w:val="0"/>
+        <w:autoSpaceDN w:val="0"/>
+        <w:adjustRightInd w:val="0"/>
+        <w:spacing w:after="0" w:line="240" w:lineRule="auto"/>
+        <w:rPr>
+          <w:rFonts w:ascii="AdvOT1ef757c0" w:hAnsi="AdvOT1ef757c0" w:cs="AdvOT1ef757c0"/>
+          <w:sz w:val="14"/>
+          <w:szCs w:val="10"/>
+          <w:lang w:val="en-CA"/>
+        </w:rPr>
+      </w:pPr>
+      <w:r>
+        <w:rPr>
+          <w:rFonts w:ascii="AdvOT1ef757c0" w:hAnsi="AdvOT1ef757c0" w:cs="AdvOT1ef757c0"/>
+          <w:sz w:val="23"/>
+          <w:szCs w:val="19"/>
+          <w:lang w:val="en-CA"/>
+        </w:rPr>
+        <w:t xml:space="preserve">Arctic permafrost can </w:t>
+      </w:r>
+      <w:r>
+        <w:rPr>
+          <w:rFonts w:ascii="AdvOT1ef757c0" w:hAnsi="AdvOT1ef757c0" w:cs="AdvOT1ef757c0"/>
+          <w:sz w:val="23"/>
+          <w:szCs w:val="19"/>
+          <w:lang w:val="en-CA"/>
+        </w:rPr>
+        <w:t>be divided into three main compar</w:t>
+      </w:r>
+      <w:r>
+        <w:rPr>
+          <w:rFonts w:ascii="AdvOT1ef757c0" w:hAnsi="AdvOT1ef757c0" w:cs="AdvOT1ef757c0"/>
+          <w:sz w:val="23"/>
+          <w:szCs w:val="19"/>
+          <w:lang w:val="en-CA"/>
+        </w:rPr>
+        <w:t xml:space="preserve">tments: terrestrial (tundra and </w:t>
+      </w:r>
+      <w:r>
+        <w:rPr>
+          <w:rFonts w:ascii="AdvOT1ef757c0" w:hAnsi="AdvOT1ef757c0" w:cs="AdvOT1ef757c0"/>
+          <w:sz w:val="23"/>
+          <w:szCs w:val="19"/>
+          <w:lang w:val="en-CA"/>
+        </w:rPr>
+        <w:t>taiga) permafrost (</w:t>
+      </w:r>
+      <w:r>
+        <w:rPr>
+          <w:rFonts w:ascii="AdvP7DB7" w:hAnsi="AdvP7DB7" w:cs="AdvP7DB7"/>
+          <w:sz w:val="23"/>
+          <w:szCs w:val="19"/>
+          <w:lang w:val="en-CA"/>
+        </w:rPr>
+        <w:t>,</w:t>
+      </w:r>
+      <w:r>
+        <w:rPr>
+          <w:rFonts w:ascii="AdvOT1ef757c0" w:hAnsi="AdvOT1ef757c0" w:cs="AdvOT1ef757c0"/>
+          <w:sz w:val="23"/>
+          <w:szCs w:val="19"/>
+          <w:lang w:val="en-CA"/>
+        </w:rPr>
+        <w:t>1,000 Pg C)</w:t>
+      </w:r>
+      <w:r>
+        <w:rPr>
+          <w:rFonts w:ascii="AdvOT1ef757c0" w:hAnsi="AdvOT1ef757c0" w:cs="AdvOT1ef757c0"/>
+          <w:sz w:val="14"/>
+          <w:szCs w:val="10"/>
+          <w:lang w:val="en-CA"/>
+        </w:rPr>
+        <w:t>8</w:t>
+      </w:r>
+      <w:r>
+        <w:rPr>
+          <w:rFonts w:ascii="AdvOT1ef757c0" w:hAnsi="AdvOT1ef757c0" w:cs="AdvOT1ef757c0"/>
+          <w:sz w:val="23"/>
+          <w:szCs w:val="19"/>
+          <w:lang w:val="en-CA"/>
+        </w:rPr>
+        <w:t>, I</w:t>
+      </w:r>
+      <w:r>
+        <w:rPr>
+          <w:rFonts w:ascii="AdvOT1ef757c0" w:hAnsi="AdvOT1ef757c0" w:cs="AdvOT1ef757c0"/>
+          <w:sz w:val="23"/>
+          <w:szCs w:val="19"/>
+          <w:lang w:val="en-CA"/>
+        </w:rPr>
+        <w:t xml:space="preserve">ce Complex (coastal and inland) </w:t>
+      </w:r>
+      <w:r>
+        <w:rPr>
+          <w:rFonts w:ascii="AdvOT1ef757c0" w:hAnsi="AdvOT1ef757c0" w:cs="AdvOT1ef757c0"/>
+          <w:sz w:val="23"/>
+          <w:szCs w:val="19"/>
+          <w:lang w:val="en-CA"/>
+        </w:rPr>
+        <w:t>permafrost (</w:t>
+      </w:r>
+      <w:r>
+        <w:rPr>
+          <w:rFonts w:ascii="AdvP7DB7" w:hAnsi="AdvP7DB7" w:cs="AdvP7DB7"/>
+          <w:sz w:val="23"/>
+          <w:szCs w:val="19"/>
+          <w:lang w:val="en-CA"/>
+        </w:rPr>
+        <w:t>,</w:t>
+      </w:r>
+      <w:r>
+        <w:rPr>
+          <w:rFonts w:ascii="AdvOT1ef757c0" w:hAnsi="AdvOT1ef757c0" w:cs="AdvOT1ef757c0"/>
+          <w:sz w:val="23"/>
+          <w:szCs w:val="19"/>
+          <w:lang w:val="en-CA"/>
+        </w:rPr>
+        <w:t>400 Pg C)</w:t>
+      </w:r>
+      <w:r>
+        <w:rPr>
+          <w:rFonts w:ascii="AdvOT1ef757c0" w:hAnsi="AdvOT1ef757c0" w:cs="AdvOT1ef757c0"/>
+          <w:sz w:val="14"/>
+          <w:szCs w:val="10"/>
+          <w:lang w:val="en-CA"/>
+        </w:rPr>
+        <w:t xml:space="preserve">4,8 </w:t>
+      </w:r>
+      <w:r>
+        <w:rPr>
+          <w:rFonts w:ascii="AdvOT1ef757c0" w:hAnsi="AdvOT1ef757c0" w:cs="AdvOT1ef757c0"/>
+          <w:sz w:val="23"/>
+          <w:szCs w:val="19"/>
+          <w:lang w:val="en-CA"/>
+        </w:rPr>
+        <w:t>and subsea permafrost (</w:t>
+      </w:r>
+      <w:r>
+        <w:rPr>
+          <w:rFonts w:ascii="AdvP7DB7" w:hAnsi="AdvP7DB7" w:cs="AdvP7DB7"/>
+          <w:sz w:val="23"/>
+          <w:szCs w:val="19"/>
+          <w:lang w:val="en-CA"/>
+        </w:rPr>
+        <w:t>,</w:t>
+      </w:r>
+      <w:r>
+        <w:rPr>
+          <w:rFonts w:ascii="AdvOT1ef757c0" w:hAnsi="AdvOT1ef757c0" w:cs="AdvOT1ef757c0"/>
+          <w:sz w:val="23"/>
+          <w:szCs w:val="19"/>
+          <w:lang w:val="en-CA"/>
+        </w:rPr>
+        <w:t>1,400 Pg C)</w:t>
+      </w:r>
+      <w:r>
+        <w:rPr>
+          <w:rFonts w:ascii="AdvOT1ef757c0" w:hAnsi="AdvOT1ef757c0" w:cs="AdvOT1ef757c0"/>
+          <w:sz w:val="14"/>
+          <w:szCs w:val="10"/>
+          <w:lang w:val="en-CA"/>
+        </w:rPr>
+        <w:t>6,</w:t>
+      </w:r>
+    </w:p>
+    <w:p>
+      <w:pPr>
+        <w:autoSpaceDE w:val="0"/>
+        <w:autoSpaceDN w:val="0"/>
+        <w:adjustRightInd w:val="0"/>
+        <w:spacing w:after="0" w:line="240" w:lineRule="auto"/>
+        <w:rPr>
+          <w:rFonts w:ascii="AdvOT1ef757c0" w:hAnsi="AdvOT1ef757c0" w:cs="AdvOT1ef757c0"/>
+          <w:sz w:val="14"/>
+          <w:szCs w:val="10"/>
+          <w:lang w:val="en-CA"/>
+        </w:rPr>
+      </w:pPr>
+    </w:p>
+    <w:p>
+      <w:pPr>
+        <w:autoSpaceDE w:val="0"/>
+        <w:autoSpaceDN w:val="0"/>
+        <w:adjustRightInd w:val="0"/>
+        <w:spacing w:after="0" w:line="240" w:lineRule="auto"/>
+        <w:rPr>
+          <w:rFonts w:cstheme="minorHAnsi"/>
+          <w:lang w:val="en-CA"/>
+        </w:rPr>
+      </w:pPr>
+      <w:r>
+        <w:rPr>
+          <w:rFonts w:cstheme="minorHAnsi"/>
+          <w:lang w:val="en-CA"/>
+        </w:rPr>
+        <w:lastRenderedPageBreak/>
+        <w:t>To evaluate the role of the ICD and subsea permafrost carbon</w:t>
+      </w:r>
+      <w:r>
+        <w:rPr>
+          <w:rFonts w:cstheme="minorHAnsi"/>
+          <w:lang w:val="en-CA"/>
+        </w:rPr>
+        <w:t xml:space="preserve"> </w:t>
+      </w:r>
+      <w:r>
+        <w:rPr>
+          <w:rFonts w:cstheme="minorHAnsi"/>
+          <w:lang w:val="en-CA"/>
+        </w:rPr>
+        <w:t>(hereafter jointly referred to as I</w:t>
+      </w:r>
+      <w:r>
+        <w:rPr>
+          <w:rFonts w:cstheme="minorHAnsi"/>
+          <w:lang w:val="en-CA"/>
+        </w:rPr>
+        <w:t xml:space="preserve">CD-PF) in the contemporary ESAS </w:t>
+      </w:r>
+      <w:r>
+        <w:rPr>
+          <w:rFonts w:cstheme="minorHAnsi"/>
+          <w:lang w:val="en-CA"/>
+        </w:rPr>
+        <w:t>carbon cycle, we adopted an inverse</w:t>
+      </w:r>
+      <w:r>
+        <w:rPr>
+          <w:rFonts w:cstheme="minorHAnsi"/>
+          <w:lang w:val="en-CA"/>
+        </w:rPr>
+        <w:t xml:space="preserve"> approach based on deducing the </w:t>
+      </w:r>
+      <w:r>
+        <w:rPr>
+          <w:rFonts w:cstheme="minorHAnsi"/>
+          <w:lang w:val="en-CA"/>
+        </w:rPr>
+        <w:t>contribution of this ICD-PF to carbon accumulating on the entire ESAS</w:t>
+      </w:r>
+    </w:p>
+    <w:p>
+      <w:pPr>
+        <w:autoSpaceDE w:val="0"/>
+        <w:autoSpaceDN w:val="0"/>
+        <w:adjustRightInd w:val="0"/>
+        <w:spacing w:after="0" w:line="240" w:lineRule="auto"/>
+        <w:rPr>
+          <w:rFonts w:cstheme="minorHAnsi"/>
+          <w:lang w:val="en-CA"/>
+        </w:rPr>
+      </w:pPr>
+      <w:r>
+        <w:rPr>
+          <w:rFonts w:cstheme="minorHAnsi"/>
+        </w:rPr>
+        <w:t>shelf.</w:t>
+      </w:r>
+      <w:r>
+        <w:rPr>
+          <w:rFonts w:cstheme="minorHAnsi"/>
+          <w:lang w:val="en-CA"/>
+        </w:rPr>
+        <w:t xml:space="preserve"> </w:t>
+      </w:r>
+    </w:p>
+    <w:p>
+      <w:pPr>
+        <w:autoSpaceDE w:val="0"/>
+        <w:autoSpaceDN w:val="0"/>
+        <w:adjustRightInd w:val="0"/>
+        <w:spacing w:after="0" w:line="240" w:lineRule="auto"/>
+        <w:rPr>
+          <w:rFonts w:cstheme="minorHAnsi"/>
+          <w:lang w:val="en-CA"/>
+        </w:rPr>
+      </w:pPr>
+    </w:p>
+    <w:p>
+      <w:pPr>
+        <w:autoSpaceDE w:val="0"/>
+        <w:autoSpaceDN w:val="0"/>
+        <w:adjustRightInd w:val="0"/>
+        <w:spacing w:after="0" w:line="240" w:lineRule="auto"/>
+        <w:rPr>
+          <w:rFonts w:ascii="Times New Roman" w:hAnsi="Times New Roman" w:cs="Times New Roman"/>
+          <w:b/>
+          <w:bCs/>
+          <w:sz w:val="28"/>
+          <w:szCs w:val="36"/>
+          <w:u w:val="single"/>
+          <w:lang w:val="en-CA"/>
+        </w:rPr>
+      </w:pPr>
+      <w:r>
+        <w:rPr>
+          <w:rFonts w:ascii="Times New Roman" w:hAnsi="Times New Roman" w:cs="Times New Roman"/>
+          <w:b/>
+          <w:bCs/>
+          <w:sz w:val="28"/>
+          <w:szCs w:val="36"/>
+          <w:u w:val="single"/>
+          <w:lang w:val="en-CA"/>
+        </w:rPr>
+        <w:t xml:space="preserve">2017 Korea-Canada-U.S.A. Beaufort Sea (offshore Yukon and Northwest Territories) research program: 2017 </w:t>
+      </w:r>
+      <w:r>
+        <w:rPr>
+          <w:rFonts w:ascii="Times New Roman" w:hAnsi="Times New Roman" w:cs="Times New Roman"/>
+          <w:b/>
+          <w:bCs/>
+          <w:i/>
+          <w:iCs/>
+          <w:sz w:val="28"/>
+          <w:szCs w:val="36"/>
+          <w:u w:val="single"/>
+          <w:lang w:val="en-CA"/>
+        </w:rPr>
+        <w:t>Araon</w:t>
+      </w:r>
+      <w:r>
+        <w:rPr>
+          <w:rFonts w:ascii="Times New Roman" w:hAnsi="Times New Roman" w:cs="Times New Roman"/>
+          <w:b/>
+          <w:bCs/>
+          <w:sz w:val="28"/>
+          <w:szCs w:val="36"/>
+          <w:u w:val="single"/>
+          <w:lang w:val="en-CA"/>
+        </w:rPr>
+        <w:t xml:space="preserve"> expedition (ARA08C) cruise report</w:t>
+      </w:r>
+    </w:p>
+    <w:p>
+      <w:pPr>
+        <w:autoSpaceDE w:val="0"/>
+        <w:autoSpaceDN w:val="0"/>
+        <w:adjustRightInd w:val="0"/>
+        <w:spacing w:after="0" w:line="240" w:lineRule="auto"/>
+        <w:rPr>
+          <w:rFonts w:ascii="Times New Roman" w:hAnsi="Times New Roman" w:cs="Times New Roman"/>
+          <w:bCs/>
+          <w:szCs w:val="36"/>
+        </w:rPr>
+      </w:pPr>
+    </w:p>
+    <w:p>
+      <w:pPr>
+        <w:autoSpaceDE w:val="0"/>
+        <w:autoSpaceDN w:val="0"/>
+        <w:adjustRightInd w:val="0"/>
+        <w:spacing w:after="0" w:line="240" w:lineRule="auto"/>
+        <w:rPr>
+          <w:rFonts w:ascii="Times New Roman" w:hAnsi="Times New Roman" w:cs="Times New Roman"/>
+          <w:bCs/>
+          <w:szCs w:val="36"/>
+        </w:rPr>
+      </w:pPr>
+      <w:r>
+        <w:rPr>
+          <w:rFonts w:ascii="Times New Roman" w:hAnsi="Times New Roman" w:cs="Times New Roman"/>
+          <w:bCs/>
+          <w:noProof/>
+          <w:szCs w:val="36"/>
+          <w:lang w:eastAsia="fr-CA"/>
+        </w:rPr>
+        <w:drawing>
+          <wp:inline distT="0" distB="0" distL="0" distR="0">
+            <wp:extent cx="4953000" cy="5570220"/>
+            <wp:effectExtent l="0" t="0" r="0" b="0"/>
+            <wp:docPr id="15" name="Image 15"/>
+            <wp:cNvGraphicFramePr>
+              <a:graphicFrameLocks xmlns:a="http://schemas.openxmlformats.org/drawingml/2006/main" noChangeAspect="1"/>
+            </wp:cNvGraphicFramePr>
+            <a:graphic xmlns:a="http://schemas.openxmlformats.org/drawingml/2006/main">
+              <a:graphicData uri="http://schemas.openxmlformats.org/drawingml/2006/picture">
+                <pic:pic xmlns:pic="http://schemas.openxmlformats.org/drawingml/2006/picture">
+                  <pic:nvPicPr>
+                    <pic:cNvPr id="15" name="photo 14.JPG"/>
+                    <pic:cNvPicPr/>
+                  </pic:nvPicPr>
+                  <pic:blipFill>
+                    <a:blip r:embed="rId20">
+                      <a:extLst>
+                        <a:ext uri="{28A0092B-C50C-407E-A947-70E740481C1C}">
+                          <a14:useLocalDpi xmlns:a14="http://schemas.microsoft.com/office/drawing/2010/main" val="0"/>
+                        </a:ext>
+                      </a:extLst>
+                    </a:blip>
+                    <a:stretch>
+                      <a:fillRect/>
+                    </a:stretch>
+                  </pic:blipFill>
+                  <pic:spPr>
+                    <a:xfrm>
+                      <a:off x="0" y="0"/>
+                      <a:ext cx="4953000" cy="5570220"/>
+                    </a:xfrm>
+                    <a:prstGeom prst="rect">
+                      <a:avLst/>
+                    </a:prstGeom>
+                  </pic:spPr>
+                </pic:pic>
+              </a:graphicData>
+            </a:graphic>
+          </wp:inline>
+        </w:drawing>
+      </w:r>
+    </w:p>
+    <w:p>
+      <w:pPr>
+        <w:autoSpaceDE w:val="0"/>
+        <w:autoSpaceDN w:val="0"/>
+        <w:adjustRightInd w:val="0"/>
+        <w:spacing w:after="0" w:line="240" w:lineRule="auto"/>
+        <w:rPr>
+          <w:rFonts w:eastAsia="TimesNewRomanPSMT" w:cstheme="minorHAnsi"/>
+          <w:szCs w:val="24"/>
+        </w:rPr>
+      </w:pPr>
+      <w:r>
+        <w:rPr>
+          <w:rFonts w:eastAsia="TimesNewRomanPSMT" w:cstheme="minorHAnsi"/>
+          <w:szCs w:val="24"/>
+        </w:rPr>
+        <w:t>Explication brève de la procedure:</w:t>
+      </w:r>
+    </w:p>
+    <w:p>
+      <w:pPr>
+        <w:autoSpaceDE w:val="0"/>
+        <w:autoSpaceDN w:val="0"/>
+        <w:adjustRightInd w:val="0"/>
+        <w:spacing w:after="0" w:line="240" w:lineRule="auto"/>
+        <w:rPr>
+          <w:rFonts w:eastAsia="TimesNewRomanPSMT" w:cstheme="minorHAnsi"/>
+          <w:szCs w:val="24"/>
+          <w:lang w:val="en-CA"/>
+        </w:rPr>
+      </w:pPr>
+      <w:r>
+        <w:rPr>
+          <w:rFonts w:eastAsia="TimesNewRomanPSMT" w:cstheme="minorHAnsi"/>
+          <w:szCs w:val="24"/>
+          <w:lang w:val="en-CA"/>
+        </w:rPr>
+        <w:t>The expedition focused on two main research areas in the Canadian Beaufort Sea: the</w:t>
+      </w:r>
+    </w:p>
+    <w:p>
+      <w:pPr>
+        <w:autoSpaceDE w:val="0"/>
+        <w:autoSpaceDN w:val="0"/>
+        <w:adjustRightInd w:val="0"/>
+        <w:spacing w:after="0" w:line="240" w:lineRule="auto"/>
+        <w:rPr>
+          <w:rFonts w:eastAsia="TimesNewRomanPSMT" w:cstheme="minorHAnsi"/>
+          <w:szCs w:val="24"/>
+          <w:lang w:val="en-CA"/>
+        </w:rPr>
+      </w:pPr>
+      <w:r>
+        <w:rPr>
+          <w:rFonts w:eastAsia="TimesNewRomanPSMT" w:cstheme="minorHAnsi"/>
+          <w:szCs w:val="24"/>
+          <w:lang w:val="en-CA"/>
+        </w:rPr>
+        <w:t>Mackenzie Trough and its western shelf and slope area (Yukon continental margin) from</w:t>
+      </w:r>
+    </w:p>
+    <w:p>
+      <w:pPr>
+        <w:autoSpaceDE w:val="0"/>
+        <w:autoSpaceDN w:val="0"/>
+        <w:adjustRightInd w:val="0"/>
+        <w:spacing w:after="0" w:line="240" w:lineRule="auto"/>
+        <w:rPr>
+          <w:rFonts w:eastAsia="TimesNewRomanPSMT" w:cstheme="minorHAnsi"/>
+          <w:szCs w:val="24"/>
+          <w:lang w:val="en-CA"/>
+        </w:rPr>
+      </w:pPr>
+      <w:r>
+        <w:rPr>
+          <w:rFonts w:eastAsia="TimesNewRomanPSMT" w:cstheme="minorHAnsi"/>
+          <w:szCs w:val="24"/>
+          <w:lang w:val="en-CA"/>
+        </w:rPr>
+        <w:t>August 29 to September 7, and the Beaufort shelf and slope areas to the east of Mackenzie</w:t>
+      </w:r>
+    </w:p>
+    <w:p>
+      <w:pPr>
+        <w:autoSpaceDE w:val="0"/>
+        <w:autoSpaceDN w:val="0"/>
+        <w:adjustRightInd w:val="0"/>
+        <w:spacing w:after="0" w:line="240" w:lineRule="auto"/>
+        <w:rPr>
+          <w:rFonts w:eastAsia="TimesNewRomanPSMT" w:cstheme="minorHAnsi"/>
+          <w:szCs w:val="24"/>
+          <w:lang w:val="en-CA"/>
+        </w:rPr>
+      </w:pPr>
+      <w:r>
+        <w:rPr>
+          <w:rFonts w:eastAsia="TimesNewRomanPSMT" w:cstheme="minorHAnsi"/>
+          <w:szCs w:val="24"/>
+          <w:lang w:val="en-CA"/>
+        </w:rPr>
+        <w:t>Trough from September 8 to September 12 (Figure S1).</w:t>
+      </w:r>
+    </w:p>
+    <w:p>
+      <w:pPr>
+        <w:autoSpaceDE w:val="0"/>
+        <w:autoSpaceDN w:val="0"/>
+        <w:adjustRightInd w:val="0"/>
+        <w:spacing w:after="0" w:line="240" w:lineRule="auto"/>
+        <w:rPr>
+          <w:rFonts w:eastAsia="TimesNewRomanPSMT" w:cstheme="minorHAnsi"/>
+          <w:szCs w:val="24"/>
+          <w:lang w:val="en-CA"/>
+        </w:rPr>
+      </w:pPr>
+      <w:r>
+        <w:rPr>
+          <w:rFonts w:eastAsia="TimesNewRomanPSMT" w:cstheme="minorHAnsi"/>
+          <w:szCs w:val="24"/>
+          <w:lang w:val="en-CA"/>
+        </w:rPr>
+        <w:t>During five days (from 31 August to 4 September), multichannel seismic (MCS) data on</w:t>
+      </w:r>
+    </w:p>
+    <w:p>
+      <w:pPr>
+        <w:autoSpaceDE w:val="0"/>
+        <w:autoSpaceDN w:val="0"/>
+        <w:adjustRightInd w:val="0"/>
+        <w:spacing w:after="0" w:line="240" w:lineRule="auto"/>
+        <w:rPr>
+          <w:rFonts w:eastAsia="TimesNewRomanPSMT" w:cstheme="minorHAnsi"/>
+          <w:szCs w:val="24"/>
+          <w:lang w:val="en-CA"/>
+        </w:rPr>
+      </w:pPr>
+      <w:r>
+        <w:rPr>
+          <w:rFonts w:eastAsia="TimesNewRomanPSMT" w:cstheme="minorHAnsi"/>
+          <w:szCs w:val="24"/>
+          <w:lang w:val="en-CA"/>
+        </w:rPr>
+        <w:lastRenderedPageBreak/>
+        <w:t>12 lines were collected in the Mackenzie Trough and the Yukon Shelf using airgun array</w:t>
+      </w:r>
+    </w:p>
+    <w:p>
+      <w:pPr>
+        <w:autoSpaceDE w:val="0"/>
+        <w:autoSpaceDN w:val="0"/>
+        <w:adjustRightInd w:val="0"/>
+        <w:spacing w:after="0" w:line="240" w:lineRule="auto"/>
+        <w:rPr>
+          <w:rFonts w:eastAsia="TimesNewRomanPSMT" w:cstheme="minorHAnsi"/>
+          <w:szCs w:val="24"/>
+          <w:lang w:val="en-CA"/>
+        </w:rPr>
+      </w:pPr>
+      <w:r>
+        <w:rPr>
+          <w:rFonts w:eastAsia="TimesNewRomanPSMT" w:cstheme="minorHAnsi"/>
+          <w:szCs w:val="24"/>
+          <w:lang w:val="en-CA"/>
+        </w:rPr>
+        <w:t>comprised of two Sercel Generator-Injector (G.I.) airguns. The total survey length was about</w:t>
+      </w:r>
+    </w:p>
+    <w:p>
+      <w:pPr>
+        <w:autoSpaceDE w:val="0"/>
+        <w:autoSpaceDN w:val="0"/>
+        <w:adjustRightInd w:val="0"/>
+        <w:spacing w:after="0" w:line="240" w:lineRule="auto"/>
+        <w:rPr>
+          <w:rFonts w:cstheme="minorHAnsi"/>
+          <w:bCs/>
+          <w:sz w:val="20"/>
+          <w:szCs w:val="36"/>
+          <w:lang w:val="en-CA"/>
+        </w:rPr>
+      </w:pPr>
+      <w:r>
+        <w:rPr>
+          <w:rFonts w:eastAsia="TimesNewRomanPSMT" w:cstheme="minorHAnsi"/>
+          <w:szCs w:val="24"/>
+          <w:lang w:val="en-CA"/>
+        </w:rPr>
+        <w:t>890 line-km with 35,496 shot gathers including test and transit lines (Figure S1).</w:t>
+      </w:r>
+    </w:p>
+    <w:p>
+      <w:pPr>
+        <w:autoSpaceDE w:val="0"/>
+        <w:autoSpaceDN w:val="0"/>
+        <w:adjustRightInd w:val="0"/>
+        <w:spacing w:after="0" w:line="240" w:lineRule="auto"/>
+        <w:rPr>
+          <w:rFonts w:ascii="AdvOT1ef757c0" w:hAnsi="AdvOT1ef757c0" w:cs="AdvOT1ef757c0"/>
+          <w:sz w:val="23"/>
+          <w:szCs w:val="19"/>
+          <w:lang w:val="en-CA"/>
+        </w:rPr>
+      </w:pPr>
+    </w:p>
+    <w:p>
+      <w:pPr>
+        <w:autoSpaceDE w:val="0"/>
+        <w:autoSpaceDN w:val="0"/>
+        <w:adjustRightInd w:val="0"/>
+        <w:spacing w:after="0" w:line="240" w:lineRule="auto"/>
+        <w:rPr>
+          <w:rFonts w:cstheme="minorHAnsi"/>
+        </w:rPr>
+      </w:pPr>
+      <w:r>
+        <w:rPr>
+          <w:rFonts w:cstheme="minorHAnsi"/>
+        </w:rPr>
+        <w:t>Line de tir sismique et tous les profils réalisés:</w:t>
+      </w:r>
+    </w:p>
+    <w:p>
+      <w:pPr>
+        <w:autoSpaceDE w:val="0"/>
+        <w:autoSpaceDN w:val="0"/>
+        <w:adjustRightInd w:val="0"/>
+        <w:spacing w:after="0" w:line="240" w:lineRule="auto"/>
+        <w:rPr>
+          <w:rFonts w:cstheme="minorHAnsi"/>
+        </w:rPr>
+      </w:pPr>
+      <w:r>
+        <w:rPr>
+          <w:rFonts w:cstheme="minorHAnsi"/>
+          <w:noProof/>
+          <w:lang w:eastAsia="fr-CA"/>
+        </w:rPr>
+        <w:drawing>
+          <wp:inline distT="0" distB="0" distL="0" distR="0">
+            <wp:extent cx="4922520" cy="3710940"/>
+            <wp:effectExtent l="0" t="0" r="0" b="3810"/>
+            <wp:docPr id="14" name="Image 14"/>
+            <wp:cNvGraphicFramePr>
+              <a:graphicFrameLocks xmlns:a="http://schemas.openxmlformats.org/drawingml/2006/main" noChangeAspect="1"/>
+            </wp:cNvGraphicFramePr>
+            <a:graphic xmlns:a="http://schemas.openxmlformats.org/drawingml/2006/main">
+              <a:graphicData uri="http://schemas.openxmlformats.org/drawingml/2006/picture">
+                <pic:pic xmlns:pic="http://schemas.openxmlformats.org/drawingml/2006/picture">
+                  <pic:nvPicPr>
+                    <pic:cNvPr id="14" name="photo 15.JPG"/>
+                    <pic:cNvPicPr/>
+                  </pic:nvPicPr>
+                  <pic:blipFill>
+                    <a:blip r:embed="rId21">
+                      <a:extLst>
+                        <a:ext uri="{28A0092B-C50C-407E-A947-70E740481C1C}">
+                          <a14:useLocalDpi xmlns:a14="http://schemas.microsoft.com/office/drawing/2010/main" val="0"/>
+                        </a:ext>
+                      </a:extLst>
+                    </a:blip>
+                    <a:stretch>
+                      <a:fillRect/>
+                    </a:stretch>
+                  </pic:blipFill>
+                  <pic:spPr>
+                    <a:xfrm>
+                      <a:off x="0" y="0"/>
+                      <a:ext cx="4922520" cy="3710940"/>
+                    </a:xfrm>
+                    <a:prstGeom prst="rect">
+                      <a:avLst/>
+                    </a:prstGeom>
+                  </pic:spPr>
+                </pic:pic>
+              </a:graphicData>
+            </a:graphic>
+          </wp:inline>
+        </w:drawing>
+      </w:r>
+    </w:p>
+    <w:p>
+      <w:pPr>
+        <w:rPr>
+          <w:rFonts w:cstheme="minorHAnsi"/>
+        </w:rPr>
+      </w:pPr>
+    </w:p>
+    <w:p>
+      <w:pPr>
+        <w:rPr>
+          <w:rFonts w:cstheme="minorHAnsi"/>
+        </w:rPr>
+      </w:pPr>
+      <w:r>
+        <w:rPr>
+          <w:rFonts w:cstheme="minorHAnsi"/>
+        </w:rPr>
+        <w:t>Description de la géologie en place : Important</w:t>
+      </w:r>
+    </w:p>
+    <w:p>
+      <w:pPr>
+        <w:autoSpaceDE w:val="0"/>
+        <w:autoSpaceDN w:val="0"/>
+        <w:adjustRightInd w:val="0"/>
+        <w:spacing w:after="0" w:line="240" w:lineRule="auto"/>
+        <w:rPr>
+          <w:rFonts w:ascii="TimesNewRomanPS-BoldMT" w:hAnsi="TimesNewRomanPS-BoldMT" w:cs="TimesNewRomanPS-BoldMT"/>
+          <w:b/>
+          <w:bCs/>
+          <w:sz w:val="24"/>
+          <w:szCs w:val="24"/>
+          <w:lang w:val="en-CA"/>
+        </w:rPr>
+      </w:pPr>
+      <w:r>
+        <w:rPr>
+          <w:rFonts w:ascii="TimesNewRomanPS-BoldMT" w:hAnsi="TimesNewRomanPS-BoldMT" w:cs="TimesNewRomanPS-BoldMT"/>
+          <w:b/>
+          <w:bCs/>
+          <w:sz w:val="24"/>
+          <w:szCs w:val="24"/>
+          <w:lang w:val="en-CA"/>
+        </w:rPr>
+        <w:t>1.2. Geologic Setting</w:t>
+      </w:r>
+    </w:p>
+    <w:p>
+      <w:pPr>
+        <w:autoSpaceDE w:val="0"/>
+        <w:autoSpaceDN w:val="0"/>
+        <w:adjustRightInd w:val="0"/>
+        <w:spacing w:after="0" w:line="240" w:lineRule="auto"/>
+        <w:rPr>
+          <w:rFonts w:eastAsia="TimesNewRomanPSMT" w:cstheme="minorHAnsi"/>
+          <w:szCs w:val="24"/>
+          <w:lang w:val="en-CA"/>
+        </w:rPr>
+      </w:pPr>
+      <w:r>
+        <w:rPr>
+          <w:rFonts w:eastAsia="TimesNewRomanPSMT" w:cstheme="minorHAnsi"/>
+          <w:szCs w:val="24"/>
+          <w:lang w:val="en-CA"/>
+        </w:rPr>
+        <w:t>The shelf of the Canadian Beaufort Sea is underlain by thi</w:t>
+      </w:r>
+      <w:r>
+        <w:rPr>
+          <w:rFonts w:eastAsia="TimesNewRomanPSMT" w:cstheme="minorHAnsi"/>
+          <w:szCs w:val="24"/>
+          <w:lang w:val="en-CA"/>
+        </w:rPr>
+        <w:t xml:space="preserve">ck terrestrial permafrost which </w:t>
+      </w:r>
+      <w:r>
+        <w:rPr>
+          <w:rFonts w:eastAsia="TimesNewRomanPSMT" w:cstheme="minorHAnsi"/>
+          <w:szCs w:val="24"/>
+          <w:lang w:val="en-CA"/>
+        </w:rPr>
+        <w:t>has been inundated by relatively warm seawater as a consequence of post-glacial sea level rise.</w:t>
+      </w:r>
+    </w:p>
+    <w:p>
+      <w:pPr>
+        <w:autoSpaceDE w:val="0"/>
+        <w:autoSpaceDN w:val="0"/>
+        <w:adjustRightInd w:val="0"/>
+        <w:spacing w:after="0" w:line="240" w:lineRule="auto"/>
+        <w:rPr>
+          <w:rFonts w:eastAsia="TimesNewRomanPSMT" w:cstheme="minorHAnsi"/>
+          <w:szCs w:val="24"/>
+          <w:lang w:val="en-CA"/>
+        </w:rPr>
+      </w:pPr>
+      <w:r>
+        <w:rPr>
+          <w:rFonts w:eastAsia="TimesNewRomanPSMT" w:cstheme="minorHAnsi"/>
+          <w:szCs w:val="24"/>
+          <w:lang w:val="en-CA"/>
+        </w:rPr>
+        <w:t>As described by Taylor et al. (2013) the permafrost body beneath</w:t>
+      </w:r>
+      <w:r>
+        <w:rPr>
+          <w:rFonts w:eastAsia="TimesNewRomanPSMT" w:cstheme="minorHAnsi"/>
+          <w:szCs w:val="24"/>
+          <w:lang w:val="en-CA"/>
+        </w:rPr>
+        <w:t xml:space="preserve"> the shelf extends far offshore </w:t>
+      </w:r>
+      <w:r>
+        <w:rPr>
+          <w:rFonts w:eastAsia="TimesNewRomanPSMT" w:cstheme="minorHAnsi"/>
+          <w:szCs w:val="24"/>
+          <w:lang w:val="en-CA"/>
+        </w:rPr>
+        <w:t>pinching out at the shelf–slope break at approximately 100 m wat</w:t>
+      </w:r>
+      <w:r>
+        <w:rPr>
+          <w:rFonts w:eastAsia="TimesNewRomanPSMT" w:cstheme="minorHAnsi"/>
+          <w:szCs w:val="24"/>
+          <w:lang w:val="en-CA"/>
+        </w:rPr>
+        <w:t xml:space="preserve">er depth. Gas hydrates, a solid </w:t>
+      </w:r>
+      <w:r>
+        <w:rPr>
+          <w:rFonts w:eastAsia="TimesNewRomanPSMT" w:cstheme="minorHAnsi"/>
+          <w:szCs w:val="24"/>
+          <w:lang w:val="en-CA"/>
+        </w:rPr>
+        <w:t>form of natural gas wherein water molecules are arranged in a cage-like structure with methane</w:t>
+      </w:r>
+    </w:p>
+    <w:p>
+      <w:pPr>
+        <w:autoSpaceDE w:val="0"/>
+        <w:autoSpaceDN w:val="0"/>
+        <w:adjustRightInd w:val="0"/>
+        <w:spacing w:after="0" w:line="240" w:lineRule="auto"/>
+        <w:rPr>
+          <w:rFonts w:eastAsia="TimesNewRomanPSMT" w:cstheme="minorHAnsi"/>
+          <w:szCs w:val="24"/>
+          <w:lang w:val="en-CA"/>
+        </w:rPr>
+      </w:pPr>
+      <w:r>
+        <w:rPr>
+          <w:rFonts w:eastAsia="TimesNewRomanPSMT" w:cstheme="minorHAnsi"/>
+          <w:szCs w:val="24"/>
+          <w:lang w:val="en-CA"/>
+        </w:rPr>
+        <w:t>(or occasionally other gases) are also found in this settin</w:t>
+      </w:r>
+      <w:r>
+        <w:rPr>
+          <w:rFonts w:eastAsia="TimesNewRomanPSMT" w:cstheme="minorHAnsi"/>
+          <w:szCs w:val="24"/>
+          <w:lang w:val="en-CA"/>
+        </w:rPr>
+        <w:t xml:space="preserve">g. Gas hydrates are unstable at </w:t>
+      </w:r>
+      <w:r>
+        <w:rPr>
+          <w:rFonts w:eastAsia="TimesNewRomanPSMT" w:cstheme="minorHAnsi"/>
+          <w:szCs w:val="24"/>
+          <w:lang w:val="en-CA"/>
+        </w:rPr>
+        <w:t>atmospheric pressure and temperature, decomposing spontaneously into ga</w:t>
+      </w:r>
+      <w:r>
+        <w:rPr>
+          <w:rFonts w:eastAsia="TimesNewRomanPSMT" w:cstheme="minorHAnsi"/>
+          <w:szCs w:val="24"/>
+          <w:lang w:val="en-CA"/>
+        </w:rPr>
+        <w:t xml:space="preserve">s and water. Gas </w:t>
+      </w:r>
+      <w:r>
+        <w:rPr>
+          <w:rFonts w:eastAsia="TimesNewRomanPSMT" w:cstheme="minorHAnsi"/>
+          <w:szCs w:val="24"/>
+          <w:lang w:val="en-CA"/>
+        </w:rPr>
+        <w:t>hydrates exist beneath the Beaufort Sea in two locales: conventi</w:t>
+      </w:r>
+      <w:r>
+        <w:rPr>
+          <w:rFonts w:eastAsia="TimesNewRomanPSMT" w:cstheme="minorHAnsi"/>
+          <w:szCs w:val="24"/>
+          <w:lang w:val="en-CA"/>
+        </w:rPr>
+        <w:t xml:space="preserve">onally in deep water (slope and </w:t>
+      </w:r>
+      <w:r>
+        <w:rPr>
+          <w:rFonts w:eastAsia="TimesNewRomanPSMT" w:cstheme="minorHAnsi"/>
+          <w:szCs w:val="24"/>
+          <w:lang w:val="en-CA"/>
+        </w:rPr>
+        <w:t>basin) where pressure of more than 30 atmospheres provides s</w:t>
+      </w:r>
+      <w:r>
+        <w:rPr>
+          <w:rFonts w:eastAsia="TimesNewRomanPSMT" w:cstheme="minorHAnsi"/>
+          <w:szCs w:val="24"/>
+          <w:lang w:val="en-CA"/>
+        </w:rPr>
+        <w:t xml:space="preserve">tability, and as permafrost gas </w:t>
+      </w:r>
+      <w:r>
+        <w:rPr>
+          <w:rFonts w:eastAsia="TimesNewRomanPSMT" w:cstheme="minorHAnsi"/>
+          <w:szCs w:val="24"/>
+          <w:lang w:val="en-CA"/>
+        </w:rPr>
+        <w:t>hydrate in shallow water over the continental shelf where</w:t>
+      </w:r>
+      <w:r>
+        <w:rPr>
+          <w:rFonts w:eastAsia="TimesNewRomanPSMT" w:cstheme="minorHAnsi"/>
+          <w:szCs w:val="24"/>
+          <w:lang w:val="en-CA"/>
+        </w:rPr>
+        <w:t xml:space="preserve"> low formation temperatures can </w:t>
+      </w:r>
+      <w:r>
+        <w:rPr>
+          <w:rFonts w:eastAsia="TimesNewRomanPSMT" w:cstheme="minorHAnsi"/>
+          <w:szCs w:val="24"/>
+          <w:lang w:val="en-CA"/>
+        </w:rPr>
+        <w:t>maintain their stability at somewhat shallower depths. Geothermal modeling by Taylor et al.</w:t>
+      </w:r>
+    </w:p>
+    <w:p>
+      <w:pPr>
+        <w:autoSpaceDE w:val="0"/>
+        <w:autoSpaceDN w:val="0"/>
+        <w:adjustRightInd w:val="0"/>
+        <w:spacing w:after="0" w:line="240" w:lineRule="auto"/>
+        <w:rPr>
+          <w:rFonts w:eastAsia="TimesNewRomanPSMT" w:cstheme="minorHAnsi"/>
+          <w:szCs w:val="24"/>
+          <w:lang w:val="en-CA"/>
+        </w:rPr>
+      </w:pPr>
+      <w:r>
+        <w:rPr>
+          <w:rFonts w:eastAsia="TimesNewRomanPSMT" w:cstheme="minorHAnsi"/>
+          <w:szCs w:val="24"/>
+          <w:lang w:val="en-CA"/>
+        </w:rPr>
+        <w:t>(2013) suggests that gas hydrates do not occur between the outer edge of subsea permafrost</w:t>
+      </w:r>
+    </w:p>
+    <w:p>
+      <w:pPr>
+        <w:autoSpaceDE w:val="0"/>
+        <w:autoSpaceDN w:val="0"/>
+        <w:adjustRightInd w:val="0"/>
+        <w:spacing w:after="0" w:line="240" w:lineRule="auto"/>
+        <w:rPr>
+          <w:rFonts w:eastAsia="TimesNewRomanPSMT" w:cstheme="minorHAnsi"/>
+          <w:szCs w:val="24"/>
+          <w:lang w:val="en-CA"/>
+        </w:rPr>
+      </w:pPr>
+      <w:r>
+        <w:rPr>
+          <w:rFonts w:eastAsia="TimesNewRomanPSMT" w:cstheme="minorHAnsi"/>
+          <w:szCs w:val="24"/>
+          <w:lang w:val="en-CA"/>
+        </w:rPr>
+        <w:t>(~110 m water depth) and approximately 300 m water depth.</w:t>
+      </w:r>
+    </w:p>
+    <w:p>
+      <w:pPr>
+        <w:autoSpaceDE w:val="0"/>
+        <w:autoSpaceDN w:val="0"/>
+        <w:adjustRightInd w:val="0"/>
+        <w:spacing w:after="0" w:line="240" w:lineRule="auto"/>
+        <w:rPr>
+          <w:rFonts w:eastAsia="TimesNewRomanPSMT" w:cstheme="minorHAnsi"/>
+          <w:szCs w:val="24"/>
+          <w:lang w:val="en-CA"/>
+        </w:rPr>
+      </w:pPr>
+      <w:r>
+        <w:rPr>
+          <w:rFonts w:eastAsia="TimesNewRomanPSMT" w:cstheme="minorHAnsi"/>
+          <w:szCs w:val="24"/>
+          <w:lang w:val="en-CA"/>
+        </w:rPr>
+        <w:t>Warming and possible thawing of the permafrost and dissoci</w:t>
+      </w:r>
+      <w:r>
+        <w:rPr>
+          <w:rFonts w:eastAsia="TimesNewRomanPSMT" w:cstheme="minorHAnsi"/>
+          <w:szCs w:val="24"/>
+          <w:lang w:val="en-CA"/>
+        </w:rPr>
+        <w:t xml:space="preserve">ation of permafrost gas hydrate </w:t>
+      </w:r>
+      <w:r>
+        <w:rPr>
+          <w:rFonts w:eastAsia="TimesNewRomanPSMT" w:cstheme="minorHAnsi"/>
+          <w:szCs w:val="24"/>
+          <w:lang w:val="en-CA"/>
+        </w:rPr>
+        <w:t>as a consequence of the sea level rise may weaken subsurface se</w:t>
+      </w:r>
+      <w:r>
+        <w:rPr>
+          <w:rFonts w:eastAsia="TimesNewRomanPSMT" w:cstheme="minorHAnsi"/>
+          <w:szCs w:val="24"/>
+          <w:lang w:val="en-CA"/>
+        </w:rPr>
+        <w:t xml:space="preserve">diments and lead to subsidence, </w:t>
+      </w:r>
+      <w:r>
+        <w:rPr>
+          <w:rFonts w:eastAsia="TimesNewRomanPSMT" w:cstheme="minorHAnsi"/>
+          <w:szCs w:val="24"/>
+          <w:lang w:val="en-CA"/>
+        </w:rPr>
+        <w:t>reduction of sediment strength and release of free gas. Field studies, including those from</w:t>
+      </w:r>
+    </w:p>
+    <w:p>
+      <w:pPr>
+        <w:autoSpaceDE w:val="0"/>
+        <w:autoSpaceDN w:val="0"/>
+        <w:adjustRightInd w:val="0"/>
+        <w:spacing w:after="0" w:line="240" w:lineRule="auto"/>
+        <w:rPr>
+          <w:rFonts w:eastAsia="TimesNewRomanPSMT" w:cstheme="minorHAnsi"/>
+          <w:szCs w:val="24"/>
+          <w:lang w:val="en-CA"/>
+        </w:rPr>
+      </w:pPr>
+      <w:r>
+        <w:rPr>
+          <w:rFonts w:eastAsia="TimesNewRomanPSMT" w:cstheme="minorHAnsi"/>
+          <w:szCs w:val="24"/>
+          <w:lang w:val="en-CA"/>
+        </w:rPr>
+        <w:lastRenderedPageBreak/>
+        <w:t>CCGS Sir Wilfrid Laurier in 2003, 2010 and 2012, 2013, 2016 have documented the escape of</w:t>
+      </w:r>
+      <w:r>
+        <w:rPr>
+          <w:rFonts w:eastAsia="TimesNewRomanPSMT" w:cstheme="minorHAnsi"/>
+          <w:szCs w:val="24"/>
+          <w:lang w:val="en-CA"/>
+        </w:rPr>
+        <w:t xml:space="preserve"> m</w:t>
+      </w:r>
+      <w:r>
+        <w:rPr>
+          <w:rFonts w:eastAsia="TimesNewRomanPSMT" w:cstheme="minorHAnsi"/>
+          <w:szCs w:val="24"/>
+          <w:lang w:val="en-CA"/>
+        </w:rPr>
+        <w:t>ethane from the seabed of the outer shelf and slope. Gas venting has been observed from</w:t>
+      </w:r>
+    </w:p>
+    <w:p>
+      <w:pPr>
+        <w:autoSpaceDE w:val="0"/>
+        <w:autoSpaceDN w:val="0"/>
+        <w:adjustRightInd w:val="0"/>
+        <w:spacing w:after="0" w:line="240" w:lineRule="auto"/>
+        <w:rPr>
+          <w:rFonts w:cstheme="minorHAnsi"/>
+          <w:szCs w:val="24"/>
+          <w:lang w:val="en-CA"/>
+        </w:rPr>
+      </w:pPr>
+      <w:r>
+        <w:rPr>
+          <w:rFonts w:cstheme="minorHAnsi"/>
+          <w:szCs w:val="24"/>
+          <w:lang w:val="en-CA"/>
+        </w:rPr>
+        <w:t xml:space="preserve">6 </w:t>
+      </w:r>
+      <w:r>
+        <w:rPr>
+          <w:rFonts w:eastAsia="TimesNewRomanPSMT" w:cstheme="minorHAnsi"/>
+          <w:szCs w:val="24"/>
+          <w:lang w:val="en-CA"/>
+        </w:rPr>
+        <w:t>some conical mounds on the shelf which are referred to as pingo-like features (Paull et al.,</w:t>
+      </w:r>
+    </w:p>
+    <w:p>
+      <w:pPr>
+        <w:autoSpaceDE w:val="0"/>
+        <w:autoSpaceDN w:val="0"/>
+        <w:adjustRightInd w:val="0"/>
+        <w:spacing w:after="0" w:line="240" w:lineRule="auto"/>
+        <w:rPr>
+          <w:rFonts w:eastAsia="TimesNewRomanPSMT" w:cstheme="minorHAnsi"/>
+          <w:szCs w:val="24"/>
+          <w:lang w:val="en-CA"/>
+        </w:rPr>
+      </w:pPr>
+      <w:r>
+        <w:rPr>
+          <w:rFonts w:eastAsia="TimesNewRomanPSMT" w:cstheme="minorHAnsi"/>
+          <w:szCs w:val="24"/>
+          <w:lang w:val="en-CA"/>
+        </w:rPr>
+        <w:t>2007). Gas venting has also been observed from an area of</w:t>
+      </w:r>
+      <w:r>
+        <w:rPr>
+          <w:rFonts w:eastAsia="TimesNewRomanPSMT" w:cstheme="minorHAnsi"/>
+          <w:szCs w:val="24"/>
+          <w:lang w:val="en-CA"/>
+        </w:rPr>
+        <w:t xml:space="preserve"> large landslides at top of the </w:t>
+      </w:r>
+      <w:r>
+        <w:rPr>
+          <w:rFonts w:eastAsia="TimesNewRomanPSMT" w:cstheme="minorHAnsi"/>
+          <w:szCs w:val="24"/>
+          <w:lang w:val="en-CA"/>
+        </w:rPr>
+        <w:t>continental slope near 100 m depth and from the upper slop</w:t>
+      </w:r>
+      <w:r>
+        <w:rPr>
+          <w:rFonts w:eastAsia="TimesNewRomanPSMT" w:cstheme="minorHAnsi"/>
+          <w:szCs w:val="24"/>
+          <w:lang w:val="en-CA"/>
+        </w:rPr>
+        <w:t xml:space="preserve">e associated with large conical </w:t>
+      </w:r>
+      <w:r>
+        <w:rPr>
+          <w:rFonts w:eastAsia="TimesNewRomanPSMT" w:cstheme="minorHAnsi"/>
+          <w:szCs w:val="24"/>
+          <w:lang w:val="en-CA"/>
+        </w:rPr>
+        <w:t>features that appear similar to mud volcanoes described in othe</w:t>
+      </w:r>
+      <w:r>
+        <w:rPr>
+          <w:rFonts w:eastAsia="TimesNewRomanPSMT" w:cstheme="minorHAnsi"/>
+          <w:szCs w:val="24"/>
+          <w:lang w:val="en-CA"/>
+        </w:rPr>
+        <w:t xml:space="preserve">r settings around the world. We </w:t>
+      </w:r>
+      <w:r>
+        <w:rPr>
+          <w:rFonts w:eastAsia="TimesNewRomanPSMT" w:cstheme="minorHAnsi"/>
+          <w:szCs w:val="24"/>
+          <w:lang w:val="en-CA"/>
+        </w:rPr>
+        <w:t>propose that degrading permafrost and gas hydrates liberate gas</w:t>
+      </w:r>
+      <w:r>
+        <w:rPr>
+          <w:rFonts w:eastAsia="TimesNewRomanPSMT" w:cstheme="minorHAnsi"/>
+          <w:szCs w:val="24"/>
+          <w:lang w:val="en-CA"/>
+        </w:rPr>
+        <w:t xml:space="preserve"> and pore water that reduce the </w:t>
+      </w:r>
+      <w:r>
+        <w:rPr>
+          <w:rFonts w:eastAsia="TimesNewRomanPSMT" w:cstheme="minorHAnsi"/>
+          <w:szCs w:val="24"/>
+          <w:lang w:val="en-CA"/>
+        </w:rPr>
+        <w:t>strength of subsurface sediments, leading to possible seabed instability</w:t>
+      </w:r>
+      <w:r>
+        <w:rPr>
+          <w:rFonts w:eastAsia="TimesNewRomanPSMT" w:cstheme="minorHAnsi"/>
+          <w:szCs w:val="24"/>
+          <w:lang w:val="en-CA"/>
+        </w:rPr>
+        <w:t>.</w:t>
+      </w:r>
+    </w:p>
+    <w:p>
+      <w:pPr>
+        <w:autoSpaceDE w:val="0"/>
+        <w:autoSpaceDN w:val="0"/>
+        <w:adjustRightInd w:val="0"/>
+        <w:spacing w:after="0" w:line="240" w:lineRule="auto"/>
+        <w:rPr>
+          <w:rFonts w:eastAsia="TimesNewRomanPSMT" w:cstheme="minorHAnsi"/>
+          <w:szCs w:val="24"/>
+          <w:lang w:val="en-CA"/>
+        </w:rPr>
+      </w:pPr>
+    </w:p>
+    <w:p>
+      <w:pPr>
+        <w:autoSpaceDE w:val="0"/>
+        <w:autoSpaceDN w:val="0"/>
+        <w:adjustRightInd w:val="0"/>
+        <w:spacing w:after="0" w:line="240" w:lineRule="auto"/>
+        <w:rPr>
+          <w:rFonts w:eastAsia="TimesNewRomanPSMT" w:cstheme="minorHAnsi"/>
+          <w:szCs w:val="24"/>
+        </w:rPr>
+      </w:pPr>
+      <w:r>
+        <w:rPr>
+          <w:rFonts w:eastAsia="TimesNewRomanPSMT" w:cstheme="minorHAnsi"/>
+          <w:szCs w:val="24"/>
+        </w:rPr>
+        <w:t xml:space="preserve">Schéma des propriétés des tirs ainsi que </w:t>
+      </w:r>
+      <w:r>
+        <w:rPr>
+          <w:rFonts w:eastAsia="TimesNewRomanPSMT" w:cstheme="minorHAnsi"/>
+          <w:szCs w:val="24"/>
+        </w:rPr>
+        <w:t>le schéma de l’expérience réalisée :</w:t>
+      </w:r>
+    </w:p>
+    <w:p>
+      <w:pPr>
+        <w:autoSpaceDE w:val="0"/>
+        <w:autoSpaceDN w:val="0"/>
+        <w:adjustRightInd w:val="0"/>
+        <w:spacing w:after="0" w:line="240" w:lineRule="auto"/>
+        <w:rPr>
+          <w:rFonts w:eastAsia="TimesNewRomanPSMT" w:cstheme="minorHAnsi"/>
+          <w:szCs w:val="24"/>
+        </w:rPr>
+      </w:pPr>
+      <w:r>
+        <w:rPr>
+          <w:rFonts w:eastAsia="TimesNewRomanPSMT" w:cstheme="minorHAnsi"/>
+          <w:noProof/>
+          <w:szCs w:val="24"/>
+          <w:lang w:eastAsia="fr-CA"/>
+        </w:rPr>
+        <w:drawing>
+          <wp:inline distT="0" distB="0" distL="0" distR="0">
+            <wp:extent cx="5486400" cy="3436620"/>
+            <wp:effectExtent l="0" t="0" r="0" b="0"/>
+            <wp:docPr id="17" name="Image 17"/>
+            <wp:cNvGraphicFramePr>
+              <a:graphicFrameLocks xmlns:a="http://schemas.openxmlformats.org/drawingml/2006/main" noChangeAspect="1"/>
+            </wp:cNvGraphicFramePr>
+            <a:graphic xmlns:a="http://schemas.openxmlformats.org/drawingml/2006/main">
+              <a:graphicData uri="http://schemas.openxmlformats.org/drawingml/2006/picture">
+                <pic:pic xmlns:pic="http://schemas.openxmlformats.org/drawingml/2006/picture">
+                  <pic:nvPicPr>
+                    <pic:cNvPr id="17" name="photo 17.JPG"/>
+                    <pic:cNvPicPr/>
+                  </pic:nvPicPr>
+                  <pic:blipFill>
+                    <a:blip r:embed="rId22">
+                      <a:extLst>
+                        <a:ext uri="{28A0092B-C50C-407E-A947-70E740481C1C}">
+                          <a14:useLocalDpi xmlns:a14="http://schemas.microsoft.com/office/drawing/2010/main" val="0"/>
+                        </a:ext>
+                      </a:extLst>
+                    </a:blip>
+                    <a:stretch>
+                      <a:fillRect/>
+                    </a:stretch>
+                  </pic:blipFill>
+                  <pic:spPr>
+                    <a:xfrm>
+                      <a:off x="0" y="0"/>
+                      <a:ext cx="5486400" cy="3436620"/>
+                    </a:xfrm>
+                    <a:prstGeom prst="rect">
+                      <a:avLst/>
+                    </a:prstGeom>
+                  </pic:spPr>
+                </pic:pic>
+              </a:graphicData>
+            </a:graphic>
+          </wp:inline>
+        </w:drawing>
+      </w:r>
+    </w:p>
+    <w:p>
+      <w:pPr>
+        <w:rPr>
+          <w:rFonts w:eastAsia="TimesNewRomanPSMT" w:cstheme="minorHAnsi"/>
+          <w:szCs w:val="24"/>
+        </w:rPr>
+      </w:pPr>
+      <w:r>
+        <w:rPr>
+          <w:rFonts w:eastAsia="TimesNewRomanPSMT" w:cstheme="minorHAnsi"/>
+          <w:noProof/>
+          <w:szCs w:val="24"/>
+          <w:lang w:eastAsia="fr-CA"/>
+        </w:rPr>
+        <w:drawing>
+          <wp:inline distT="0" distB="0" distL="0" distR="0">
+            <wp:extent cx="4632960" cy="2674620"/>
+            <wp:effectExtent l="0" t="0" r="0" b="0"/>
+            <wp:docPr id="18" name="Image 18"/>
+            <wp:cNvGraphicFramePr>
+              <a:graphicFrameLocks xmlns:a="http://schemas.openxmlformats.org/drawingml/2006/main" noChangeAspect="1"/>
+            </wp:cNvGraphicFramePr>
+            <a:graphic xmlns:a="http://schemas.openxmlformats.org/drawingml/2006/main">
+              <a:graphicData uri="http://schemas.openxmlformats.org/drawingml/2006/picture">
+                <pic:pic xmlns:pic="http://schemas.openxmlformats.org/drawingml/2006/picture">
+                  <pic:nvPicPr>
+                    <pic:cNvPr id="18" name="photo 16.JPG"/>
+                    <pic:cNvPicPr/>
+                  </pic:nvPicPr>
+                  <pic:blipFill>
+                    <a:blip r:embed="rId23">
+                      <a:extLst>
+                        <a:ext uri="{28A0092B-C50C-407E-A947-70E740481C1C}">
+                          <a14:useLocalDpi xmlns:a14="http://schemas.microsoft.com/office/drawing/2010/main" val="0"/>
+                        </a:ext>
+                      </a:extLst>
+                    </a:blip>
+                    <a:stretch>
+                      <a:fillRect/>
+                    </a:stretch>
+                  </pic:blipFill>
+                  <pic:spPr>
+                    <a:xfrm>
+                      <a:off x="0" y="0"/>
+                      <a:ext cx="4632960" cy="2674620"/>
+                    </a:xfrm>
+                    <a:prstGeom prst="rect">
+                      <a:avLst/>
+                    </a:prstGeom>
+                  </pic:spPr>
+                </pic:pic>
+              </a:graphicData>
+            </a:graphic>
+          </wp:inline>
+        </w:drawing>
+      </w:r>
+    </w:p>
+    <w:p>
+      <w:pPr>
+        <w:rPr>
+          <w:rFonts w:eastAsia="TimesNewRomanPSMT" w:cstheme="minorHAnsi"/>
+          <w:szCs w:val="24"/>
+        </w:rPr>
+      </w:pPr>
+      <w:r>
+        <w:rPr>
+          <w:rFonts w:eastAsia="TimesNewRomanPSMT" w:cstheme="minorHAnsi"/>
+          <w:szCs w:val="24"/>
+        </w:rPr>
+        <w:t xml:space="preserve">Numéro des tirs : </w:t>
+      </w:r>
+    </w:p>
+    <w:p>
+      <w:pPr>
+        <w:rPr>
+          <w:rFonts w:eastAsia="TimesNewRomanPSMT" w:cstheme="minorHAnsi"/>
+          <w:szCs w:val="24"/>
+        </w:rPr>
+      </w:pPr>
+      <w:r>
+        <w:rPr>
+          <w:rFonts w:eastAsia="TimesNewRomanPSMT" w:cstheme="minorHAnsi"/>
+          <w:noProof/>
+          <w:szCs w:val="24"/>
+          <w:lang w:eastAsia="fr-CA"/>
+        </w:rPr>
+        <w:lastRenderedPageBreak/>
+        <w:drawing>
+          <wp:inline distT="0" distB="0" distL="0" distR="0">
+            <wp:extent cx="5486400" cy="3963670"/>
+            <wp:effectExtent l="0" t="0" r="0" b="0"/>
+            <wp:docPr id="19" name="Image 19"/>
+            <wp:cNvGraphicFramePr>
+              <a:graphicFrameLocks xmlns:a="http://schemas.openxmlformats.org/drawingml/2006/main" noChangeAspect="1"/>
+            </wp:cNvGraphicFramePr>
+            <a:graphic xmlns:a="http://schemas.openxmlformats.org/drawingml/2006/main">
+              <a:graphicData uri="http://schemas.openxmlformats.org/drawingml/2006/picture">
+                <pic:pic xmlns:pic="http://schemas.openxmlformats.org/drawingml/2006/picture">
+                  <pic:nvPicPr>
+                    <pic:cNvPr id="19" name="photo 18.JPG"/>
+                    <pic:cNvPicPr/>
+                  </pic:nvPicPr>
+                  <pic:blipFill>
+                    <a:blip r:embed="rId24">
+                      <a:extLst>
+                        <a:ext uri="{28A0092B-C50C-407E-A947-70E740481C1C}">
+                          <a14:useLocalDpi xmlns:a14="http://schemas.microsoft.com/office/drawing/2010/main" val="0"/>
+                        </a:ext>
+                      </a:extLst>
+                    </a:blip>
+                    <a:stretch>
+                      <a:fillRect/>
+                    </a:stretch>
+                  </pic:blipFill>
+                  <pic:spPr>
+                    <a:xfrm>
+                      <a:off x="0" y="0"/>
+                      <a:ext cx="5486400" cy="3963670"/>
+                    </a:xfrm>
+                    <a:prstGeom prst="rect">
+                      <a:avLst/>
+                    </a:prstGeom>
+                  </pic:spPr>
+                </pic:pic>
+              </a:graphicData>
+            </a:graphic>
+          </wp:inline>
+        </w:drawing>
+      </w:r>
+    </w:p>
+    <w:p>
+      <w:pPr>
+        <w:rPr>
+          <w:rFonts w:eastAsia="TimesNewRomanPSMT" w:cstheme="minorHAnsi"/>
+          <w:szCs w:val="24"/>
+        </w:rPr>
+      </w:pPr>
+      <w:r>
+        <w:rPr>
+          <w:rFonts w:eastAsia="TimesNewRomanPSMT" w:cstheme="minorHAnsi"/>
+          <w:szCs w:val="24"/>
+        </w:rPr>
+        <w:t xml:space="preserve">Multibeam survey : </w:t>
+      </w:r>
+    </w:p>
+    <w:p>
+      <w:pPr>
+        <w:rPr>
+          <w:rFonts w:eastAsia="TimesNewRomanPSMT" w:cstheme="minorHAnsi"/>
+          <w:szCs w:val="24"/>
+        </w:rPr>
+      </w:pPr>
+      <w:r>
+        <w:rPr>
+          <w:rFonts w:eastAsia="TimesNewRomanPSMT" w:cstheme="minorHAnsi"/>
+          <w:szCs w:val="24"/>
+        </w:rPr>
+        <w:t xml:space="preserve">Zones étudiées plus précisément : </w:t>
+      </w:r>
+    </w:p>
+    <w:p>
+      <w:pPr>
+        <w:rPr>
+          <w:rFonts w:eastAsia="TimesNewRomanPSMT" w:cstheme="minorHAnsi"/>
+          <w:szCs w:val="24"/>
+        </w:rPr>
+      </w:pPr>
+      <w:r>
+        <w:rPr>
+          <w:rFonts w:eastAsia="TimesNewRomanPSMT" w:cstheme="minorHAnsi"/>
+          <w:noProof/>
+          <w:szCs w:val="24"/>
+          <w:lang w:eastAsia="fr-CA"/>
+        </w:rPr>
+        <w:lastRenderedPageBreak/>
+        <w:drawing>
+          <wp:inline distT="0" distB="0" distL="0" distR="0">
+            <wp:extent cx="5486400" cy="3903980"/>
+            <wp:effectExtent l="0" t="0" r="0" b="1270"/>
+            <wp:docPr id="20" name="Image 20"/>
+            <wp:cNvGraphicFramePr>
+              <a:graphicFrameLocks xmlns:a="http://schemas.openxmlformats.org/drawingml/2006/main" noChangeAspect="1"/>
+            </wp:cNvGraphicFramePr>
+            <a:graphic xmlns:a="http://schemas.openxmlformats.org/drawingml/2006/main">
+              <a:graphicData uri="http://schemas.openxmlformats.org/drawingml/2006/picture">
+                <pic:pic xmlns:pic="http://schemas.openxmlformats.org/drawingml/2006/picture">
+                  <pic:nvPicPr>
+                    <pic:cNvPr id="20" name="photo 19.JPG"/>
+                    <pic:cNvPicPr/>
+                  </pic:nvPicPr>
+                  <pic:blipFill>
+                    <a:blip r:embed="rId25">
+                      <a:extLst>
+                        <a:ext uri="{28A0092B-C50C-407E-A947-70E740481C1C}">
+                          <a14:useLocalDpi xmlns:a14="http://schemas.microsoft.com/office/drawing/2010/main" val="0"/>
+                        </a:ext>
+                      </a:extLst>
+                    </a:blip>
+                    <a:stretch>
+                      <a:fillRect/>
+                    </a:stretch>
+                  </pic:blipFill>
+                  <pic:spPr>
+                    <a:xfrm>
+                      <a:off x="0" y="0"/>
+                      <a:ext cx="5486400" cy="3903980"/>
+                    </a:xfrm>
+                    <a:prstGeom prst="rect">
+                      <a:avLst/>
+                    </a:prstGeom>
+                  </pic:spPr>
+                </pic:pic>
+              </a:graphicData>
+            </a:graphic>
+          </wp:inline>
+        </w:drawing>
+      </w:r>
+    </w:p>
+    <w:p>
+      <w:pPr>
+        <w:autoSpaceDE w:val="0"/>
+        <w:autoSpaceDN w:val="0"/>
+        <w:adjustRightInd w:val="0"/>
+        <w:spacing w:after="0" w:line="240" w:lineRule="auto"/>
+        <w:rPr>
+          <w:rFonts w:ascii="Times New Roman" w:hAnsi="Times New Roman" w:cs="Times New Roman"/>
+          <w:b/>
+          <w:bCs/>
+          <w:i/>
+          <w:iCs/>
+          <w:sz w:val="24"/>
+          <w:szCs w:val="24"/>
+          <w:lang w:val="en-CA"/>
+        </w:rPr>
+      </w:pPr>
+      <w:r>
+        <w:rPr>
+          <w:rFonts w:ascii="Times New Roman" w:hAnsi="Times New Roman" w:cs="Times New Roman"/>
+          <w:b/>
+          <w:bCs/>
+          <w:i/>
+          <w:iCs/>
+          <w:sz w:val="24"/>
+          <w:szCs w:val="24"/>
+          <w:lang w:val="en-CA"/>
+        </w:rPr>
+        <w:t>3.3.1. Detailed survey of Western edge of Mackenzie Trough</w:t>
+      </w:r>
+    </w:p>
+    <w:p>
+      <w:pPr>
+        <w:autoSpaceDE w:val="0"/>
+        <w:autoSpaceDN w:val="0"/>
+        <w:adjustRightInd w:val="0"/>
+        <w:spacing w:after="0" w:line="240" w:lineRule="auto"/>
+        <w:rPr>
+          <w:rFonts w:eastAsia="TimesNewRomanPSMT" w:cstheme="minorHAnsi"/>
+          <w:szCs w:val="24"/>
+          <w:lang w:val="en-CA"/>
+        </w:rPr>
+      </w:pPr>
+      <w:r>
+        <w:rPr>
+          <w:rFonts w:eastAsia="TimesNewRomanPSMT" w:cstheme="minorHAnsi"/>
+          <w:szCs w:val="24"/>
+          <w:lang w:val="en-CA"/>
+        </w:rPr>
+        <w:t>The Western Mackenzie Trough has very limited s</w:t>
+      </w:r>
+      <w:r>
+        <w:rPr>
+          <w:rFonts w:eastAsia="TimesNewRomanPSMT" w:cstheme="minorHAnsi"/>
+          <w:szCs w:val="24"/>
+          <w:lang w:val="en-CA"/>
+        </w:rPr>
+        <w:t xml:space="preserve">eafloor-mapping information. We </w:t>
+      </w:r>
+      <w:r>
+        <w:rPr>
+          <w:rFonts w:eastAsia="TimesNewRomanPSMT" w:cstheme="minorHAnsi"/>
+          <w:szCs w:val="24"/>
+          <w:lang w:val="en-CA"/>
+        </w:rPr>
+        <w:t>conducted a targeted multibeam survey in this area with s</w:t>
+      </w:r>
+      <w:r>
+        <w:rPr>
+          <w:rFonts w:eastAsia="TimesNewRomanPSMT" w:cstheme="minorHAnsi"/>
+          <w:szCs w:val="24"/>
+          <w:lang w:val="en-CA"/>
+        </w:rPr>
+        <w:t xml:space="preserve">urvey lines of ~20 km in length </w:t>
+      </w:r>
+      <w:r>
+        <w:rPr>
+          <w:rFonts w:eastAsia="TimesNewRomanPSMT" w:cstheme="minorHAnsi"/>
+          <w:szCs w:val="24"/>
+          <w:lang w:val="en-CA"/>
+        </w:rPr>
+        <w:t xml:space="preserve">trending in a northwest-southeast direction. Water depths of </w:t>
+      </w:r>
+      <w:r>
+        <w:rPr>
+          <w:rFonts w:eastAsia="TimesNewRomanPSMT" w:cstheme="minorHAnsi"/>
+          <w:szCs w:val="24"/>
+          <w:lang w:val="en-CA"/>
+        </w:rPr>
+        <w:t xml:space="preserve">the survey area ranged from ~70 </w:t>
+      </w:r>
+      <w:r>
+        <w:rPr>
+          <w:rFonts w:eastAsia="TimesNewRomanPSMT" w:cstheme="minorHAnsi"/>
+          <w:szCs w:val="24"/>
+          <w:lang w:val="en-CA"/>
+        </w:rPr>
+        <w:t>m to ~180 m. We identified two primary targets, a narrow tro</w:t>
+      </w:r>
+      <w:r>
+        <w:rPr>
+          <w:rFonts w:eastAsia="TimesNewRomanPSMT" w:cstheme="minorHAnsi"/>
+          <w:szCs w:val="24"/>
+          <w:lang w:val="en-CA"/>
+        </w:rPr>
+        <w:t xml:space="preserve">ugh aligned sub-parallel to the </w:t>
+      </w:r>
+      <w:r>
+        <w:rPr>
+          <w:rFonts w:eastAsia="TimesNewRomanPSMT" w:cstheme="minorHAnsi"/>
+          <w:szCs w:val="24"/>
+          <w:lang w:val="en-CA"/>
+        </w:rPr>
+        <w:t>survey lines and several possible Pingo-Like Features (PLF) w</w:t>
+      </w:r>
+      <w:r>
+        <w:rPr>
+          <w:rFonts w:eastAsia="TimesNewRomanPSMT" w:cstheme="minorHAnsi"/>
+          <w:szCs w:val="24"/>
+          <w:lang w:val="en-CA"/>
+        </w:rPr>
+        <w:t xml:space="preserve">ith heights of ~10 m and widths </w:t>
+      </w:r>
+      <w:r>
+        <w:rPr>
+          <w:rFonts w:eastAsia="TimesNewRomanPSMT" w:cstheme="minorHAnsi"/>
+          <w:szCs w:val="24"/>
+          <w:lang w:val="en-CA"/>
+        </w:rPr>
+        <w:t>of ~20 m (Figure 3.3). The multibeam data collected during t</w:t>
+      </w:r>
+      <w:r>
+        <w:rPr>
+          <w:rFonts w:eastAsia="TimesNewRomanPSMT" w:cstheme="minorHAnsi"/>
+          <w:szCs w:val="24"/>
+          <w:lang w:val="en-CA"/>
+        </w:rPr>
+        <w:t xml:space="preserve">his survey formed the base data </w:t>
+      </w:r>
+      <w:r>
+        <w:rPr>
+          <w:rFonts w:eastAsia="TimesNewRomanPSMT" w:cstheme="minorHAnsi"/>
+          <w:szCs w:val="24"/>
+          <w:lang w:val="en-CA"/>
+        </w:rPr>
+        <w:t>for the subsequent Autonomous Underwater Vehicle (AUV) survey (see Chapter 5).</w:t>
+      </w:r>
+    </w:p>
+    <w:p>
+      <w:pPr>
+        <w:autoSpaceDE w:val="0"/>
+        <w:autoSpaceDN w:val="0"/>
+        <w:adjustRightInd w:val="0"/>
+        <w:spacing w:after="0" w:line="240" w:lineRule="auto"/>
+        <w:rPr>
+          <w:rFonts w:eastAsia="TimesNewRomanPSMT" w:cstheme="minorHAnsi"/>
+          <w:szCs w:val="24"/>
+          <w:lang w:val="en-CA"/>
+        </w:rPr>
+      </w:pPr>
+    </w:p>
+    <w:p>
+      <w:pPr>
+        <w:autoSpaceDE w:val="0"/>
+        <w:autoSpaceDN w:val="0"/>
+        <w:adjustRightInd w:val="0"/>
+        <w:spacing w:after="0" w:line="240" w:lineRule="auto"/>
+        <w:rPr>
+          <w:rFonts w:eastAsia="TimesNewRomanPSMT" w:cstheme="minorHAnsi"/>
+          <w:szCs w:val="24"/>
+          <w:lang w:val="en-CA"/>
+        </w:rPr>
+      </w:pPr>
+      <w:r>
+        <w:rPr>
+          <w:rFonts w:eastAsia="TimesNewRomanPSMT" w:cstheme="minorHAnsi"/>
+          <w:noProof/>
+          <w:szCs w:val="24"/>
+          <w:lang w:eastAsia="fr-CA"/>
+        </w:rPr>
+        <w:lastRenderedPageBreak/>
+        <w:drawing>
+          <wp:inline distT="0" distB="0" distL="0" distR="0">
+            <wp:extent cx="3619500" cy="5707380"/>
+            <wp:effectExtent l="0" t="0" r="0" b="7620"/>
+            <wp:docPr id="21" name="Image 21"/>
+            <wp:cNvGraphicFramePr>
+              <a:graphicFrameLocks xmlns:a="http://schemas.openxmlformats.org/drawingml/2006/main" noChangeAspect="1"/>
+            </wp:cNvGraphicFramePr>
+            <a:graphic xmlns:a="http://schemas.openxmlformats.org/drawingml/2006/main">
+              <a:graphicData uri="http://schemas.openxmlformats.org/drawingml/2006/picture">
+                <pic:pic xmlns:pic="http://schemas.openxmlformats.org/drawingml/2006/picture">
+                  <pic:nvPicPr>
+                    <pic:cNvPr id="21" name="photo 20.JPG"/>
+                    <pic:cNvPicPr/>
+                  </pic:nvPicPr>
+                  <pic:blipFill>
+                    <a:blip r:embed="rId26">
+                      <a:extLst>
+                        <a:ext uri="{28A0092B-C50C-407E-A947-70E740481C1C}">
+                          <a14:useLocalDpi xmlns:a14="http://schemas.microsoft.com/office/drawing/2010/main" val="0"/>
+                        </a:ext>
+                      </a:extLst>
+                    </a:blip>
+                    <a:stretch>
+                      <a:fillRect/>
+                    </a:stretch>
+                  </pic:blipFill>
+                  <pic:spPr>
+                    <a:xfrm>
+                      <a:off x="0" y="0"/>
+                      <a:ext cx="3619500" cy="5707380"/>
+                    </a:xfrm>
+                    <a:prstGeom prst="rect">
+                      <a:avLst/>
+                    </a:prstGeom>
+                  </pic:spPr>
+                </pic:pic>
+              </a:graphicData>
+            </a:graphic>
+          </wp:inline>
+        </w:drawing>
+      </w:r>
+    </w:p>
+    <w:p>
+      <w:pPr>
+        <w:rPr>
+          <w:rFonts w:eastAsia="TimesNewRomanPSMT" w:cstheme="minorHAnsi"/>
+          <w:szCs w:val="24"/>
+          <w:lang w:val="en-CA"/>
+        </w:rPr>
+      </w:pPr>
+    </w:p>
+    <w:p>
+      <w:pPr>
+        <w:rPr>
+          <w:rFonts w:eastAsia="TimesNewRomanPSMT" w:cstheme="minorHAnsi"/>
+          <w:szCs w:val="24"/>
+        </w:rPr>
+      </w:pPr>
+      <w:r>
+        <w:rPr>
+          <w:rFonts w:eastAsia="TimesNewRomanPSMT" w:cstheme="minorHAnsi"/>
+          <w:szCs w:val="24"/>
+        </w:rPr>
+        <w:t xml:space="preserve">Les résultats de tirs sismiques à l’embouchure du creux de Mackenzie </w:t>
+      </w:r>
+      <w:r>
+        <w:rPr>
+          <w:rFonts w:eastAsia="TimesNewRomanPSMT" w:cstheme="minorHAnsi"/>
+          <w:szCs w:val="24"/>
+        </w:rPr>
+        <w:t xml:space="preserve">sont illustrées à la figure suivante : </w:t>
+      </w:r>
+      <w:r>
+        <w:rPr>
+          <w:rFonts w:eastAsia="TimesNewRomanPSMT" w:cstheme="minorHAnsi"/>
+          <w:szCs w:val="24"/>
+        </w:rPr>
+        <w:t xml:space="preserve">Les numéros de référence sur la carte sont illustrées plus haut dans le document de référence. </w:t>
+      </w:r>
+    </w:p>
+    <w:p>
+      <w:pPr>
+        <w:rPr>
+          <w:rFonts w:eastAsia="TimesNewRomanPSMT" w:cstheme="minorHAnsi"/>
+          <w:szCs w:val="24"/>
+        </w:rPr>
+      </w:pPr>
+      <w:r>
+        <w:rPr>
+          <w:rFonts w:eastAsia="TimesNewRomanPSMT" w:cstheme="minorHAnsi"/>
+          <w:noProof/>
+          <w:szCs w:val="24"/>
+          <w:lang w:eastAsia="fr-CA"/>
+        </w:rPr>
+        <w:lastRenderedPageBreak/>
+        <w:drawing>
+          <wp:inline distT="0" distB="0" distL="0" distR="0">
+            <wp:extent cx="5074920" cy="2827020"/>
+            <wp:effectExtent l="0" t="0" r="0" b="0"/>
+            <wp:docPr id="22" name="Image 22"/>
+            <wp:cNvGraphicFramePr>
+              <a:graphicFrameLocks xmlns:a="http://schemas.openxmlformats.org/drawingml/2006/main" noChangeAspect="1"/>
+            </wp:cNvGraphicFramePr>
+            <a:graphic xmlns:a="http://schemas.openxmlformats.org/drawingml/2006/main">
+              <a:graphicData uri="http://schemas.openxmlformats.org/drawingml/2006/picture">
+                <pic:pic xmlns:pic="http://schemas.openxmlformats.org/drawingml/2006/picture">
+                  <pic:nvPicPr>
+                    <pic:cNvPr id="22" name="Photo 21.JPG"/>
+                    <pic:cNvPicPr/>
+                  </pic:nvPicPr>
+                  <pic:blipFill>
+                    <a:blip r:embed="rId27">
+                      <a:extLst>
+                        <a:ext uri="{28A0092B-C50C-407E-A947-70E740481C1C}">
+                          <a14:useLocalDpi xmlns:a14="http://schemas.microsoft.com/office/drawing/2010/main" val="0"/>
+                        </a:ext>
+                      </a:extLst>
+                    </a:blip>
+                    <a:stretch>
+                      <a:fillRect/>
+                    </a:stretch>
+                  </pic:blipFill>
+                  <pic:spPr>
+                    <a:xfrm>
+                      <a:off x="0" y="0"/>
+                      <a:ext cx="5074920" cy="2827020"/>
+                    </a:xfrm>
+                    <a:prstGeom prst="rect">
+                      <a:avLst/>
+                    </a:prstGeom>
+                  </pic:spPr>
+                </pic:pic>
+              </a:graphicData>
+            </a:graphic>
+          </wp:inline>
+        </w:drawing>
+      </w:r>
+    </w:p>
+    <w:p>
+      <w:pPr>
+        <w:rPr>
+          <w:rFonts w:eastAsia="TimesNewRomanPSMT" w:cstheme="minorHAnsi"/>
+          <w:szCs w:val="24"/>
+        </w:rPr>
+      </w:pPr>
+      <w:r>
+        <w:rPr>
+          <w:rFonts w:eastAsia="TimesNewRomanPSMT" w:cstheme="minorHAnsi"/>
+          <w:szCs w:val="24"/>
+        </w:rPr>
+        <w:t xml:space="preserve">Le creux de Mackenzie est recouvert en partie par des dépôts post-glaciaire qui font une épaisseur de 40 à 80 mètres. C’est dans cette région que les dépôts, lors du retrait des glaciers, ce sont déposés. </w:t>
+      </w:r>
+    </w:p>
+    <w:p>
+      <w:pPr>
+        <w:rPr>
+          <w:rFonts w:eastAsia="TimesNewRomanPSMT" w:cstheme="minorHAnsi"/>
+          <w:szCs w:val="24"/>
+        </w:rPr>
+      </w:pPr>
+    </w:p>
+    <w:p>
+      <w:pPr>
+        <w:rPr>
+          <w:rFonts w:eastAsia="TimesNewRomanPSMT" w:cstheme="minorHAnsi"/>
+          <w:szCs w:val="24"/>
+        </w:rPr>
+      </w:pPr>
+      <w:r>
+        <w:rPr>
+          <w:rFonts w:eastAsia="TimesNewRomanPSMT" w:cstheme="minorHAnsi"/>
+          <w:szCs w:val="24"/>
+        </w:rPr>
+        <w:t xml:space="preserve">Un véhicule sous-marin a été utilisé ayant pour objectif de marquer la topographie sous-marine de la mer de Beaufort. Le volcan de boue ainsi qu’une grande partie du territoire a été cartographié pour pouvoir mieux comprendre cette dite topographie. </w:t>
+      </w:r>
+    </w:p>
+    <w:p>
+      <w:pPr>
+        <w:rPr>
+          <w:rFonts w:eastAsia="TimesNewRomanPSMT" w:cstheme="minorHAnsi"/>
+          <w:szCs w:val="24"/>
+        </w:rPr>
+      </w:pPr>
+      <w:r>
+        <w:rPr>
+          <w:rFonts w:eastAsia="TimesNewRomanPSMT" w:cstheme="minorHAnsi"/>
+          <w:szCs w:val="24"/>
+        </w:rPr>
+        <w:t xml:space="preserve">Un second véhicule a été utilisé dans l’objectif de prendre des échantillons, des photos ainsi que d’explorer les fonds sous-marins de la mer de Beaufort. </w:t>
+      </w:r>
+    </w:p>
+    <w:p>
+      <w:pPr>
+        <w:rPr>
+          <w:rFonts w:eastAsia="TimesNewRomanPSMT" w:cstheme="minorHAnsi"/>
+          <w:szCs w:val="24"/>
+        </w:rPr>
+      </w:pPr>
+      <w:r>
+        <w:rPr>
+          <w:rFonts w:eastAsia="TimesNewRomanPSMT" w:cstheme="minorHAnsi"/>
+          <w:szCs w:val="24"/>
+        </w:rPr>
+        <w:t xml:space="preserve">La mesure des flux de chaleur a été faite aussi. </w:t>
+      </w:r>
+    </w:p>
+    <w:p>
+      <w:pPr>
+        <w:rPr>
+          <w:rFonts w:eastAsia="TimesNewRomanPSMT" w:cstheme="minorHAnsi"/>
+          <w:szCs w:val="24"/>
         </w:rPr>
       </w:pPr>
       <w:bookmarkStart w:id="0" w:name="_GoBack"/>
       <w:bookmarkEnd w:id="0"/>
+    </w:p>
+    <w:p>
+      <w:pPr>
+        <w:rPr>
+          <w:rFonts w:eastAsia="TimesNewRomanPSMT" w:cstheme="minorHAnsi"/>
+          <w:szCs w:val="24"/>
+        </w:rPr>
+      </w:pPr>
+    </w:p>
+    <w:p>
+      <w:pPr>
+        <w:rPr>
+          <w:rFonts w:eastAsia="TimesNewRomanPSMT" w:cstheme="minorHAnsi"/>
+          <w:szCs w:val="24"/>
+        </w:rPr>
+      </w:pPr>
     </w:p>
     <w:sectPr>
       <w:pgSz w:w="12240" w:h="15840"/>

</xml_diff>

<commit_message>
Début de rédaction de l'introduction
</commit_message>
<xml_diff>
--- a/Résumé des lectures.docx
+++ b/Résumé des lectures.docx
@@ -17,7 +17,7 @@
           <w:sz w:val="28"/>
           <w:u w:val="single"/>
         </w:rPr>
-        <w:t xml:space="preserve">Sub-sea permafrost : </w:t>
+        <w:t>Questions générales :</w:t>
       </w:r>
     </w:p>
     <w:p>
@@ -27,7 +27,7 @@
         </w:tabs>
       </w:pPr>
       <w:r>
-        <w:t xml:space="preserve">Peu contenir de la glace ou pas. </w:t>
+        <w:t xml:space="preserve">Qu’elle est l’influence du creux de Mackenzie? </w:t>
       </w:r>
     </w:p>
     <w:p>
@@ -37,7 +37,7 @@
         </w:tabs>
       </w:pPr>
       <w:r>
-        <w:t>Il n’y pas a de glace sur le dessus du permafrost la majeur partie du temps</w:t>
+        <w:t xml:space="preserve">Quelles seront les zones d’études prisent en compte dans la coupe stratigraphique? </w:t>
       </w:r>
     </w:p>
     <w:p>
@@ -47,7 +47,7 @@
         </w:tabs>
       </w:pPr>
       <w:r>
-        <w:t>Il y a une relation entre le dégel du permafrost et son niveau de submertion</w:t>
+        <w:t>Comment le gaz est capté à l’intérieur du pergélisol?</w:t>
       </w:r>
     </w:p>
     <w:p>
@@ -57,7 +57,7 @@
         </w:tabs>
       </w:pPr>
       <w:r>
-        <w:t>Le sel réduit la quantité de glace dans le sol et réduit l’équilibre entre la température et la quantité de glace.</w:t>
+        <w:t>Qu’elles sont les relations stratigraphiques entre le pergélisol et les autres composés géologiques?</w:t>
       </w:r>
     </w:p>
     <w:p>
@@ -67,7 +67,7 @@
         </w:tabs>
       </w:pPr>
       <w:r>
-        <w:t>Quelques endroits de la mer de Beaufort contient des permafrost riche en glace et eau salé.</w:t>
+        <w:t xml:space="preserve">Qu’elle est la zone d’étendu du pergélisol? Est-il plus présent sur le littoral ou bien est-il plutôt marin? </w:t>
       </w:r>
     </w:p>
     <w:p>
@@ -77,7 +77,7 @@
         </w:tabs>
       </w:pPr>
       <w:r>
-        <w:t>Facteur qui influence le permafrost : geologie, meteorologie, oceanographie, hydrologie, cryologie</w:t>
+        <w:t>Quels sont les effets de la salinité, de la glace, de l’eau et de la température sur le comportement des ondes sismiques dans le pergélisol?</w:t>
       </w:r>
     </w:p>
     <w:p>
@@ -85,41 +85,26 @@
         <w:tabs>
           <w:tab w:val="left" w:pos="2556"/>
         </w:tabs>
-        <w:rPr>
-          <w:u w:val="single"/>
-          <w:lang w:val="en-CA"/>
-        </w:rPr>
-      </w:pPr>
-      <w:r>
-        <w:rPr>
-          <w:sz w:val="28"/>
-          <w:u w:val="single"/>
-          <w:lang w:val="en-CA"/>
-        </w:rPr>
-        <w:t>Climate change and the permafrost carbon feedback</w:t>
-      </w:r>
-      <w:r>
-        <w:rPr>
-          <w:u w:val="single"/>
-          <w:lang w:val="en-CA"/>
-        </w:rPr>
-        <w:t xml:space="preserve"> </w:t>
-      </w:r>
+      </w:pPr>
+      <w:bookmarkStart w:id="0" w:name="_GoBack"/>
+      <w:bookmarkEnd w:id="0"/>
     </w:p>
     <w:p>
       <w:pPr>
         <w:tabs>
           <w:tab w:val="left" w:pos="2556"/>
         </w:tabs>
-      </w:pPr>
-      <w:r>
-        <w:t>Activités microbiennes qui produi</w:t>
-      </w:r>
-      <w:r>
-        <w:t>se</w:t>
-      </w:r>
-      <w:r>
-        <w:t xml:space="preserve">nt le méthane </w:t>
+        <w:rPr>
+          <w:sz w:val="28"/>
+          <w:u w:val="single"/>
+        </w:rPr>
+      </w:pPr>
+      <w:r>
+        <w:rPr>
+          <w:sz w:val="28"/>
+          <w:u w:val="single"/>
+        </w:rPr>
+        <w:t xml:space="preserve">Sub-sea permafrost : </w:t>
       </w:r>
     </w:p>
     <w:p>
@@ -129,7 +114,7 @@
         </w:tabs>
       </w:pPr>
       <w:r>
-        <w:t>Les thermokasts provoquent la fonde rapide du pergélisol et c’est régional</w:t>
+        <w:t xml:space="preserve">Peu contenir de la glace ou pas. </w:t>
       </w:r>
     </w:p>
     <w:p>
@@ -139,7 +124,7 @@
         </w:tabs>
       </w:pPr>
       <w:r>
-        <w:t>Présence de permafrost sous les océans et le ch4 est prisonnier en dessous en raison de la glace ou du pergélisol.</w:t>
+        <w:t>Il n’y pas a de glace sur le dessus du permafrost la majeur partie du temps</w:t>
       </w:r>
     </w:p>
     <w:p>
@@ -149,6 +134,108 @@
         </w:tabs>
       </w:pPr>
       <w:r>
+        <w:t>Il y a une relation entre le dégel du permafrost et son niveau de submertion</w:t>
+      </w:r>
+    </w:p>
+    <w:p>
+      <w:pPr>
+        <w:tabs>
+          <w:tab w:val="left" w:pos="2556"/>
+        </w:tabs>
+      </w:pPr>
+      <w:r>
+        <w:t>Le sel réduit la quantité de glace dans le sol et réduit l’équilibre entre la température et la quantité de glace.</w:t>
+      </w:r>
+    </w:p>
+    <w:p>
+      <w:pPr>
+        <w:tabs>
+          <w:tab w:val="left" w:pos="2556"/>
+        </w:tabs>
+      </w:pPr>
+      <w:r>
+        <w:t>Quelques endroits de la mer de Beaufort contient des permafrost riche en glace et eau salé.</w:t>
+      </w:r>
+    </w:p>
+    <w:p>
+      <w:pPr>
+        <w:tabs>
+          <w:tab w:val="left" w:pos="2556"/>
+        </w:tabs>
+      </w:pPr>
+      <w:r>
+        <w:t>Facteur qui influence le permafrost : geologie, meteorologie, oceanographie, hydrologie, cryologie</w:t>
+      </w:r>
+    </w:p>
+    <w:p>
+      <w:pPr>
+        <w:tabs>
+          <w:tab w:val="left" w:pos="2556"/>
+        </w:tabs>
+        <w:rPr>
+          <w:u w:val="single"/>
+          <w:lang w:val="en-CA"/>
+        </w:rPr>
+      </w:pPr>
+      <w:r>
+        <w:rPr>
+          <w:sz w:val="28"/>
+          <w:u w:val="single"/>
+          <w:lang w:val="en-CA"/>
+        </w:rPr>
+        <w:t>Climate change and the permafrost carbon feedback</w:t>
+      </w:r>
+      <w:r>
+        <w:rPr>
+          <w:u w:val="single"/>
+          <w:lang w:val="en-CA"/>
+        </w:rPr>
+        <w:t xml:space="preserve"> </w:t>
+      </w:r>
+    </w:p>
+    <w:p>
+      <w:pPr>
+        <w:tabs>
+          <w:tab w:val="left" w:pos="2556"/>
+        </w:tabs>
+      </w:pPr>
+      <w:r>
+        <w:t>Activités microbiennes qui produi</w:t>
+      </w:r>
+      <w:r>
+        <w:t>se</w:t>
+      </w:r>
+      <w:r>
+        <w:t xml:space="preserve">nt le méthane </w:t>
+      </w:r>
+    </w:p>
+    <w:p>
+      <w:pPr>
+        <w:tabs>
+          <w:tab w:val="left" w:pos="2556"/>
+        </w:tabs>
+      </w:pPr>
+      <w:r>
+        <w:t>Les thermokasts provoquent la fonde rapide du pergélisol et c’est régional</w:t>
+      </w:r>
+    </w:p>
+    <w:p>
+      <w:pPr>
+        <w:tabs>
+          <w:tab w:val="left" w:pos="2556"/>
+        </w:tabs>
+      </w:pPr>
+      <w:r>
+        <w:t>Présence de permafrost sous les océans et le ch4 est prisonnier en dessous en raison de la glace ou du pergélisol.</w:t>
+      </w:r>
+    </w:p>
+    <w:p>
+      <w:pPr>
+        <w:tabs>
+          <w:tab w:val="left" w:pos="2556"/>
+        </w:tabs>
+      </w:pPr>
+      <w:r>
         <w:t xml:space="preserve">Certaines régions du nord de la sibérie on vu les températures augmenter de 2.1 degres </w:t>
       </w:r>
     </w:p>
@@ -262,6 +349,7 @@
           <w:szCs w:val="44"/>
           <w:lang w:val="en-CA"/>
         </w:rPr>
+        <w:lastRenderedPageBreak/>
         <w:t xml:space="preserve"> </w:t>
       </w:r>
       <w:r>
@@ -710,7 +798,6 @@
         </w:tabs>
       </w:pPr>
       <w:r>
-        <w:lastRenderedPageBreak/>
         <w:t xml:space="preserve">La porosité quant à elle, joue un rôle moins important, mais tout de même non négligeable. </w:t>
       </w:r>
     </w:p>
@@ -1140,7 +1227,6 @@
           <w:rFonts w:cstheme="minorHAnsi"/>
           <w:szCs w:val="27"/>
         </w:rPr>
-        <w:lastRenderedPageBreak/>
         <w:t xml:space="preserve">Les modules G et E régressent linéairement lorsque la température du pergélisol augmente. Ces régressions illustrent un changement significatif sur la propagation des ondes sismiques dans les sols. </w:t>
       </w:r>
     </w:p>
@@ -1851,7 +1937,17 @@
           <w:szCs w:val="18"/>
           <w:lang w:val="en-CA"/>
         </w:rPr>
-        <w:t>identified in MCS data, as subsea IBPF [</w:t>
+        <w:t xml:space="preserve">identified in </w:t>
+      </w:r>
+      <w:r>
+        <w:rPr>
+          <w:rFonts w:ascii="AdvOT46dcae81" w:hAnsi="AdvOT46dcae81" w:cs="AdvOT46dcae81"/>
+          <w:color w:val="231F20"/>
+          <w:szCs w:val="18"/>
+          <w:lang w:val="en-CA"/>
+        </w:rPr>
+        <w:lastRenderedPageBreak/>
+        <w:t>MCS data, as subsea IBPF [</w:t>
       </w:r>
       <w:r>
         <w:rPr>
@@ -2774,7 +2870,6 @@
           <w:szCs w:val="18"/>
           <w:lang w:val="en-CA"/>
         </w:rPr>
-        <w:lastRenderedPageBreak/>
         <w:t>where velocity changes the most rapidly in the study area (Figure 4). Velocity changes the most rapidly along the modern shoreline, at the shelf edge and along Barrow Cany</w:t>
       </w:r>
       <w:r>
@@ -2882,6 +2977,7 @@
           <w:szCs w:val="18"/>
           <w:lang w:eastAsia="fr-CA"/>
         </w:rPr>
+        <w:lastRenderedPageBreak/>
         <w:drawing>
           <wp:inline distT="0" distB="0" distL="0" distR="0" wp14:anchorId="6461BF8D" wp14:editId="14FE79F0">
             <wp:extent cx="5486400" cy="3028315"/>
@@ -7147,6 +7243,7 @@
       <w:r>
         <w:rPr>
           <w:rFonts w:cstheme="minorHAnsi"/>
+          <w:lang w:val="en-CA"/>
         </w:rPr>
         <w:t>shelf.</w:t>
       </w:r>
@@ -7235,6 +7332,7 @@
           <w:rFonts w:ascii="Times New Roman" w:hAnsi="Times New Roman" w:cs="Times New Roman"/>
           <w:bCs/>
           <w:szCs w:val="36"/>
+          <w:lang w:val="en-CA"/>
         </w:rPr>
       </w:pPr>
     </w:p>
@@ -8787,8 +8885,6 @@
           <w:szCs w:val="24"/>
         </w:rPr>
       </w:pPr>
-      <w:bookmarkStart w:id="0" w:name="_GoBack"/>
-      <w:bookmarkEnd w:id="0"/>
     </w:p>
     <w:p>
       <w:pPr>

</xml_diff>